<commit_message>
(while + && )added
</commit_message>
<xml_diff>
--- a/CompilerProject Report.docx
+++ b/CompilerProject Report.docx
@@ -901,8 +901,9 @@
           <w:szCs w:val="24"/>
         </w:rPr>
         <w:lastRenderedPageBreak/>
-        <w:t xml:space="preserve">2- ArrayList : </w:t>
-      </w:r>
+        <w:t xml:space="preserve">2- </w:t>
+      </w:r>
+      <w:proofErr w:type="spellStart"/>
       <w:r>
         <w:rPr>
           <w:rFonts w:asciiTheme="majorHAnsi" w:hAnsiTheme="majorHAnsi"/>
@@ -910,7 +911,66 @@
           <w:sz w:val="24"/>
           <w:szCs w:val="24"/>
         </w:rPr>
-        <w:t>Used the array list to add strings into a list , this was used several times in the code like in the class LexicalRules when reading the input file I simple add the Line I read into an ArrayList to handle it.</w:t>
+        <w:t>ArrayList</w:t>
+      </w:r>
+      <w:proofErr w:type="spellEnd"/>
+      <w:r>
+        <w:rPr>
+          <w:rFonts w:asciiTheme="majorHAnsi" w:hAnsiTheme="majorHAnsi"/>
+          <w:color w:val="1F497D" w:themeColor="text2"/>
+          <w:sz w:val="24"/>
+          <w:szCs w:val="24"/>
+        </w:rPr>
+        <w:t xml:space="preserve"> : </w:t>
+      </w:r>
+      <w:r>
+        <w:rPr>
+          <w:rFonts w:asciiTheme="majorHAnsi" w:hAnsiTheme="majorHAnsi"/>
+          <w:color w:val="1F497D" w:themeColor="text2"/>
+          <w:sz w:val="24"/>
+          <w:szCs w:val="24"/>
+        </w:rPr>
+        <w:t xml:space="preserve">Used the array list to add strings into a list , this was used several times in the code like in the class </w:t>
+      </w:r>
+      <w:proofErr w:type="spellStart"/>
+      <w:r>
+        <w:rPr>
+          <w:rFonts w:asciiTheme="majorHAnsi" w:hAnsiTheme="majorHAnsi"/>
+          <w:color w:val="1F497D" w:themeColor="text2"/>
+          <w:sz w:val="24"/>
+          <w:szCs w:val="24"/>
+        </w:rPr>
+        <w:t>LexicalRules</w:t>
+      </w:r>
+      <w:proofErr w:type="spellEnd"/>
+      <w:r>
+        <w:rPr>
+          <w:rFonts w:asciiTheme="majorHAnsi" w:hAnsiTheme="majorHAnsi"/>
+          <w:color w:val="1F497D" w:themeColor="text2"/>
+          <w:sz w:val="24"/>
+          <w:szCs w:val="24"/>
+        </w:rPr>
+        <w:t xml:space="preserve"> when reading the input file I simple add the Line I read into an </w:t>
+      </w:r>
+      <w:proofErr w:type="spellStart"/>
+      <w:r>
+        <w:rPr>
+          <w:rFonts w:asciiTheme="majorHAnsi" w:hAnsiTheme="majorHAnsi"/>
+          <w:color w:val="1F497D" w:themeColor="text2"/>
+          <w:sz w:val="24"/>
+          <w:szCs w:val="24"/>
+        </w:rPr>
+        <w:t>ArrayList</w:t>
+      </w:r>
+      <w:proofErr w:type="spellEnd"/>
+      <w:r>
+        <w:rPr>
+          <w:rFonts w:asciiTheme="majorHAnsi" w:hAnsiTheme="majorHAnsi"/>
+          <w:color w:val="1F497D" w:themeColor="text2"/>
+          <w:sz w:val="24"/>
+          <w:szCs w:val="24"/>
+        </w:rPr>
+        <w:t xml:space="preserve"> to handle it.</w:t>
       </w:r>
     </w:p>
     <w:p>
@@ -1073,6 +1133,7 @@
         </w:rPr>
         <w:t xml:space="preserve">3- </w:t>
       </w:r>
+      <w:proofErr w:type="gramStart"/>
       <w:r>
         <w:rPr>
           <w:rFonts w:asciiTheme="majorHAnsi" w:hAnsiTheme="majorHAnsi"/>
@@ -1080,7 +1141,17 @@
           <w:sz w:val="24"/>
           <w:szCs w:val="24"/>
         </w:rPr>
-        <w:t xml:space="preserve">Split() , used this algorithm to split when I see the occurrence of a certain String </w:t>
+        <w:t>Split(</w:t>
+      </w:r>
+      <w:proofErr w:type="gramEnd"/>
+      <w:r>
+        <w:rPr>
+          <w:rFonts w:asciiTheme="majorHAnsi" w:hAnsiTheme="majorHAnsi"/>
+          <w:color w:val="1F497D" w:themeColor="text2"/>
+          <w:sz w:val="24"/>
+          <w:szCs w:val="24"/>
+        </w:rPr>
+        <w:t xml:space="preserve">) , used this algorithm to split when I see the occurrence of a certain String </w:t>
       </w:r>
     </w:p>
     <w:p>
@@ -1198,7 +1269,27 @@
           <w:i w:val="0"/>
           <w:iCs w:val="0"/>
         </w:rPr>
-        <w:t xml:space="preserve"> Split()</w:t>
+        <w:t xml:space="preserve"> </w:t>
+      </w:r>
+      <w:proofErr w:type="gramStart"/>
+      <w:r>
+        <w:rPr>
+          <w:b/>
+          <w:bCs/>
+          <w:i w:val="0"/>
+          <w:iCs w:val="0"/>
+        </w:rPr>
+        <w:t>Split(</w:t>
+      </w:r>
+      <w:proofErr w:type="gramEnd"/>
+      <w:r>
+        <w:rPr>
+          <w:b/>
+          <w:bCs/>
+          <w:i w:val="0"/>
+          <w:iCs w:val="0"/>
+        </w:rPr>
+        <w:t>)</w:t>
       </w:r>
     </w:p>
     <w:p>
@@ -1229,18 +1320,19 @@
           <w:sz w:val="24"/>
           <w:szCs w:val="24"/>
         </w:rPr>
-        <w:t>Here I split the regular expression and the regular definition whenever I find ( :) , (=).</w:t>
-      </w:r>
-    </w:p>
-    <w:p>
-      <w:pPr>
+        <w:t xml:space="preserve">Here I split the regular expression and the regular definition whenever I find </w:t>
+      </w:r>
+      <w:proofErr w:type="gramStart"/>
+      <w:r>
         <w:rPr>
           <w:rFonts w:asciiTheme="majorHAnsi" w:hAnsiTheme="majorHAnsi"/>
           <w:color w:val="1F497D" w:themeColor="text2"/>
           <w:sz w:val="24"/>
           <w:szCs w:val="24"/>
         </w:rPr>
-      </w:pPr>
+        <w:t>( :)</w:t>
+      </w:r>
+      <w:proofErr w:type="gramEnd"/>
       <w:r>
         <w:rPr>
           <w:rFonts w:asciiTheme="majorHAnsi" w:hAnsiTheme="majorHAnsi"/>
@@ -1248,7 +1340,46 @@
           <w:sz w:val="24"/>
           <w:szCs w:val="24"/>
         </w:rPr>
-        <w:t>4-replace() , Used this algorithm to replace a certain String with another one .</w:t>
+        <w:t xml:space="preserve"> , (=).</w:t>
+      </w:r>
+    </w:p>
+    <w:p>
+      <w:pPr>
+        <w:rPr>
+          <w:rFonts w:asciiTheme="majorHAnsi" w:hAnsiTheme="majorHAnsi"/>
+          <w:color w:val="1F497D" w:themeColor="text2"/>
+          <w:sz w:val="24"/>
+          <w:szCs w:val="24"/>
+        </w:rPr>
+      </w:pPr>
+      <w:r>
+        <w:rPr>
+          <w:rFonts w:asciiTheme="majorHAnsi" w:hAnsiTheme="majorHAnsi"/>
+          <w:color w:val="1F497D" w:themeColor="text2"/>
+          <w:sz w:val="24"/>
+          <w:szCs w:val="24"/>
+        </w:rPr>
+        <w:t>4-</w:t>
+      </w:r>
+      <w:proofErr w:type="gramStart"/>
+      <w:r>
+        <w:rPr>
+          <w:rFonts w:asciiTheme="majorHAnsi" w:hAnsiTheme="majorHAnsi"/>
+          <w:color w:val="1F497D" w:themeColor="text2"/>
+          <w:sz w:val="24"/>
+          <w:szCs w:val="24"/>
+        </w:rPr>
+        <w:t>replace(</w:t>
+      </w:r>
+      <w:proofErr w:type="gramEnd"/>
+      <w:r>
+        <w:rPr>
+          <w:rFonts w:asciiTheme="majorHAnsi" w:hAnsiTheme="majorHAnsi"/>
+          <w:color w:val="1F497D" w:themeColor="text2"/>
+          <w:sz w:val="24"/>
+          <w:szCs w:val="24"/>
+        </w:rPr>
+        <w:t>) , Used this algorithm to replace a certain String with another one .</w:t>
       </w:r>
     </w:p>
     <w:p>
@@ -1378,7 +1509,27 @@
           <w:i w:val="0"/>
           <w:iCs w:val="0"/>
         </w:rPr>
-        <w:t xml:space="preserve"> replace( ) demonstration</w:t>
+        <w:t xml:space="preserve"> </w:t>
+      </w:r>
+      <w:proofErr w:type="gramStart"/>
+      <w:r>
+        <w:rPr>
+          <w:b/>
+          <w:bCs/>
+          <w:i w:val="0"/>
+          <w:iCs w:val="0"/>
+        </w:rPr>
+        <w:t>replace( )</w:t>
+      </w:r>
+      <w:proofErr w:type="gramEnd"/>
+      <w:r>
+        <w:rPr>
+          <w:b/>
+          <w:bCs/>
+          <w:i w:val="0"/>
+          <w:iCs w:val="0"/>
+        </w:rPr>
+        <w:t xml:space="preserve"> demonstration</w:t>
       </w:r>
     </w:p>
     <w:p>
@@ -1397,7 +1548,27 @@
           <w:sz w:val="24"/>
           <w:szCs w:val="24"/>
         </w:rPr>
-        <w:t>In the figure above, each regular expression containing a reference to a regular definition will be replaced by it’s alternative, also E will be (^).</w:t>
+        <w:t xml:space="preserve">In the figure above, each regular expression containing a reference to a regular definition will be replaced by </w:t>
+      </w:r>
+      <w:proofErr w:type="spellStart"/>
+      <w:r>
+        <w:rPr>
+          <w:rFonts w:asciiTheme="majorHAnsi" w:hAnsiTheme="majorHAnsi"/>
+          <w:color w:val="1F497D" w:themeColor="text2"/>
+          <w:sz w:val="24"/>
+          <w:szCs w:val="24"/>
+        </w:rPr>
+        <w:t>it’s</w:t>
+      </w:r>
+      <w:proofErr w:type="spellEnd"/>
+      <w:r>
+        <w:rPr>
+          <w:rFonts w:asciiTheme="majorHAnsi" w:hAnsiTheme="majorHAnsi"/>
+          <w:color w:val="1F497D" w:themeColor="text2"/>
+          <w:sz w:val="24"/>
+          <w:szCs w:val="24"/>
+        </w:rPr>
+        <w:t xml:space="preserve"> alternative, also E will be (^).</w:t>
       </w:r>
     </w:p>
     <w:p>
@@ -1688,27 +1859,6 @@
           <w:u w:val="single"/>
         </w:rPr>
         <w:lastRenderedPageBreak/>
-        <w:t>Part three: Transition Table for minimal DFA:</w:t>
-      </w:r>
-    </w:p>
-    <w:p>
-      <w:pPr>
-        <w:rPr>
-          <w:rFonts w:asciiTheme="majorHAnsi" w:hAnsiTheme="majorHAnsi"/>
-          <w:b/>
-          <w:color w:val="1F497D" w:themeColor="text2"/>
-          <w:sz w:val="32"/>
-          <w:u w:val="single"/>
-        </w:rPr>
-      </w:pPr>
-      <w:r>
-        <w:rPr>
-          <w:rFonts w:asciiTheme="majorHAnsi" w:hAnsiTheme="majorHAnsi"/>
-          <w:b/>
-          <w:color w:val="1F497D" w:themeColor="text2"/>
-          <w:sz w:val="32"/>
-          <w:u w:val="single"/>
-        </w:rPr>
         <w:t xml:space="preserve">Part Four: </w:t>
       </w:r>
       <w:r>
@@ -2198,6 +2348,7 @@
                 <w:szCs w:val="23"/>
               </w:rPr>
             </w:pPr>
+            <w:proofErr w:type="spellStart"/>
             <w:r>
               <w:rPr>
                 <w:rFonts w:asciiTheme="majorHAnsi" w:eastAsia="Microsoft JhengHei UI" w:hAnsiTheme="majorHAnsi" w:cstheme="minorHAnsi"/>
@@ -2207,6 +2358,7 @@
               </w:rPr>
               <w:t>relop</w:t>
             </w:r>
+            <w:proofErr w:type="spellEnd"/>
           </w:p>
           <w:p>
             <w:pPr>
@@ -2331,6 +2483,7 @@
                 <w:szCs w:val="23"/>
               </w:rPr>
             </w:pPr>
+            <w:proofErr w:type="spellStart"/>
             <w:r>
               <w:rPr>
                 <w:rFonts w:asciiTheme="majorHAnsi" w:eastAsia="Microsoft JhengHei UI" w:hAnsiTheme="majorHAnsi" w:cstheme="minorHAnsi"/>
@@ -2340,6 +2493,7 @@
               </w:rPr>
               <w:t>addop</w:t>
             </w:r>
+            <w:proofErr w:type="spellEnd"/>
           </w:p>
           <w:p>
             <w:pPr>
@@ -2521,6 +2675,7 @@
                 <w:szCs w:val="23"/>
               </w:rPr>
             </w:pPr>
+            <w:proofErr w:type="spellStart"/>
             <w:r>
               <w:rPr>
                 <w:rFonts w:asciiTheme="majorHAnsi" w:eastAsia="Microsoft JhengHei UI" w:hAnsiTheme="majorHAnsi" w:cstheme="minorHAnsi"/>
@@ -2530,6 +2685,7 @@
               </w:rPr>
               <w:t>relop</w:t>
             </w:r>
+            <w:proofErr w:type="spellEnd"/>
           </w:p>
           <w:p>
             <w:pPr>
@@ -2623,7 +2779,6 @@
                 <w:sz w:val="23"/>
                 <w:szCs w:val="23"/>
               </w:rPr>
-              <w:lastRenderedPageBreak/>
               <w:t>id</w:t>
             </w:r>
           </w:p>
@@ -2636,6 +2791,7 @@
                 <w:szCs w:val="23"/>
               </w:rPr>
             </w:pPr>
+            <w:proofErr w:type="spellStart"/>
             <w:r>
               <w:rPr>
                 <w:rFonts w:asciiTheme="majorHAnsi" w:eastAsia="Microsoft JhengHei UI" w:hAnsiTheme="majorHAnsi" w:cstheme="minorHAnsi"/>
@@ -2645,6 +2801,7 @@
               </w:rPr>
               <w:t>addop</w:t>
             </w:r>
+            <w:proofErr w:type="spellEnd"/>
           </w:p>
           <w:p>
             <w:pPr>
@@ -2681,6 +2838,7 @@
                 <w:sz w:val="23"/>
                 <w:szCs w:val="23"/>
               </w:rPr>
+              <w:lastRenderedPageBreak/>
               <w:t>else</w:t>
             </w:r>
           </w:p>
@@ -2750,6 +2908,7 @@
                 <w:szCs w:val="23"/>
               </w:rPr>
             </w:pPr>
+            <w:proofErr w:type="spellStart"/>
             <w:r>
               <w:rPr>
                 <w:rFonts w:asciiTheme="majorHAnsi" w:eastAsia="Microsoft JhengHei UI" w:hAnsiTheme="majorHAnsi" w:cstheme="minorHAnsi"/>
@@ -2759,6 +2918,7 @@
               </w:rPr>
               <w:t>addop</w:t>
             </w:r>
+            <w:proofErr w:type="spellEnd"/>
           </w:p>
           <w:p>
             <w:pPr>
@@ -3375,6 +3535,7 @@
                 <w:szCs w:val="23"/>
               </w:rPr>
             </w:pPr>
+            <w:proofErr w:type="spellStart"/>
             <w:r>
               <w:rPr>
                 <w:rFonts w:asciiTheme="majorHAnsi" w:hAnsiTheme="majorHAnsi" w:cstheme="minorHAnsi"/>
@@ -3384,6 +3545,7 @@
               </w:rPr>
               <w:t>floatNum</w:t>
             </w:r>
+            <w:proofErr w:type="spellEnd"/>
           </w:p>
           <w:p>
             <w:pPr>
@@ -3552,6 +3714,7 @@
                 <w:szCs w:val="23"/>
               </w:rPr>
             </w:pPr>
+            <w:proofErr w:type="spellStart"/>
             <w:r>
               <w:rPr>
                 <w:rFonts w:asciiTheme="majorHAnsi" w:hAnsiTheme="majorHAnsi" w:cstheme="minorHAnsi"/>
@@ -3562,6 +3725,7 @@
               </w:rPr>
               <w:t>relop</w:t>
             </w:r>
+            <w:proofErr w:type="spellEnd"/>
           </w:p>
           <w:p>
             <w:pPr>
@@ -3708,6 +3872,7 @@
                 <w:szCs w:val="23"/>
               </w:rPr>
             </w:pPr>
+            <w:proofErr w:type="spellStart"/>
             <w:r>
               <w:rPr>
                 <w:rFonts w:asciiTheme="majorHAnsi" w:hAnsiTheme="majorHAnsi" w:cstheme="minorHAnsi"/>
@@ -3718,6 +3883,7 @@
               </w:rPr>
               <w:t>addop</w:t>
             </w:r>
+            <w:proofErr w:type="spellEnd"/>
           </w:p>
           <w:p>
             <w:pPr>
@@ -3871,7 +4037,6 @@
                 <w:sz w:val="23"/>
                 <w:szCs w:val="23"/>
               </w:rPr>
-              <w:lastRenderedPageBreak/>
               <w:t>;</w:t>
             </w:r>
           </w:p>
@@ -3931,6 +4096,7 @@
                 <w:szCs w:val="23"/>
               </w:rPr>
             </w:pPr>
+            <w:proofErr w:type="spellStart"/>
             <w:r>
               <w:rPr>
                 <w:rFonts w:asciiTheme="majorHAnsi" w:hAnsiTheme="majorHAnsi" w:cstheme="minorHAnsi"/>
@@ -3939,8 +4105,10 @@
                 <w:szCs w:val="23"/>
                 <w:u w:val="single"/>
               </w:rPr>
+              <w:lastRenderedPageBreak/>
               <w:t>relop</w:t>
             </w:r>
+            <w:proofErr w:type="spellEnd"/>
           </w:p>
           <w:p>
             <w:pPr>
@@ -4065,6 +4233,7 @@
                 <w:szCs w:val="23"/>
               </w:rPr>
             </w:pPr>
+            <w:proofErr w:type="spellStart"/>
             <w:r>
               <w:rPr>
                 <w:rFonts w:asciiTheme="majorHAnsi" w:hAnsiTheme="majorHAnsi" w:cstheme="minorHAnsi"/>
@@ -4075,6 +4244,7 @@
               </w:rPr>
               <w:t>addop</w:t>
             </w:r>
+            <w:proofErr w:type="spellEnd"/>
           </w:p>
           <w:p>
             <w:pPr>
@@ -4088,6 +4258,7 @@
                 <w:szCs w:val="23"/>
               </w:rPr>
             </w:pPr>
+            <w:proofErr w:type="spellStart"/>
             <w:r>
               <w:rPr>
                 <w:rFonts w:asciiTheme="majorHAnsi" w:hAnsiTheme="majorHAnsi" w:cstheme="minorHAnsi"/>
@@ -4097,6 +4268,7 @@
               </w:rPr>
               <w:t>floatNum</w:t>
             </w:r>
+            <w:proofErr w:type="spellEnd"/>
           </w:p>
           <w:p>
             <w:pPr>
@@ -4198,6 +4370,7 @@
                 <w:szCs w:val="23"/>
               </w:rPr>
             </w:pPr>
+            <w:proofErr w:type="spellStart"/>
             <w:r>
               <w:rPr>
                 <w:rFonts w:asciiTheme="majorHAnsi" w:hAnsiTheme="majorHAnsi" w:cstheme="minorHAnsi"/>
@@ -4208,6 +4381,7 @@
               </w:rPr>
               <w:t>addop</w:t>
             </w:r>
+            <w:proofErr w:type="spellEnd"/>
           </w:p>
           <w:p>
             <w:pPr>
@@ -4746,6 +4920,7 @@
                 <w:szCs w:val="23"/>
               </w:rPr>
             </w:pPr>
+            <w:proofErr w:type="spellStart"/>
             <w:r>
               <w:rPr>
                 <w:rFonts w:asciiTheme="majorHAnsi" w:hAnsiTheme="majorHAnsi" w:cstheme="minorHAnsi"/>
@@ -4756,6 +4931,7 @@
               </w:rPr>
               <w:t>incop</w:t>
             </w:r>
+            <w:proofErr w:type="spellEnd"/>
           </w:p>
           <w:p>
             <w:pPr>
@@ -4813,6 +4989,7 @@
                 <w:szCs w:val="23"/>
               </w:rPr>
             </w:pPr>
+            <w:proofErr w:type="spellStart"/>
             <w:r>
               <w:rPr>
                 <w:rFonts w:asciiTheme="majorHAnsi" w:hAnsiTheme="majorHAnsi" w:cstheme="minorHAnsi"/>
@@ -4823,6 +5000,7 @@
               </w:rPr>
               <w:t>decop</w:t>
             </w:r>
+            <w:proofErr w:type="spellEnd"/>
           </w:p>
           <w:p>
             <w:pPr>
@@ -4902,6 +5080,7 @@
                 <w:szCs w:val="23"/>
               </w:rPr>
             </w:pPr>
+            <w:proofErr w:type="spellStart"/>
             <w:r>
               <w:rPr>
                 <w:rFonts w:asciiTheme="majorHAnsi" w:hAnsiTheme="majorHAnsi" w:cstheme="minorHAnsi"/>
@@ -4912,6 +5091,7 @@
               </w:rPr>
               <w:t>relop</w:t>
             </w:r>
+            <w:proofErr w:type="spellEnd"/>
           </w:p>
           <w:p>
             <w:pPr>
@@ -5058,6 +5238,7 @@
                 <w:szCs w:val="23"/>
               </w:rPr>
             </w:pPr>
+            <w:proofErr w:type="spellStart"/>
             <w:r>
               <w:rPr>
                 <w:rFonts w:asciiTheme="majorHAnsi" w:hAnsiTheme="majorHAnsi" w:cstheme="minorHAnsi"/>
@@ -5068,6 +5249,7 @@
               </w:rPr>
               <w:t>addop</w:t>
             </w:r>
+            <w:proofErr w:type="spellEnd"/>
           </w:p>
           <w:p>
             <w:pPr>
@@ -5280,6 +5462,7 @@
                 <w:szCs w:val="23"/>
               </w:rPr>
             </w:pPr>
+            <w:proofErr w:type="spellStart"/>
             <w:r>
               <w:rPr>
                 <w:rFonts w:asciiTheme="majorHAnsi" w:hAnsiTheme="majorHAnsi" w:cstheme="minorHAnsi"/>
@@ -5290,6 +5473,7 @@
               </w:rPr>
               <w:t>relop</w:t>
             </w:r>
+            <w:proofErr w:type="spellEnd"/>
           </w:p>
           <w:p>
             <w:pPr>
@@ -5355,7 +5539,6 @@
                 <w:sz w:val="23"/>
                 <w:szCs w:val="23"/>
               </w:rPr>
-              <w:lastRenderedPageBreak/>
               <w:t>id</w:t>
             </w:r>
           </w:p>
@@ -5415,6 +5598,7 @@
                 <w:szCs w:val="23"/>
               </w:rPr>
             </w:pPr>
+            <w:proofErr w:type="spellStart"/>
             <w:r>
               <w:rPr>
                 <w:rFonts w:asciiTheme="majorHAnsi" w:hAnsiTheme="majorHAnsi" w:cstheme="minorHAnsi"/>
@@ -5423,8 +5607,10 @@
                 <w:szCs w:val="23"/>
                 <w:u w:val="single"/>
               </w:rPr>
+              <w:lastRenderedPageBreak/>
               <w:t>addop</w:t>
             </w:r>
+            <w:proofErr w:type="spellEnd"/>
           </w:p>
           <w:p>
             <w:pPr>
@@ -5438,6 +5624,7 @@
                 <w:szCs w:val="23"/>
               </w:rPr>
             </w:pPr>
+            <w:proofErr w:type="spellStart"/>
             <w:r>
               <w:rPr>
                 <w:rFonts w:asciiTheme="majorHAnsi" w:hAnsiTheme="majorHAnsi" w:cstheme="minorHAnsi"/>
@@ -5447,6 +5634,7 @@
               </w:rPr>
               <w:t>floatNum</w:t>
             </w:r>
+            <w:proofErr w:type="spellEnd"/>
           </w:p>
           <w:p>
             <w:pPr>
@@ -5548,6 +5736,7 @@
                 <w:szCs w:val="23"/>
               </w:rPr>
             </w:pPr>
+            <w:proofErr w:type="spellStart"/>
             <w:r>
               <w:rPr>
                 <w:rFonts w:asciiTheme="majorHAnsi" w:hAnsiTheme="majorHAnsi" w:cstheme="minorHAnsi"/>
@@ -5558,6 +5747,7 @@
               </w:rPr>
               <w:t>addop</w:t>
             </w:r>
+            <w:proofErr w:type="spellEnd"/>
           </w:p>
           <w:p>
             <w:pPr>
@@ -6096,6 +6286,7 @@
                 <w:szCs w:val="23"/>
               </w:rPr>
             </w:pPr>
+            <w:proofErr w:type="spellStart"/>
             <w:r>
               <w:rPr>
                 <w:rFonts w:asciiTheme="majorHAnsi" w:hAnsiTheme="majorHAnsi" w:cstheme="minorHAnsi"/>
@@ -6106,6 +6297,7 @@
               </w:rPr>
               <w:t>relop</w:t>
             </w:r>
+            <w:proofErr w:type="spellEnd"/>
           </w:p>
           <w:p>
             <w:pPr>
@@ -6261,6 +6453,7 @@
               </w:rPr>
               <w:t xml:space="preserve"> </w:t>
             </w:r>
+            <w:proofErr w:type="spellStart"/>
             <w:r>
               <w:rPr>
                 <w:rFonts w:asciiTheme="majorHAnsi" w:hAnsiTheme="majorHAnsi" w:cstheme="minorHAnsi"/>
@@ -6271,6 +6464,7 @@
               </w:rPr>
               <w:t>addop</w:t>
             </w:r>
+            <w:proofErr w:type="spellEnd"/>
           </w:p>
           <w:p>
             <w:pPr>
@@ -6463,7 +6657,9 @@
           <w:u w:val="single"/>
         </w:rPr>
       </w:pPr>
-      <w:r>
+    </w:p>
+    <w:p>
+      <w:pPr>
         <w:rPr>
           <w:rFonts w:asciiTheme="majorHAnsi" w:hAnsiTheme="majorHAnsi"/>
           <w:b/>
@@ -6471,6 +6667,16 @@
           <w:sz w:val="32"/>
           <w:u w:val="single"/>
         </w:rPr>
+      </w:pPr>
+      <w:r>
+        <w:rPr>
+          <w:rFonts w:asciiTheme="majorHAnsi" w:hAnsiTheme="majorHAnsi"/>
+          <w:b/>
+          <w:color w:val="1F497D" w:themeColor="text2"/>
+          <w:sz w:val="32"/>
+          <w:u w:val="single"/>
+        </w:rPr>
+        <w:lastRenderedPageBreak/>
         <w:t xml:space="preserve">Part Five: </w:t>
       </w:r>
       <w:r>
@@ -6529,7 +6735,27 @@
           <w:sz w:val="24"/>
           <w:szCs w:val="24"/>
         </w:rPr>
-        <w:t>Assumed that whenever a ( E) was found in the regular expression then it will be replaced with the symbol (^) as the ( E) means exponent .</w:t>
+        <w:t xml:space="preserve">Assumed that whenever a </w:t>
+      </w:r>
+      <w:proofErr w:type="gramStart"/>
+      <w:r>
+        <w:rPr>
+          <w:rFonts w:asciiTheme="majorHAnsi" w:hAnsiTheme="majorHAnsi"/>
+          <w:color w:val="1F497D" w:themeColor="text2"/>
+          <w:sz w:val="24"/>
+          <w:szCs w:val="24"/>
+        </w:rPr>
+        <w:t>( E</w:t>
+      </w:r>
+      <w:proofErr w:type="gramEnd"/>
+      <w:r>
+        <w:rPr>
+          <w:rFonts w:asciiTheme="majorHAnsi" w:hAnsiTheme="majorHAnsi"/>
+          <w:color w:val="1F497D" w:themeColor="text2"/>
+          <w:sz w:val="24"/>
+          <w:szCs w:val="24"/>
+        </w:rPr>
+        <w:t>) was found in the regular expression then it will be replaced with the symbol (^) as the ( E) means exponent .</w:t>
       </w:r>
     </w:p>
     <w:p>
@@ -6572,8 +6798,59 @@
           <w:sz w:val="24"/>
           <w:szCs w:val="24"/>
         </w:rPr>
-        <w:t>: letter = A-Z|a-z    Would become : L = A-Z|a-z</w:t>
-      </w:r>
+        <w:t xml:space="preserve">: letter = </w:t>
+      </w:r>
+      <w:proofErr w:type="spellStart"/>
+      <w:r>
+        <w:rPr>
+          <w:rFonts w:asciiTheme="majorHAnsi" w:hAnsiTheme="majorHAnsi"/>
+          <w:color w:val="1F497D" w:themeColor="text2"/>
+          <w:sz w:val="24"/>
+          <w:szCs w:val="24"/>
+        </w:rPr>
+        <w:t>A-Z|a-z</w:t>
+      </w:r>
+      <w:proofErr w:type="spellEnd"/>
+      <w:r>
+        <w:rPr>
+          <w:rFonts w:asciiTheme="majorHAnsi" w:hAnsiTheme="majorHAnsi"/>
+          <w:color w:val="1F497D" w:themeColor="text2"/>
+          <w:sz w:val="24"/>
+          <w:szCs w:val="24"/>
+        </w:rPr>
+        <w:t xml:space="preserve">    Would </w:t>
+      </w:r>
+      <w:proofErr w:type="gramStart"/>
+      <w:r>
+        <w:rPr>
+          <w:rFonts w:asciiTheme="majorHAnsi" w:hAnsiTheme="majorHAnsi"/>
+          <w:color w:val="1F497D" w:themeColor="text2"/>
+          <w:sz w:val="24"/>
+          <w:szCs w:val="24"/>
+        </w:rPr>
+        <w:t>become :</w:t>
+      </w:r>
+      <w:proofErr w:type="gramEnd"/>
+      <w:r>
+        <w:rPr>
+          <w:rFonts w:asciiTheme="majorHAnsi" w:hAnsiTheme="majorHAnsi"/>
+          <w:color w:val="1F497D" w:themeColor="text2"/>
+          <w:sz w:val="24"/>
+          <w:szCs w:val="24"/>
+        </w:rPr>
+        <w:t xml:space="preserve"> L = </w:t>
+      </w:r>
+      <w:proofErr w:type="spellStart"/>
+      <w:r>
+        <w:rPr>
+          <w:rFonts w:asciiTheme="majorHAnsi" w:hAnsiTheme="majorHAnsi"/>
+          <w:color w:val="1F497D" w:themeColor="text2"/>
+          <w:sz w:val="24"/>
+          <w:szCs w:val="24"/>
+        </w:rPr>
+        <w:t>A-Z|a-z</w:t>
+      </w:r>
+      <w:proofErr w:type="spellEnd"/>
     </w:p>
     <w:p>
       <w:pPr>
@@ -6611,7 +6888,49 @@
           <w:sz w:val="24"/>
           <w:szCs w:val="24"/>
         </w:rPr>
-        <w:t xml:space="preserve"> id:letter* would become  id:L*</w:t>
+        <w:t xml:space="preserve"> </w:t>
+      </w:r>
+      <w:proofErr w:type="spellStart"/>
+      <w:proofErr w:type="gramStart"/>
+      <w:r>
+        <w:rPr>
+          <w:rFonts w:asciiTheme="majorHAnsi" w:hAnsiTheme="majorHAnsi"/>
+          <w:color w:val="1F497D" w:themeColor="text2"/>
+          <w:sz w:val="24"/>
+          <w:szCs w:val="24"/>
+        </w:rPr>
+        <w:t>id:letter</w:t>
+      </w:r>
+      <w:proofErr w:type="spellEnd"/>
+      <w:proofErr w:type="gramEnd"/>
+      <w:r>
+        <w:rPr>
+          <w:rFonts w:asciiTheme="majorHAnsi" w:hAnsiTheme="majorHAnsi"/>
+          <w:color w:val="1F497D" w:themeColor="text2"/>
+          <w:sz w:val="24"/>
+          <w:szCs w:val="24"/>
+        </w:rPr>
+        <w:t xml:space="preserve">* would become  </w:t>
+      </w:r>
+      <w:proofErr w:type="spellStart"/>
+      <w:r>
+        <w:rPr>
+          <w:rFonts w:asciiTheme="majorHAnsi" w:hAnsiTheme="majorHAnsi"/>
+          <w:color w:val="1F497D" w:themeColor="text2"/>
+          <w:sz w:val="24"/>
+          <w:szCs w:val="24"/>
+        </w:rPr>
+        <w:t>id:L</w:t>
+      </w:r>
+      <w:proofErr w:type="spellEnd"/>
+      <w:r>
+        <w:rPr>
+          <w:rFonts w:asciiTheme="majorHAnsi" w:hAnsiTheme="majorHAnsi"/>
+          <w:color w:val="1F497D" w:themeColor="text2"/>
+          <w:sz w:val="24"/>
+          <w:szCs w:val="24"/>
+        </w:rPr>
+        <w:t>*</w:t>
       </w:r>
     </w:p>
     <w:p>
@@ -6646,6 +6965,7 @@
         </w:rPr>
         <w:t xml:space="preserve">the arrows would carry a value that is a character </w:t>
       </w:r>
+      <w:proofErr w:type="gramStart"/>
       <w:r>
         <w:rPr>
           <w:rFonts w:asciiTheme="majorHAnsi" w:hAnsiTheme="majorHAnsi"/>
@@ -6663,7 +6983,17 @@
           <w:sz w:val="24"/>
           <w:szCs w:val="24"/>
         </w:rPr>
-        <w:t xml:space="preserve"> , so when I read the regular expression if there are two character they would be separated as two different nodes </w:t>
+        <w:t xml:space="preserve"> ,</w:t>
+      </w:r>
+      <w:proofErr w:type="gramEnd"/>
+      <w:r>
+        <w:rPr>
+          <w:rFonts w:asciiTheme="majorHAnsi" w:hAnsiTheme="majorHAnsi"/>
+          <w:color w:val="1F497D" w:themeColor="text2"/>
+          <w:sz w:val="24"/>
+          <w:szCs w:val="24"/>
+        </w:rPr>
+        <w:t xml:space="preserve"> so when I read the regular expression if there are two character they would be separated as two different nodes </w:t>
       </w:r>
     </w:p>
     <w:p>
@@ -6707,7 +7037,27 @@
           <w:sz w:val="24"/>
           <w:szCs w:val="24"/>
         </w:rPr>
-        <w:t xml:space="preserve">So that wouldn’t be any confusion if a node has  several arrows </w:t>
+        <w:t xml:space="preserve">So that wouldn’t be any confusion if a node </w:t>
+      </w:r>
+      <w:proofErr w:type="gramStart"/>
+      <w:r>
+        <w:rPr>
+          <w:rFonts w:asciiTheme="majorHAnsi" w:hAnsiTheme="majorHAnsi"/>
+          <w:color w:val="1F497D" w:themeColor="text2"/>
+          <w:sz w:val="24"/>
+          <w:szCs w:val="24"/>
+        </w:rPr>
+        <w:t>has  several</w:t>
+      </w:r>
+      <w:proofErr w:type="gramEnd"/>
+      <w:r>
+        <w:rPr>
+          <w:rFonts w:asciiTheme="majorHAnsi" w:hAnsiTheme="majorHAnsi"/>
+          <w:color w:val="1F497D" w:themeColor="text2"/>
+          <w:sz w:val="24"/>
+          <w:szCs w:val="24"/>
+        </w:rPr>
+        <w:t xml:space="preserve"> arrows </w:t>
       </w:r>
     </w:p>
     <w:p>
@@ -6727,7 +7077,27 @@
           <w:sz w:val="24"/>
           <w:szCs w:val="24"/>
         </w:rPr>
-        <w:t>Making the regular expression L-{any other character that has an arrow in this node}.</w:t>
+        <w:t>Making the regular expression L</w:t>
+      </w:r>
+      <w:proofErr w:type="gramStart"/>
+      <w:r>
+        <w:rPr>
+          <w:rFonts w:asciiTheme="majorHAnsi" w:hAnsiTheme="majorHAnsi"/>
+          <w:color w:val="1F497D" w:themeColor="text2"/>
+          <w:sz w:val="24"/>
+          <w:szCs w:val="24"/>
+        </w:rPr>
+        <w:t>-{</w:t>
+      </w:r>
+      <w:proofErr w:type="gramEnd"/>
+      <w:r>
+        <w:rPr>
+          <w:rFonts w:asciiTheme="majorHAnsi" w:hAnsiTheme="majorHAnsi"/>
+          <w:color w:val="1F497D" w:themeColor="text2"/>
+          <w:sz w:val="24"/>
+          <w:szCs w:val="24"/>
+        </w:rPr>
+        <w:t>any other character that has an arrow in this node}.</w:t>
       </w:r>
     </w:p>
     <w:p>
@@ -6772,7 +7142,27 @@
           <w:sz w:val="24"/>
           <w:szCs w:val="24"/>
         </w:rPr>
-        <w:t xml:space="preserve">[\( \(]] </w:t>
+        <w:t>[</w:t>
+      </w:r>
+      <w:proofErr w:type="gramStart"/>
+      <w:r>
+        <w:rPr>
+          <w:rFonts w:asciiTheme="majorHAnsi" w:hAnsiTheme="majorHAnsi"/>
+          <w:color w:val="1F497D" w:themeColor="text2"/>
+          <w:sz w:val="24"/>
+          <w:szCs w:val="24"/>
+        </w:rPr>
+        <w:t>\( \</w:t>
+      </w:r>
+      <w:proofErr w:type="gramEnd"/>
+      <w:r>
+        <w:rPr>
+          <w:rFonts w:asciiTheme="majorHAnsi" w:hAnsiTheme="majorHAnsi"/>
+          <w:color w:val="1F497D" w:themeColor="text2"/>
+          <w:sz w:val="24"/>
+          <w:szCs w:val="24"/>
+        </w:rPr>
+        <w:t xml:space="preserve">(]] </w:t>
       </w:r>
       <w:r>
         <w:rPr>
@@ -6843,6 +7233,18 @@
           <w:rFonts w:asciiTheme="majorHAnsi" w:eastAsia="Microsoft JhengHei UI" w:hAnsiTheme="majorHAnsi"/>
           <w:b/>
           <w:color w:val="1F497D" w:themeColor="text2"/>
+          <w:sz w:val="44"/>
+          <w:szCs w:val="44"/>
+        </w:rPr>
+      </w:pPr>
+    </w:p>
+    <w:p>
+      <w:pPr>
+        <w:jc w:val="center"/>
+        <w:rPr>
+          <w:rFonts w:asciiTheme="majorHAnsi" w:eastAsia="Microsoft JhengHei UI" w:hAnsiTheme="majorHAnsi"/>
+          <w:b/>
+          <w:color w:val="17365D" w:themeColor="text2" w:themeShade="BF"/>
           <w:sz w:val="44"/>
           <w:szCs w:val="44"/>
         </w:rPr>
@@ -7077,7 +7479,7 @@
         </w:rPr>
         <w:lastRenderedPageBreak/>
         <w:pict w14:anchorId="5D877E92">
-          <v:shape id="_x0000_s1029" type="#_x0000_t75" style="position:absolute;margin-left:-38.7pt;margin-top:81.05pt;width:573.3pt;height:378.75pt;z-index:251657728;mso-position-horizontal-relative:margin;mso-position-vertical-relative:margin">
+          <v:shape id="_x0000_s1029" type="#_x0000_t75" style="position:absolute;margin-left:-38.7pt;margin-top:81.05pt;width:573.3pt;height:378.75pt;z-index:251659264;mso-position-horizontal-relative:margin;mso-position-vertical-relative:margin">
             <v:imagedata r:id="rId12" o:title="class diagram"/>
             <w10:wrap type="square" anchorx="margin" anchory="margin"/>
           </v:shape>
@@ -7246,15 +7648,27 @@
         </w:rPr>
         <w:t xml:space="preserve">It was used in phase two when applying the parse table and the tokens (from phase one as input), to determine if it is accepted to the CFG or not. (In </w:t>
       </w:r>
-      <w:r>
-        <w:rPr>
-          <w:rFonts w:asciiTheme="majorHAnsi" w:eastAsia="Microsoft JhengHei UI" w:hAnsiTheme="majorHAnsi"/>
-          <w:b/>
-          <w:color w:val="000000" w:themeColor="text1"/>
-          <w:sz w:val="24"/>
-          <w:szCs w:val="24"/>
-        </w:rPr>
-        <w:t xml:space="preserve">ReadTokens </w:t>
+      <w:proofErr w:type="spellStart"/>
+      <w:r>
+        <w:rPr>
+          <w:rFonts w:asciiTheme="majorHAnsi" w:eastAsia="Microsoft JhengHei UI" w:hAnsiTheme="majorHAnsi"/>
+          <w:b/>
+          <w:color w:val="000000" w:themeColor="text1"/>
+          <w:sz w:val="24"/>
+          <w:szCs w:val="24"/>
+        </w:rPr>
+        <w:t>ReadTokens</w:t>
+      </w:r>
+      <w:proofErr w:type="spellEnd"/>
+      <w:r>
+        <w:rPr>
+          <w:rFonts w:asciiTheme="majorHAnsi" w:eastAsia="Microsoft JhengHei UI" w:hAnsiTheme="majorHAnsi"/>
+          <w:b/>
+          <w:color w:val="000000" w:themeColor="text1"/>
+          <w:sz w:val="24"/>
+          <w:szCs w:val="24"/>
+        </w:rPr>
+        <w:t xml:space="preserve"> </w:t>
       </w:r>
       <w:r>
         <w:rPr>
@@ -7284,15 +7698,27 @@
           <w:szCs w:val="24"/>
         </w:rPr>
       </w:pPr>
-      <w:r>
-        <w:rPr>
-          <w:rFonts w:asciiTheme="majorHAnsi" w:eastAsia="Microsoft JhengHei UI" w:hAnsiTheme="majorHAnsi"/>
-          <w:b/>
-          <w:color w:val="000000" w:themeColor="text1"/>
-          <w:sz w:val="24"/>
-          <w:szCs w:val="24"/>
-        </w:rPr>
-        <w:t xml:space="preserve">ArrayList : </w:t>
+      <w:proofErr w:type="spellStart"/>
+      <w:r>
+        <w:rPr>
+          <w:rFonts w:asciiTheme="majorHAnsi" w:eastAsia="Microsoft JhengHei UI" w:hAnsiTheme="majorHAnsi"/>
+          <w:b/>
+          <w:color w:val="000000" w:themeColor="text1"/>
+          <w:sz w:val="24"/>
+          <w:szCs w:val="24"/>
+        </w:rPr>
+        <w:t>ArrayList</w:t>
+      </w:r>
+      <w:proofErr w:type="spellEnd"/>
+      <w:r>
+        <w:rPr>
+          <w:rFonts w:asciiTheme="majorHAnsi" w:eastAsia="Microsoft JhengHei UI" w:hAnsiTheme="majorHAnsi"/>
+          <w:b/>
+          <w:color w:val="000000" w:themeColor="text1"/>
+          <w:sz w:val="24"/>
+          <w:szCs w:val="24"/>
+        </w:rPr>
+        <w:t xml:space="preserve"> : </w:t>
       </w:r>
       <w:r>
         <w:rPr>
@@ -7331,6 +7757,7 @@
         </w:rPr>
         <w:t xml:space="preserve">In class </w:t>
       </w:r>
+      <w:proofErr w:type="spellStart"/>
       <w:r>
         <w:rPr>
           <w:rFonts w:asciiTheme="majorHAnsi" w:eastAsia="Microsoft JhengHei UI" w:hAnsiTheme="majorHAnsi"/>
@@ -7341,14 +7768,35 @@
         </w:rPr>
         <w:t>ReadCFG</w:t>
       </w:r>
-      <w:r>
-        <w:rPr>
-          <w:rFonts w:asciiTheme="majorHAnsi" w:eastAsia="Microsoft JhengHei UI" w:hAnsiTheme="majorHAnsi"/>
-          <w:color w:val="000000" w:themeColor="text1"/>
-          <w:sz w:val="24"/>
-          <w:szCs w:val="24"/>
-        </w:rPr>
-        <w:t>, an arraylist is used to store each CFG read from the input file.</w:t>
+      <w:proofErr w:type="spellEnd"/>
+      <w:r>
+        <w:rPr>
+          <w:rFonts w:asciiTheme="majorHAnsi" w:eastAsia="Microsoft JhengHei UI" w:hAnsiTheme="majorHAnsi"/>
+          <w:color w:val="000000" w:themeColor="text1"/>
+          <w:sz w:val="24"/>
+          <w:szCs w:val="24"/>
+        </w:rPr>
+        <w:t xml:space="preserve">, an </w:t>
+      </w:r>
+      <w:proofErr w:type="spellStart"/>
+      <w:r>
+        <w:rPr>
+          <w:rFonts w:asciiTheme="majorHAnsi" w:eastAsia="Microsoft JhengHei UI" w:hAnsiTheme="majorHAnsi"/>
+          <w:color w:val="000000" w:themeColor="text1"/>
+          <w:sz w:val="24"/>
+          <w:szCs w:val="24"/>
+        </w:rPr>
+        <w:t>arraylist</w:t>
+      </w:r>
+      <w:proofErr w:type="spellEnd"/>
+      <w:r>
+        <w:rPr>
+          <w:rFonts w:asciiTheme="majorHAnsi" w:eastAsia="Microsoft JhengHei UI" w:hAnsiTheme="majorHAnsi"/>
+          <w:color w:val="000000" w:themeColor="text1"/>
+          <w:sz w:val="24"/>
+          <w:szCs w:val="24"/>
+        </w:rPr>
+        <w:t xml:space="preserve"> is used to store each CFG read from the input file.</w:t>
       </w:r>
       <w:r>
         <w:rPr>
@@ -7378,24 +7826,56 @@
         </w:rPr>
         <w:t xml:space="preserve"> In class </w:t>
       </w:r>
-      <w:r>
-        <w:rPr>
-          <w:rFonts w:asciiTheme="majorHAnsi" w:eastAsia="Microsoft JhengHei UI" w:hAnsiTheme="majorHAnsi"/>
-          <w:b/>
-          <w:color w:val="000000" w:themeColor="text1"/>
-          <w:sz w:val="24"/>
-          <w:szCs w:val="24"/>
-        </w:rPr>
-        <w:t xml:space="preserve">ReadTokens, </w:t>
-      </w:r>
-      <w:r>
-        <w:rPr>
-          <w:rFonts w:asciiTheme="majorHAnsi" w:eastAsia="Microsoft JhengHei UI" w:hAnsiTheme="majorHAnsi"/>
-          <w:color w:val="000000" w:themeColor="text1"/>
-          <w:sz w:val="24"/>
-          <w:szCs w:val="24"/>
-        </w:rPr>
-        <w:t xml:space="preserve">an arraylist was used to store the output of terminals that were </w:t>
+      <w:proofErr w:type="spellStart"/>
+      <w:r>
+        <w:rPr>
+          <w:rFonts w:asciiTheme="majorHAnsi" w:eastAsia="Microsoft JhengHei UI" w:hAnsiTheme="majorHAnsi"/>
+          <w:b/>
+          <w:color w:val="000000" w:themeColor="text1"/>
+          <w:sz w:val="24"/>
+          <w:szCs w:val="24"/>
+        </w:rPr>
+        <w:t>ReadTokens</w:t>
+      </w:r>
+      <w:proofErr w:type="spellEnd"/>
+      <w:r>
+        <w:rPr>
+          <w:rFonts w:asciiTheme="majorHAnsi" w:eastAsia="Microsoft JhengHei UI" w:hAnsiTheme="majorHAnsi"/>
+          <w:b/>
+          <w:color w:val="000000" w:themeColor="text1"/>
+          <w:sz w:val="24"/>
+          <w:szCs w:val="24"/>
+        </w:rPr>
+        <w:t xml:space="preserve">, </w:t>
+      </w:r>
+      <w:r>
+        <w:rPr>
+          <w:rFonts w:asciiTheme="majorHAnsi" w:eastAsia="Microsoft JhengHei UI" w:hAnsiTheme="majorHAnsi"/>
+          <w:color w:val="000000" w:themeColor="text1"/>
+          <w:sz w:val="24"/>
+          <w:szCs w:val="24"/>
+        </w:rPr>
+        <w:t xml:space="preserve">an </w:t>
+      </w:r>
+      <w:proofErr w:type="spellStart"/>
+      <w:r>
+        <w:rPr>
+          <w:rFonts w:asciiTheme="majorHAnsi" w:eastAsia="Microsoft JhengHei UI" w:hAnsiTheme="majorHAnsi"/>
+          <w:color w:val="000000" w:themeColor="text1"/>
+          <w:sz w:val="24"/>
+          <w:szCs w:val="24"/>
+        </w:rPr>
+        <w:t>arraylist</w:t>
+      </w:r>
+      <w:proofErr w:type="spellEnd"/>
+      <w:r>
+        <w:rPr>
+          <w:rFonts w:asciiTheme="majorHAnsi" w:eastAsia="Microsoft JhengHei UI" w:hAnsiTheme="majorHAnsi"/>
+          <w:color w:val="000000" w:themeColor="text1"/>
+          <w:sz w:val="24"/>
+          <w:szCs w:val="24"/>
+        </w:rPr>
+        <w:t xml:space="preserve"> was used to store the output of terminals that were </w:t>
       </w:r>
       <w:r>
         <w:rPr>
@@ -7676,32 +8156,24 @@
       <w:r>
         <w:t xml:space="preserve">Figure </w:t>
       </w:r>
-      <w:r>
-        <w:fldChar w:fldCharType="begin"/>
-      </w:r>
-      <w:r>
-        <w:instrText xml:space="preserve"> SEQ Figure \* ARABIC </w:instrText>
-      </w:r>
-      <w:r>
-        <w:fldChar w:fldCharType="separate"/>
-      </w:r>
-      <w:r>
-        <w:rPr>
-          <w:noProof/>
-        </w:rPr>
-        <w:t>4</w:t>
-      </w:r>
-      <w:r>
-        <w:rPr>
-          <w:noProof/>
-        </w:rPr>
-        <w:fldChar w:fldCharType="end"/>
-      </w:r>
+      <w:fldSimple w:instr=" SEQ Figure \* ARABIC ">
+        <w:r>
+          <w:rPr>
+            <w:noProof/>
+          </w:rPr>
+          <w:t>4</w:t>
+        </w:r>
+      </w:fldSimple>
       <w:r>
         <w:t xml:space="preserve"> </w:t>
       </w:r>
-      <w:r>
-        <w:t>CalculateFirst, for loop.</w:t>
+      <w:proofErr w:type="spellStart"/>
+      <w:r>
+        <w:t>CalculateFirst</w:t>
+      </w:r>
+      <w:proofErr w:type="spellEnd"/>
+      <w:r>
+        <w:t>, for loop.</w:t>
       </w:r>
     </w:p>
     <w:p>
@@ -8161,7 +8633,27 @@
           <w:i w:val="0"/>
           <w:iCs w:val="0"/>
         </w:rPr>
-        <w:t xml:space="preserve"> CalculateFollow, for loop.</w:t>
+        <w:t xml:space="preserve"> </w:t>
+      </w:r>
+      <w:proofErr w:type="spellStart"/>
+      <w:r>
+        <w:rPr>
+          <w:b/>
+          <w:bCs/>
+          <w:i w:val="0"/>
+          <w:iCs w:val="0"/>
+        </w:rPr>
+        <w:t>CalculateFollow</w:t>
+      </w:r>
+      <w:proofErr w:type="spellEnd"/>
+      <w:r>
+        <w:rPr>
+          <w:b/>
+          <w:bCs/>
+          <w:i w:val="0"/>
+          <w:iCs w:val="0"/>
+        </w:rPr>
+        <w:t>, for loop.</w:t>
       </w:r>
     </w:p>
     <w:p>
@@ -8367,6 +8859,7 @@
         </w:rPr>
         <w:t xml:space="preserve">stores the definitions that were checked before so we can check for I in the function </w:t>
       </w:r>
+      <w:proofErr w:type="spellStart"/>
       <w:r>
         <w:rPr>
           <w:rFonts w:asciiTheme="majorHAnsi" w:eastAsia="Microsoft JhengHei UI" w:hAnsiTheme="majorHAnsi"/>
@@ -8377,6 +8870,7 @@
         </w:rPr>
         <w:t>checkSimilar</w:t>
       </w:r>
+      <w:proofErr w:type="spellEnd"/>
     </w:p>
     <w:p>
       <w:pPr>
@@ -8476,6 +8970,28 @@
     </w:p>
     <w:p>
       <w:pPr>
+        <w:rPr>
+          <w:rFonts w:asciiTheme="majorHAnsi" w:eastAsia="Microsoft JhengHei UI" w:hAnsiTheme="majorHAnsi"/>
+          <w:b/>
+          <w:color w:val="000000" w:themeColor="text1"/>
+          <w:sz w:val="24"/>
+          <w:szCs w:val="44"/>
+        </w:rPr>
+      </w:pPr>
+      <w:r>
+        <w:rPr>
+          <w:rFonts w:asciiTheme="majorHAnsi" w:eastAsia="Microsoft JhengHei UI" w:hAnsiTheme="majorHAnsi"/>
+          <w:b/>
+          <w:color w:val="000000" w:themeColor="text1"/>
+          <w:sz w:val="24"/>
+          <w:szCs w:val="44"/>
+        </w:rPr>
+        <w:lastRenderedPageBreak/>
+        <w:t>2- check for similarities:</w:t>
+      </w:r>
+    </w:p>
+    <w:p>
+      <w:pPr>
         <w:pStyle w:val="ListParagraph"/>
         <w:rPr>
           <w:rFonts w:asciiTheme="majorHAnsi" w:eastAsia="Microsoft JhengHei UI" w:hAnsiTheme="majorHAnsi"/>
@@ -8487,60 +9003,6 @@
       </w:pPr>
     </w:p>
     <w:p>
-      <w:pPr>
-        <w:pStyle w:val="ListParagraph"/>
-        <w:rPr>
-          <w:rFonts w:asciiTheme="majorHAnsi" w:eastAsia="Microsoft JhengHei UI" w:hAnsiTheme="majorHAnsi"/>
-          <w:b/>
-          <w:color w:val="000000" w:themeColor="text1"/>
-          <w:sz w:val="24"/>
-          <w:szCs w:val="44"/>
-        </w:rPr>
-      </w:pPr>
-    </w:p>
-    <w:p>
-      <w:pPr>
-        <w:rPr>
-          <w:rFonts w:asciiTheme="majorHAnsi" w:eastAsia="Microsoft JhengHei UI" w:hAnsiTheme="majorHAnsi"/>
-          <w:b/>
-          <w:color w:val="000000" w:themeColor="text1"/>
-          <w:sz w:val="24"/>
-          <w:szCs w:val="44"/>
-        </w:rPr>
-      </w:pPr>
-      <w:r>
-        <w:rPr>
-          <w:rFonts w:asciiTheme="majorHAnsi" w:eastAsia="Microsoft JhengHei UI" w:hAnsiTheme="majorHAnsi"/>
-          <w:b/>
-          <w:color w:val="000000" w:themeColor="text1"/>
-          <w:sz w:val="24"/>
-          <w:szCs w:val="44"/>
-        </w:rPr>
-        <w:t>2- check for similarities:</w:t>
-      </w:r>
-    </w:p>
-    <w:p>
-      <w:pPr>
-        <w:pStyle w:val="ListParagraph"/>
-        <w:rPr>
-          <w:rFonts w:asciiTheme="majorHAnsi" w:eastAsia="Microsoft JhengHei UI" w:hAnsiTheme="majorHAnsi"/>
-          <w:b/>
-          <w:color w:val="000000" w:themeColor="text1"/>
-          <w:sz w:val="24"/>
-          <w:szCs w:val="44"/>
-        </w:rPr>
-      </w:pPr>
-    </w:p>
-    <w:p>
-      <w:pPr>
-        <w:rPr>
-          <w:rFonts w:asciiTheme="majorHAnsi" w:eastAsia="Microsoft JhengHei UI" w:hAnsiTheme="majorHAnsi"/>
-          <w:b/>
-          <w:color w:val="000000" w:themeColor="text1"/>
-          <w:sz w:val="24"/>
-          <w:szCs w:val="44"/>
-        </w:rPr>
-      </w:pPr>
       <w:r>
         <w:pict w14:anchorId="38F3C9F2">
           <v:shape id="_x0000_i1031" type="#_x0000_t75" style="width:376.7pt;height:237pt">
@@ -8553,18 +9015,29 @@
       <w:pPr>
         <w:rPr>
           <w:rFonts w:asciiTheme="majorHAnsi" w:eastAsia="Microsoft JhengHei UI" w:hAnsiTheme="majorHAnsi"/>
+          <w:b/>
           <w:color w:val="000000" w:themeColor="text1"/>
           <w:sz w:val="24"/>
           <w:szCs w:val="44"/>
         </w:rPr>
       </w:pPr>
-      <w:r>
+    </w:p>
+    <w:p>
+      <w:pPr>
         <w:rPr>
           <w:rFonts w:asciiTheme="majorHAnsi" w:eastAsia="Microsoft JhengHei UI" w:hAnsiTheme="majorHAnsi"/>
           <w:color w:val="000000" w:themeColor="text1"/>
           <w:sz w:val="24"/>
           <w:szCs w:val="44"/>
         </w:rPr>
+      </w:pPr>
+      <w:r>
+        <w:rPr>
+          <w:rFonts w:asciiTheme="majorHAnsi" w:eastAsia="Microsoft JhengHei UI" w:hAnsiTheme="majorHAnsi"/>
+          <w:color w:val="000000" w:themeColor="text1"/>
+          <w:sz w:val="24"/>
+          <w:szCs w:val="44"/>
+        </w:rPr>
         <w:t>This function checks for similarities between the previous and the definition that we have now, so we check for max of the first two terms if they are similar or not.</w:t>
       </w:r>
     </w:p>
@@ -8669,6 +9142,7 @@
         </w:rPr>
         <w:t xml:space="preserve">If there are similarities, then go to function </w:t>
       </w:r>
+      <w:proofErr w:type="spellStart"/>
       <w:r>
         <w:rPr>
           <w:rFonts w:asciiTheme="majorHAnsi" w:eastAsia="Microsoft JhengHei UI" w:hAnsiTheme="majorHAnsi"/>
@@ -8679,6 +9153,7 @@
         </w:rPr>
         <w:t>removeLeftFactoring</w:t>
       </w:r>
+      <w:proofErr w:type="spellEnd"/>
     </w:p>
     <w:p>
       <w:pPr>
@@ -8718,23 +9193,27 @@
           <w:szCs w:val="44"/>
         </w:rPr>
       </w:pPr>
-      <w:r>
-        <w:pict w14:anchorId="70849320">
-          <v:shape id="_x0000_i1033" type="#_x0000_t75" style="width:243.85pt;height:216.85pt">
+    </w:p>
+    <w:p>
+      <w:pPr>
+        <w:rPr>
+          <w:rFonts w:asciiTheme="majorHAnsi" w:eastAsia="Microsoft JhengHei UI" w:hAnsiTheme="majorHAnsi"/>
+          <w:color w:val="000000" w:themeColor="text1"/>
+          <w:sz w:val="24"/>
+          <w:szCs w:val="24"/>
+        </w:rPr>
+      </w:pPr>
+      <w:r>
+        <w:rPr>
+          <w:noProof/>
+        </w:rPr>
+        <w:pict w14:anchorId="695616E8">
+          <v:shape id="_x0000_s1072" type="#_x0000_t75" style="position:absolute;margin-left:219.7pt;margin-top:12.15pt;width:244.05pt;height:216.95pt;z-index:251668480;mso-position-horizontal-relative:text;mso-position-vertical-relative:text;mso-width-relative:page;mso-height-relative:page">
             <v:imagedata r:id="rId18" o:title="removeleftfactoring2"/>
+            <w10:wrap type="square"/>
           </v:shape>
         </w:pict>
       </w:r>
-    </w:p>
-    <w:p>
-      <w:pPr>
-        <w:rPr>
-          <w:rFonts w:asciiTheme="majorHAnsi" w:eastAsia="Microsoft JhengHei UI" w:hAnsiTheme="majorHAnsi"/>
-          <w:color w:val="000000" w:themeColor="text1"/>
-          <w:sz w:val="24"/>
-          <w:szCs w:val="24"/>
-        </w:rPr>
-      </w:pPr>
       <w:r>
         <w:rPr>
           <w:rFonts w:asciiTheme="majorHAnsi" w:eastAsia="Microsoft JhengHei UI" w:hAnsiTheme="majorHAnsi"/>
@@ -8749,7 +9228,6 @@
       <w:pPr>
         <w:rPr>
           <w:rFonts w:asciiTheme="majorHAnsi" w:eastAsia="Microsoft JhengHei UI" w:hAnsiTheme="majorHAnsi"/>
-          <w:b/>
           <w:color w:val="000000" w:themeColor="text1"/>
           <w:sz w:val="23"/>
           <w:szCs w:val="23"/>
@@ -8762,8 +9240,29 @@
           <w:sz w:val="24"/>
           <w:szCs w:val="24"/>
         </w:rPr>
-        <w:t xml:space="preserve">The algorithm is rather simple, it splits the CFG when it sees ( | ) then checks if the similar String matches it , if yes then add in </w:t>
-      </w:r>
+        <w:t xml:space="preserve">The algorithm is rather simple, it splits the CFG when it sees </w:t>
+      </w:r>
+      <w:proofErr w:type="gramStart"/>
+      <w:r>
+        <w:rPr>
+          <w:rFonts w:asciiTheme="majorHAnsi" w:eastAsia="Microsoft JhengHei UI" w:hAnsiTheme="majorHAnsi"/>
+          <w:color w:val="000000" w:themeColor="text1"/>
+          <w:sz w:val="24"/>
+          <w:szCs w:val="24"/>
+        </w:rPr>
+        <w:t>( |</w:t>
+      </w:r>
+      <w:proofErr w:type="gramEnd"/>
+      <w:r>
+        <w:rPr>
+          <w:rFonts w:asciiTheme="majorHAnsi" w:eastAsia="Microsoft JhengHei UI" w:hAnsiTheme="majorHAnsi"/>
+          <w:color w:val="000000" w:themeColor="text1"/>
+          <w:sz w:val="24"/>
+          <w:szCs w:val="24"/>
+        </w:rPr>
+        <w:t xml:space="preserve"> ) then checks if the similar String matches it , if yes then add in </w:t>
+      </w:r>
+      <w:proofErr w:type="spellStart"/>
       <w:r>
         <w:rPr>
           <w:rFonts w:asciiTheme="majorHAnsi" w:eastAsia="Microsoft JhengHei UI" w:hAnsiTheme="majorHAnsi"/>
@@ -8774,6 +9273,7 @@
         </w:rPr>
         <w:t>newExpression</w:t>
       </w:r>
+      <w:proofErr w:type="spellEnd"/>
       <w:r>
         <w:rPr>
           <w:rFonts w:asciiTheme="majorHAnsi" w:eastAsia="Microsoft JhengHei UI" w:hAnsiTheme="majorHAnsi"/>
@@ -8854,6 +9354,37 @@
       <w:pPr>
         <w:rPr>
           <w:rFonts w:asciiTheme="majorHAnsi" w:eastAsia="Microsoft JhengHei UI" w:hAnsiTheme="majorHAnsi"/>
+          <w:color w:val="000000" w:themeColor="text1"/>
+          <w:sz w:val="23"/>
+          <w:szCs w:val="23"/>
+        </w:rPr>
+      </w:pPr>
+    </w:p>
+    <w:p>
+      <w:pPr>
+        <w:rPr>
+          <w:rFonts w:asciiTheme="majorHAnsi" w:eastAsia="Microsoft JhengHei UI" w:hAnsiTheme="majorHAnsi"/>
+          <w:color w:val="000000" w:themeColor="text1"/>
+          <w:sz w:val="23"/>
+          <w:szCs w:val="23"/>
+        </w:rPr>
+      </w:pPr>
+    </w:p>
+    <w:p>
+      <w:pPr>
+        <w:rPr>
+          <w:rFonts w:asciiTheme="majorHAnsi" w:eastAsia="Microsoft JhengHei UI" w:hAnsiTheme="majorHAnsi"/>
+          <w:b/>
+          <w:color w:val="000000" w:themeColor="text1"/>
+          <w:sz w:val="23"/>
+          <w:szCs w:val="23"/>
+        </w:rPr>
+      </w:pPr>
+    </w:p>
+    <w:p>
+      <w:pPr>
+        <w:rPr>
+          <w:rFonts w:asciiTheme="majorHAnsi" w:eastAsia="Microsoft JhengHei UI" w:hAnsiTheme="majorHAnsi"/>
           <w:b/>
           <w:color w:val="000000" w:themeColor="text1"/>
           <w:sz w:val="24"/>
@@ -8871,7 +9402,7 @@
         </w:rPr>
         <w:lastRenderedPageBreak/>
         <w:drawing>
-          <wp:anchor distT="0" distB="0" distL="114300" distR="114300" simplePos="0" relativeHeight="251639808" behindDoc="0" locked="0" layoutInCell="1" allowOverlap="1" wp14:anchorId="314EB9C6" wp14:editId="3B172465">
+          <wp:anchor distT="0" distB="0" distL="114300" distR="114300" simplePos="0" relativeHeight="251657728" behindDoc="0" locked="0" layoutInCell="1" allowOverlap="1" wp14:anchorId="314EB9C6" wp14:editId="2F553BBF">
             <wp:simplePos x="0" y="0"/>
             <wp:positionH relativeFrom="column">
               <wp:posOffset>1409700</wp:posOffset>
@@ -8981,28 +9512,28 @@
           <w:sz w:val="23"/>
           <w:szCs w:val="23"/>
         </w:rPr>
-        <w:t>Identify the left recursion by checking if the name of CFG occurs as the start of the definition, split the definition each ( | ) and check the start String .</w:t>
-      </w:r>
-    </w:p>
-    <w:p>
-      <w:pPr>
+        <w:t xml:space="preserve">Identify the left recursion by checking if the name of CFG occurs as the start of the definition, split the definition each </w:t>
+      </w:r>
+      <w:proofErr w:type="gramStart"/>
+      <w:r>
         <w:rPr>
           <w:rFonts w:asciiTheme="majorHAnsi" w:eastAsia="Microsoft JhengHei UI" w:hAnsiTheme="majorHAnsi"/>
           <w:color w:val="000000" w:themeColor="text1"/>
           <w:sz w:val="23"/>
           <w:szCs w:val="23"/>
         </w:rPr>
-      </w:pPr>
-    </w:p>
-    <w:p>
-      <w:pPr>
+        <w:t>( |</w:t>
+      </w:r>
+      <w:proofErr w:type="gramEnd"/>
+      <w:r>
         <w:rPr>
           <w:rFonts w:asciiTheme="majorHAnsi" w:eastAsia="Microsoft JhengHei UI" w:hAnsiTheme="majorHAnsi"/>
           <w:color w:val="000000" w:themeColor="text1"/>
           <w:sz w:val="23"/>
           <w:szCs w:val="23"/>
         </w:rPr>
-      </w:pPr>
+        <w:t xml:space="preserve"> ) and check the start String .</w:t>
+      </w:r>
     </w:p>
     <w:p>
       <w:pPr>
@@ -9023,13 +9554,33 @@
           <w:szCs w:val="23"/>
         </w:rPr>
       </w:pPr>
+    </w:p>
+    <w:p>
+      <w:pPr>
+        <w:rPr>
+          <w:rFonts w:asciiTheme="majorHAnsi" w:eastAsia="Microsoft JhengHei UI" w:hAnsiTheme="majorHAnsi"/>
+          <w:color w:val="000000" w:themeColor="text1"/>
+          <w:sz w:val="23"/>
+          <w:szCs w:val="23"/>
+        </w:rPr>
+      </w:pPr>
+    </w:p>
+    <w:p>
+      <w:pPr>
+        <w:rPr>
+          <w:rFonts w:asciiTheme="majorHAnsi" w:eastAsia="Microsoft JhengHei UI" w:hAnsiTheme="majorHAnsi"/>
+          <w:color w:val="000000" w:themeColor="text1"/>
+          <w:sz w:val="23"/>
+          <w:szCs w:val="23"/>
+        </w:rPr>
+      </w:pPr>
       <w:r>
         <w:rPr>
           <w:rFonts w:asciiTheme="majorHAnsi" w:hAnsiTheme="majorHAnsi"/>
           <w:noProof/>
         </w:rPr>
         <w:pict w14:anchorId="320F915D">
-          <v:shape id="_x0000_s1030" type="#_x0000_t75" style="position:absolute;margin-left:197.1pt;margin-top:288.9pt;width:270.9pt;height:174.45pt;z-index:251658752;mso-position-horizontal-relative:margin;mso-position-vertical-relative:margin">
+          <v:shape id="_x0000_s1030" type="#_x0000_t75" style="position:absolute;margin-left:197.1pt;margin-top:288.9pt;width:270.9pt;height:174.45pt;z-index:251660288;mso-position-horizontal-relative:margin;mso-position-vertical-relative:margin">
             <v:imagedata r:id="rId20" o:title="removeleft1"/>
             <w10:wrap type="square" anchorx="margin" anchory="margin"/>
           </v:shape>
@@ -9073,17 +9624,37 @@
           <w:sz w:val="23"/>
           <w:szCs w:val="23"/>
         </w:rPr>
-        <w:t xml:space="preserve">Removing the left recursion algorithm is to take the splitting string ( | ) then checking each String if it starts with the name of the CFG then add it to the new Expression (after removing the occurrence of its name) </w:t>
-      </w:r>
-    </w:p>
-    <w:p>
-      <w:pPr>
+        <w:t xml:space="preserve">Removing the left recursion algorithm is to take the splitting string </w:t>
+      </w:r>
+      <w:proofErr w:type="gramStart"/>
+      <w:r>
         <w:rPr>
           <w:rFonts w:asciiTheme="majorHAnsi" w:eastAsia="Microsoft JhengHei UI" w:hAnsiTheme="majorHAnsi"/>
           <w:color w:val="000000" w:themeColor="text1"/>
           <w:sz w:val="23"/>
           <w:szCs w:val="23"/>
         </w:rPr>
+        <w:t>( |</w:t>
+      </w:r>
+      <w:proofErr w:type="gramEnd"/>
+      <w:r>
+        <w:rPr>
+          <w:rFonts w:asciiTheme="majorHAnsi" w:eastAsia="Microsoft JhengHei UI" w:hAnsiTheme="majorHAnsi"/>
+          <w:color w:val="000000" w:themeColor="text1"/>
+          <w:sz w:val="23"/>
+          <w:szCs w:val="23"/>
+        </w:rPr>
+        <w:t xml:space="preserve"> ) then checking each String if it starts with the name of the CFG then add it to the new Expression (after removing the occurrence of its name) </w:t>
+      </w:r>
+    </w:p>
+    <w:p>
+      <w:pPr>
+        <w:rPr>
+          <w:rFonts w:asciiTheme="majorHAnsi" w:eastAsia="Microsoft JhengHei UI" w:hAnsiTheme="majorHAnsi"/>
+          <w:color w:val="000000" w:themeColor="text1"/>
+          <w:sz w:val="23"/>
+          <w:szCs w:val="23"/>
+        </w:rPr>
       </w:pPr>
       <w:r>
         <w:rPr>
@@ -9091,7 +9662,7 @@
           <w:noProof/>
         </w:rPr>
         <w:pict w14:anchorId="1A486CF6">
-          <v:shape id="_x0000_s1031" type="#_x0000_t75" style="position:absolute;margin-left:197.1pt;margin-top:473.1pt;width:269.1pt;height:216.15pt;z-index:251659776;mso-position-horizontal-relative:margin;mso-position-vertical-relative:margin">
+          <v:shape id="_x0000_s1031" type="#_x0000_t75" style="position:absolute;margin-left:197.1pt;margin-top:473.1pt;width:269.1pt;height:216.15pt;z-index:251661312;mso-position-horizontal-relative:margin;mso-position-vertical-relative:margin">
             <v:imagedata r:id="rId21" o:title="removeleft2"/>
             <w10:wrap type="square" anchorx="margin" anchory="margin"/>
           </v:shape>
@@ -9189,12 +9760,13 @@
         </w:rPr>
         <w:lastRenderedPageBreak/>
         <w:pict w14:anchorId="6788DA7A">
-          <v:shape id="_x0000_s1032" type="#_x0000_t75" style="position:absolute;margin-left:175.95pt;margin-top:-.3pt;width:335.55pt;height:410.4pt;z-index:251660800;mso-position-horizontal-relative:margin;mso-position-vertical-relative:margin">
+          <v:shape id="_x0000_s1032" type="#_x0000_t75" style="position:absolute;margin-left:175.95pt;margin-top:-.3pt;width:335.55pt;height:410.4pt;z-index:251662336;mso-position-horizontal-relative:margin;mso-position-vertical-relative:margin">
             <v:imagedata r:id="rId22" o:title="parsetableFun"/>
             <w10:wrap type="square" anchorx="margin" anchory="margin"/>
           </v:shape>
         </w:pict>
       </w:r>
+      <w:proofErr w:type="spellStart"/>
       <w:r>
         <w:rPr>
           <w:rFonts w:asciiTheme="majorHAnsi" w:eastAsia="Microsoft JhengHei UI" w:hAnsiTheme="majorHAnsi"/>
@@ -9204,7 +9776,19 @@
           <w:sz w:val="23"/>
           <w:szCs w:val="23"/>
         </w:rPr>
-        <w:t>makeParseTable:</w:t>
+        <w:t>makeParseTable</w:t>
+      </w:r>
+      <w:proofErr w:type="spellEnd"/>
+      <w:r>
+        <w:rPr>
+          <w:rFonts w:asciiTheme="majorHAnsi" w:eastAsia="Microsoft JhengHei UI" w:hAnsiTheme="majorHAnsi"/>
+          <w:b/>
+          <w:bCs/>
+          <w:color w:val="000000" w:themeColor="text1"/>
+          <w:sz w:val="23"/>
+          <w:szCs w:val="23"/>
+        </w:rPr>
+        <w:t>:</w:t>
       </w:r>
     </w:p>
     <w:p>
@@ -9334,7 +9918,29 @@
           <w:sz w:val="23"/>
           <w:szCs w:val="23"/>
         </w:rPr>
-        <w:t>We’ll get the first of this CFG then check if there is already an entry in this position –If there is an entry so it is NOT a LL(1) grammar –else It will add an entry to the table.</w:t>
+        <w:t xml:space="preserve">We’ll get the first of this CFG then check if there is already an entry in this position –If there is an entry so it is NOT a </w:t>
+      </w:r>
+      <w:proofErr w:type="gramStart"/>
+      <w:r>
+        <w:rPr>
+          <w:rFonts w:asciiTheme="majorHAnsi" w:eastAsia="Microsoft JhengHei UI" w:hAnsiTheme="majorHAnsi"/>
+          <w:bCs/>
+          <w:color w:val="000000" w:themeColor="text1"/>
+          <w:sz w:val="23"/>
+          <w:szCs w:val="23"/>
+        </w:rPr>
+        <w:t>LL(</w:t>
+      </w:r>
+      <w:proofErr w:type="gramEnd"/>
+      <w:r>
+        <w:rPr>
+          <w:rFonts w:asciiTheme="majorHAnsi" w:eastAsia="Microsoft JhengHei UI" w:hAnsiTheme="majorHAnsi"/>
+          <w:bCs/>
+          <w:color w:val="000000" w:themeColor="text1"/>
+          <w:sz w:val="23"/>
+          <w:szCs w:val="23"/>
+        </w:rPr>
+        <w:t>1) grammar –else It will add an entry to the table.</w:t>
       </w:r>
     </w:p>
     <w:p>
@@ -9360,7 +9966,29 @@
           <w:sz w:val="23"/>
           <w:szCs w:val="23"/>
         </w:rPr>
-        <w:t xml:space="preserve">If the first has epsilon(~) then we see the follow , and add entries </w:t>
+        <w:t xml:space="preserve">If the first has </w:t>
+      </w:r>
+      <w:proofErr w:type="gramStart"/>
+      <w:r>
+        <w:rPr>
+          <w:rFonts w:asciiTheme="majorHAnsi" w:eastAsia="Microsoft JhengHei UI" w:hAnsiTheme="majorHAnsi"/>
+          <w:bCs/>
+          <w:color w:val="000000" w:themeColor="text1"/>
+          <w:sz w:val="23"/>
+          <w:szCs w:val="23"/>
+        </w:rPr>
+        <w:t>epsilon(</w:t>
+      </w:r>
+      <w:proofErr w:type="gramEnd"/>
+      <w:r>
+        <w:rPr>
+          <w:rFonts w:asciiTheme="majorHAnsi" w:eastAsia="Microsoft JhengHei UI" w:hAnsiTheme="majorHAnsi"/>
+          <w:bCs/>
+          <w:color w:val="000000" w:themeColor="text1"/>
+          <w:sz w:val="23"/>
+          <w:szCs w:val="23"/>
+        </w:rPr>
+        <w:t xml:space="preserve">~) then we see the follow , and add entries </w:t>
       </w:r>
     </w:p>
     <w:p>
@@ -9380,12 +10008,13 @@
           <w:noProof/>
         </w:rPr>
         <w:pict w14:anchorId="0832749B">
-          <v:shape id="_x0000_s1033" type="#_x0000_t75" style="position:absolute;left:0;text-align:left;margin-left:175.95pt;margin-top:418.5pt;width:335.55pt;height:236.4pt;z-index:251661824;mso-position-horizontal-relative:margin;mso-position-vertical-relative:margin">
+          <v:shape id="_x0000_s1033" type="#_x0000_t75" style="position:absolute;left:0;text-align:left;margin-left:175.95pt;margin-top:418.5pt;width:335.55pt;height:236.4pt;z-index:251663360;mso-position-horizontal-relative:margin;mso-position-vertical-relative:margin">
             <v:imagedata r:id="rId23" o:title="grammarclass"/>
             <w10:wrap type="square" anchorx="margin" anchory="margin"/>
           </v:shape>
         </w:pict>
       </w:r>
+      <w:proofErr w:type="spellStart"/>
       <w:r>
         <w:rPr>
           <w:rFonts w:asciiTheme="majorHAnsi" w:eastAsia="Microsoft JhengHei UI" w:hAnsiTheme="majorHAnsi"/>
@@ -9395,8 +10024,9 @@
           <w:szCs w:val="23"/>
           <w:highlight w:val="yellow"/>
         </w:rPr>
-        <w:t>NameOfCFG -&gt; ~</w:t>
-      </w:r>
+        <w:t>NameOfCFG</w:t>
+      </w:r>
+      <w:proofErr w:type="spellEnd"/>
       <w:r>
         <w:rPr>
           <w:rFonts w:asciiTheme="majorHAnsi" w:eastAsia="Microsoft JhengHei UI" w:hAnsiTheme="majorHAnsi"/>
@@ -9404,8 +10034,41 @@
           <w:color w:val="000000" w:themeColor="text1"/>
           <w:sz w:val="23"/>
           <w:szCs w:val="23"/>
-        </w:rPr>
-        <w:t xml:space="preserve"> where (~) is epsilon –Check if there was already an entry in the table if yes then it is NOT a LL(1) grammar.</w:t>
+          <w:highlight w:val="yellow"/>
+        </w:rPr>
+        <w:t xml:space="preserve"> -&gt; ~</w:t>
+      </w:r>
+      <w:r>
+        <w:rPr>
+          <w:rFonts w:asciiTheme="majorHAnsi" w:eastAsia="Microsoft JhengHei UI" w:hAnsiTheme="majorHAnsi"/>
+          <w:bCs/>
+          <w:color w:val="000000" w:themeColor="text1"/>
+          <w:sz w:val="23"/>
+          <w:szCs w:val="23"/>
+        </w:rPr>
+        <w:t xml:space="preserve"> where (~) is epsilon –Check if there was already an entry in the table if yes then it is NOT a </w:t>
+      </w:r>
+      <w:proofErr w:type="gramStart"/>
+      <w:r>
+        <w:rPr>
+          <w:rFonts w:asciiTheme="majorHAnsi" w:eastAsia="Microsoft JhengHei UI" w:hAnsiTheme="majorHAnsi"/>
+          <w:bCs/>
+          <w:color w:val="000000" w:themeColor="text1"/>
+          <w:sz w:val="23"/>
+          <w:szCs w:val="23"/>
+        </w:rPr>
+        <w:t>LL(</w:t>
+      </w:r>
+      <w:proofErr w:type="gramEnd"/>
+      <w:r>
+        <w:rPr>
+          <w:rFonts w:asciiTheme="majorHAnsi" w:eastAsia="Microsoft JhengHei UI" w:hAnsiTheme="majorHAnsi"/>
+          <w:bCs/>
+          <w:color w:val="000000" w:themeColor="text1"/>
+          <w:sz w:val="23"/>
+          <w:szCs w:val="23"/>
+        </w:rPr>
+        <w:t>1) grammar.</w:t>
       </w:r>
     </w:p>
     <w:p>
@@ -9577,7 +10240,29 @@
           <w:sz w:val="23"/>
           <w:szCs w:val="23"/>
         </w:rPr>
-        <w:t>This is used to fill up the ArrayList that will hold the entries to the parse table</w:t>
+        <w:t xml:space="preserve">This is used to fill up the </w:t>
+      </w:r>
+      <w:proofErr w:type="spellStart"/>
+      <w:r>
+        <w:rPr>
+          <w:rFonts w:asciiTheme="majorHAnsi" w:eastAsia="Microsoft JhengHei UI" w:hAnsiTheme="majorHAnsi"/>
+          <w:bCs/>
+          <w:color w:val="000000" w:themeColor="text1"/>
+          <w:sz w:val="23"/>
+          <w:szCs w:val="23"/>
+        </w:rPr>
+        <w:t>ArrayList</w:t>
+      </w:r>
+      <w:proofErr w:type="spellEnd"/>
+      <w:r>
+        <w:rPr>
+          <w:rFonts w:asciiTheme="majorHAnsi" w:eastAsia="Microsoft JhengHei UI" w:hAnsiTheme="majorHAnsi"/>
+          <w:bCs/>
+          <w:color w:val="000000" w:themeColor="text1"/>
+          <w:sz w:val="23"/>
+          <w:szCs w:val="23"/>
+        </w:rPr>
+        <w:t xml:space="preserve"> that will hold the entries to the parse table</w:t>
       </w:r>
       <w:r>
         <w:rPr>
@@ -9903,7 +10588,7 @@
         </w:rPr>
         <w:lastRenderedPageBreak/>
         <w:drawing>
-          <wp:anchor distT="0" distB="0" distL="114300" distR="114300" simplePos="0" relativeHeight="251617280" behindDoc="0" locked="0" layoutInCell="1" allowOverlap="1" wp14:anchorId="43C46924" wp14:editId="01DC0E23">
+          <wp:anchor distT="0" distB="0" distL="114300" distR="114300" simplePos="0" relativeHeight="251651584" behindDoc="0" locked="0" layoutInCell="1" allowOverlap="1" wp14:anchorId="43C46924" wp14:editId="73E1CEF9">
             <wp:simplePos x="0" y="0"/>
             <wp:positionH relativeFrom="column">
               <wp:posOffset>2695575</wp:posOffset>
@@ -9987,26 +10672,66 @@
           <w:sz w:val="24"/>
           <w:szCs w:val="24"/>
         </w:rPr>
-        <w:t>We have two stacks the input line stack and the normal stack, this function takes the peek of both stacks as arguments, then checks if the stack peek is a nonterminal if yes it compares it with the input stack and pops both if equal, else panic mode error is printed.</w:t>
-      </w:r>
-    </w:p>
-    <w:p>
-      <w:pPr>
-        <w:rPr>
-          <w:rFonts w:asciiTheme="majorHAnsi" w:eastAsia="Microsoft JhengHei UI" w:hAnsiTheme="majorHAnsi"/>
-          <w:color w:val="000000" w:themeColor="text1"/>
-          <w:sz w:val="24"/>
-          <w:szCs w:val="24"/>
-        </w:rPr>
-      </w:pPr>
-      <w:r>
-        <w:rPr>
-          <w:rFonts w:asciiTheme="majorHAnsi" w:eastAsia="Microsoft JhengHei UI" w:hAnsiTheme="majorHAnsi"/>
-          <w:color w:val="000000" w:themeColor="text1"/>
-          <w:sz w:val="24"/>
-          <w:szCs w:val="24"/>
-        </w:rPr>
-        <w:t>If the peek of the stack is an expression, we call a function to bring its output from the parse table according to our input (peek of the input stack).</w:t>
+        <w:t xml:space="preserve">We have two stacks the input line stack and the normal stack, this function takes the </w:t>
+      </w:r>
+      <w:proofErr w:type="spellStart"/>
+      <w:r>
+        <w:rPr>
+          <w:rFonts w:asciiTheme="majorHAnsi" w:eastAsia="Microsoft JhengHei UI" w:hAnsiTheme="majorHAnsi"/>
+          <w:color w:val="000000" w:themeColor="text1"/>
+          <w:sz w:val="24"/>
+          <w:szCs w:val="24"/>
+        </w:rPr>
+        <w:t>peek</w:t>
+      </w:r>
+      <w:proofErr w:type="spellEnd"/>
+      <w:r>
+        <w:rPr>
+          <w:rFonts w:asciiTheme="majorHAnsi" w:eastAsia="Microsoft JhengHei UI" w:hAnsiTheme="majorHAnsi"/>
+          <w:color w:val="000000" w:themeColor="text1"/>
+          <w:sz w:val="24"/>
+          <w:szCs w:val="24"/>
+        </w:rPr>
+        <w:t xml:space="preserve"> of both stacks as arguments, then checks if the stack peek is a nonterminal if yes it compares it with the input stack and pops both if equal, else panic mode error is printed.</w:t>
+      </w:r>
+    </w:p>
+    <w:p>
+      <w:pPr>
+        <w:rPr>
+          <w:rFonts w:asciiTheme="majorHAnsi" w:eastAsia="Microsoft JhengHei UI" w:hAnsiTheme="majorHAnsi"/>
+          <w:color w:val="000000" w:themeColor="text1"/>
+          <w:sz w:val="24"/>
+          <w:szCs w:val="24"/>
+        </w:rPr>
+      </w:pPr>
+      <w:r>
+        <w:rPr>
+          <w:rFonts w:asciiTheme="majorHAnsi" w:eastAsia="Microsoft JhengHei UI" w:hAnsiTheme="majorHAnsi"/>
+          <w:color w:val="000000" w:themeColor="text1"/>
+          <w:sz w:val="24"/>
+          <w:szCs w:val="24"/>
+        </w:rPr>
+        <w:t xml:space="preserve">If the </w:t>
+      </w:r>
+      <w:proofErr w:type="spellStart"/>
+      <w:r>
+        <w:rPr>
+          <w:rFonts w:asciiTheme="majorHAnsi" w:eastAsia="Microsoft JhengHei UI" w:hAnsiTheme="majorHAnsi"/>
+          <w:color w:val="000000" w:themeColor="text1"/>
+          <w:sz w:val="24"/>
+          <w:szCs w:val="24"/>
+        </w:rPr>
+        <w:t>peek</w:t>
+      </w:r>
+      <w:proofErr w:type="spellEnd"/>
+      <w:r>
+        <w:rPr>
+          <w:rFonts w:asciiTheme="majorHAnsi" w:eastAsia="Microsoft JhengHei UI" w:hAnsiTheme="majorHAnsi"/>
+          <w:color w:val="000000" w:themeColor="text1"/>
+          <w:sz w:val="24"/>
+          <w:szCs w:val="24"/>
+        </w:rPr>
+        <w:t xml:space="preserve"> of the stack is an expression, we call a function to bring its output from the parse table according to our input (peek of the input stack).</w:t>
       </w:r>
     </w:p>
     <w:p>
@@ -10025,7 +10750,7 @@
         <mc:AlternateContent>
           <mc:Choice Requires="wps">
             <w:drawing>
-              <wp:anchor distT="0" distB="0" distL="114300" distR="114300" simplePos="0" relativeHeight="251648000" behindDoc="0" locked="0" layoutInCell="1" allowOverlap="1" wp14:anchorId="1CC06247" wp14:editId="72170737">
+              <wp:anchor distT="0" distB="0" distL="114300" distR="114300" simplePos="0" relativeHeight="251660800" behindDoc="0" locked="0" layoutInCell="1" allowOverlap="1" wp14:anchorId="1CC06247" wp14:editId="38CE1653">
                 <wp:simplePos x="0" y="0"/>
                 <wp:positionH relativeFrom="column">
                   <wp:posOffset>2693670</wp:posOffset>
@@ -10160,7 +10885,7 @@
                 <v:stroke joinstyle="miter"/>
                 <v:path gradientshapeok="t" o:connecttype="rect"/>
               </v:shapetype>
-              <v:shape id="Text Box 5" o:spid="_x0000_s1026" type="#_x0000_t202" style="position:absolute;margin-left:212.1pt;margin-top:380.45pt;width:297.25pt;height:.05pt;z-index:251648000;visibility:visible;mso-wrap-style:square;mso-wrap-distance-left:9pt;mso-wrap-distance-top:0;mso-wrap-distance-right:9pt;mso-wrap-distance-bottom:0;mso-position-horizontal:absolute;mso-position-horizontal-relative:text;mso-position-vertical:absolute;mso-position-vertical-relative:text;v-text-anchor:top" o:gfxdata="UEsDBBQABgAIAAAAIQC2gziS/gAAAOEBAAATAAAAW0NvbnRlbnRfVHlwZXNdLnhtbJSRQU7DMBBF&#10;90jcwfIWJU67QAgl6YK0S0CoHGBkTxKLZGx5TGhvj5O2G0SRWNoz/78nu9wcxkFMGNg6quQqL6RA&#10;0s5Y6ir5vt9lD1JwBDIwOMJKHpHlpr69KfdHjyxSmriSfYz+USnWPY7AufNIadK6MEJMx9ApD/oD&#10;OlTrorhX2lFEilmcO2RdNtjC5xDF9pCuTyYBB5bi6bQ4syoJ3g9WQ0ymaiLzg5KdCXlKLjvcW893&#10;SUOqXwnz5DrgnHtJTxOsQfEKIT7DmDSUCaxw7Rqn8787ZsmRM9e2VmPeBN4uqYvTtW7jvijg9N/y&#10;JsXecLq0q+WD6m8AAAD//wMAUEsDBBQABgAIAAAAIQA4/SH/1gAAAJQBAAALAAAAX3JlbHMvLnJl&#10;bHOkkMFqwzAMhu+DvYPRfXGawxijTi+j0GvpHsDYimMaW0Yy2fr2M4PBMnrbUb/Q94l/f/hMi1qR&#10;JVI2sOt6UJgd+ZiDgffL8ekFlFSbvV0oo4EbChzGx4f9GRdb25HMsYhqlCwG5lrLq9biZkxWOiqY&#10;22YiTra2kYMu1l1tQD30/bPm3wwYN0x18gb45AdQl1tp5j/sFB2T0FQ7R0nTNEV3j6o9feQzro1i&#10;OWA14Fm+Q8a1a8+Bvu/d/dMb2JY5uiPbhG/ktn4cqGU/er3pcvwCAAD//wMAUEsDBBQABgAIAAAA&#10;IQDZc7dFLQIAAF0EAAAOAAAAZHJzL2Uyb0RvYy54bWysVMFu2zAMvQ/YPwi6L05apBmMOEWWIsOA&#10;oC2QDD0rshwbkESNUmJnXz9KjtOu22nYRaZIitR7j/L8vjOanRT6BmzBJ6MxZ8pKKBt7KPj33frT&#10;Z858ELYUGqwq+Fl5fr/4+GHeulzdQA26VMioiPV56wpeh+DyLPOyVkb4EThlKVgBGhFoi4esRNFS&#10;daOzm/H4LmsBS4cglffkfeiDfJHqV5WS4amqvApMF5zuFtKKad3HNVvMRX5A4epGXq4h/uEWRjSW&#10;ml5LPYgg2BGbP0qZRiJ4qMJIgsmgqhqpEgZCMxm/Q7OthVMJC5Hj3ZUm///KysfTM7KmLPiUMysM&#10;SbRTXWBfoGPTyE7rfE5JW0dpoSM3qTz4PTkj6K5CE78Eh1GceD5fuY3FJDlvZ7PpeEZNJMXublPt&#10;7PWoQx++KjAsGgVHEi7xKU4bH+galDqkxE4edFOuG63jJgZWGtlJkMht3QQVL0gnfsvSNuZaiKf6&#10;cPRkEV+PI1qh23cX0Hsoz4QZoZ8Z7+S6oUYb4cOzQBoSgkmDH55oqTS0BYeLxVkN+PNv/phP2lGU&#10;s5aGruD+x1Gg4kx/s6RqnNDBwMHYD4Y9mhUQxAk9KSeTSQcw6MGsEMwLvYdl7EIhYSX1KngYzFXo&#10;R5/ek1TLZUqiOXQibOzWyVh6IHTXvQh0FzkCqfgIwziK/J0qfW7SxS2PgShOkkVCexYvPNMMJ10u&#10;7y0+krf7lPX6V1j8AgAA//8DAFBLAwQUAAYACAAAACEAhEeKduIAAAAMAQAADwAAAGRycy9kb3du&#10;cmV2LnhtbEyPsU7DMBCGdyTewTokFkTthCgtIU5VVTCUpSJ0YXNjNw7E58h22vTtcSYY7+7Tf99f&#10;rifTk7NyvrPIIVkwIAobKztsORw+3x5XQHwQKEVvUXG4Kg/r6vamFIW0F/xQ5zq0JIagLwQHHcJQ&#10;UOobrYzwCzsojLeTdUaEOLqWSicuMdz0NGUsp0Z0GD9oMaitVs1PPRoO++xrrx/G0+v7Jntyu8O4&#10;zb/bmvP7u2nzAiSoKfzBMOtHdaii09GOKD3pOWRplkaUwzJnz0BmgiWrJZDjvEoY0Kqk/0tUvwAA&#10;AP//AwBQSwECLQAUAAYACAAAACEAtoM4kv4AAADhAQAAEwAAAAAAAAAAAAAAAAAAAAAAW0NvbnRl&#10;bnRfVHlwZXNdLnhtbFBLAQItABQABgAIAAAAIQA4/SH/1gAAAJQBAAALAAAAAAAAAAAAAAAAAC8B&#10;AABfcmVscy8ucmVsc1BLAQItABQABgAIAAAAIQDZc7dFLQIAAF0EAAAOAAAAAAAAAAAAAAAAAC4C&#10;AABkcnMvZTJvRG9jLnhtbFBLAQItABQABgAIAAAAIQCER4p24gAAAAwBAAAPAAAAAAAAAAAAAAAA&#10;AIcEAABkcnMvZG93bnJldi54bWxQSwUGAAAAAAQABADzAAAAlgUAAAAA&#10;" stroked="f">
+              <v:shape id="Text Box 5" o:spid="_x0000_s1026" type="#_x0000_t202" style="position:absolute;margin-left:212.1pt;margin-top:380.45pt;width:297.25pt;height:.05pt;z-index:251660800;visibility:visible;mso-wrap-style:square;mso-wrap-distance-left:9pt;mso-wrap-distance-top:0;mso-wrap-distance-right:9pt;mso-wrap-distance-bottom:0;mso-position-horizontal:absolute;mso-position-horizontal-relative:text;mso-position-vertical:absolute;mso-position-vertical-relative:text;v-text-anchor:top" o:gfxdata="UEsDBBQABgAIAAAAIQC2gziS/gAAAOEBAAATAAAAW0NvbnRlbnRfVHlwZXNdLnhtbJSRQU7DMBBF&#10;90jcwfIWJU67QAgl6YK0S0CoHGBkTxKLZGx5TGhvj5O2G0SRWNoz/78nu9wcxkFMGNg6quQqL6RA&#10;0s5Y6ir5vt9lD1JwBDIwOMJKHpHlpr69KfdHjyxSmriSfYz+USnWPY7AufNIadK6MEJMx9ApD/oD&#10;OlTrorhX2lFEilmcO2RdNtjC5xDF9pCuTyYBB5bi6bQ4syoJ3g9WQ0ymaiLzg5KdCXlKLjvcW893&#10;SUOqXwnz5DrgnHtJTxOsQfEKIT7DmDSUCaxw7Rqn8787ZsmRM9e2VmPeBN4uqYvTtW7jvijg9N/y&#10;JsXecLq0q+WD6m8AAAD//wMAUEsDBBQABgAIAAAAIQA4/SH/1gAAAJQBAAALAAAAX3JlbHMvLnJl&#10;bHOkkMFqwzAMhu+DvYPRfXGawxijTi+j0GvpHsDYimMaW0Yy2fr2M4PBMnrbUb/Q94l/f/hMi1qR&#10;JVI2sOt6UJgd+ZiDgffL8ekFlFSbvV0oo4EbChzGx4f9GRdb25HMsYhqlCwG5lrLq9biZkxWOiqY&#10;22YiTra2kYMu1l1tQD30/bPm3wwYN0x18gb45AdQl1tp5j/sFB2T0FQ7R0nTNEV3j6o9feQzro1i&#10;OWA14Fm+Q8a1a8+Bvu/d/dMb2JY5uiPbhG/ktn4cqGU/er3pcvwCAAD//wMAUEsDBBQABgAIAAAA&#10;IQDZc7dFLQIAAF0EAAAOAAAAZHJzL2Uyb0RvYy54bWysVMFu2zAMvQ/YPwi6L05apBmMOEWWIsOA&#10;oC2QDD0rshwbkESNUmJnXz9KjtOu22nYRaZIitR7j/L8vjOanRT6BmzBJ6MxZ8pKKBt7KPj33frT&#10;Z858ELYUGqwq+Fl5fr/4+GHeulzdQA26VMioiPV56wpeh+DyLPOyVkb4EThlKVgBGhFoi4esRNFS&#10;daOzm/H4LmsBS4cglffkfeiDfJHqV5WS4amqvApMF5zuFtKKad3HNVvMRX5A4epGXq4h/uEWRjSW&#10;ml5LPYgg2BGbP0qZRiJ4qMJIgsmgqhqpEgZCMxm/Q7OthVMJC5Hj3ZUm///KysfTM7KmLPiUMysM&#10;SbRTXWBfoGPTyE7rfE5JW0dpoSM3qTz4PTkj6K5CE78Eh1GceD5fuY3FJDlvZ7PpeEZNJMXublPt&#10;7PWoQx++KjAsGgVHEi7xKU4bH+galDqkxE4edFOuG63jJgZWGtlJkMht3QQVL0gnfsvSNuZaiKf6&#10;cPRkEV+PI1qh23cX0Hsoz4QZoZ8Z7+S6oUYb4cOzQBoSgkmDH55oqTS0BYeLxVkN+PNv/phP2lGU&#10;s5aGruD+x1Gg4kx/s6RqnNDBwMHYD4Y9mhUQxAk9KSeTSQcw6MGsEMwLvYdl7EIhYSX1KngYzFXo&#10;R5/ek1TLZUqiOXQibOzWyVh6IHTXvQh0FzkCqfgIwziK/J0qfW7SxS2PgShOkkVCexYvPNMMJ10u&#10;7y0+krf7lPX6V1j8AgAA//8DAFBLAwQUAAYACAAAACEAhEeKduIAAAAMAQAADwAAAGRycy9kb3du&#10;cmV2LnhtbEyPsU7DMBCGdyTewTokFkTthCgtIU5VVTCUpSJ0YXNjNw7E58h22vTtcSYY7+7Tf99f&#10;rifTk7NyvrPIIVkwIAobKztsORw+3x5XQHwQKEVvUXG4Kg/r6vamFIW0F/xQ5zq0JIagLwQHHcJQ&#10;UOobrYzwCzsojLeTdUaEOLqWSicuMdz0NGUsp0Z0GD9oMaitVs1PPRoO++xrrx/G0+v7Jntyu8O4&#10;zb/bmvP7u2nzAiSoKfzBMOtHdaii09GOKD3pOWRplkaUwzJnz0BmgiWrJZDjvEoY0Kqk/0tUvwAA&#10;AP//AwBQSwECLQAUAAYACAAAACEAtoM4kv4AAADhAQAAEwAAAAAAAAAAAAAAAAAAAAAAW0NvbnRl&#10;bnRfVHlwZXNdLnhtbFBLAQItABQABgAIAAAAIQA4/SH/1gAAAJQBAAALAAAAAAAAAAAAAAAAAC8B&#10;AABfcmVscy8ucmVsc1BLAQItABQABgAIAAAAIQDZc7dFLQIAAF0EAAAOAAAAAAAAAAAAAAAAAC4C&#10;AABkcnMvZTJvRG9jLnhtbFBLAQItABQABgAIAAAAIQCER4p24gAAAAwBAAAPAAAAAAAAAAAAAAAA&#10;AIcEAABkcnMvZG93bnJldi54bWxQSwUGAAAAAAQABADzAAAAlgUAAAAA&#10;" stroked="f">
                 <v:textbox style="mso-fit-shape-to-text:t" inset="0,0,0,0">
                   <w:txbxContent>
                     <w:p>
@@ -10261,7 +10986,7 @@
           <w:szCs w:val="24"/>
         </w:rPr>
         <w:drawing>
-          <wp:anchor distT="0" distB="0" distL="114300" distR="114300" simplePos="0" relativeHeight="251626496" behindDoc="0" locked="0" layoutInCell="1" allowOverlap="1" wp14:anchorId="358BEB5A" wp14:editId="787CB327">
+          <wp:anchor distT="0" distB="0" distL="114300" distR="114300" simplePos="0" relativeHeight="251654656" behindDoc="0" locked="0" layoutInCell="1" allowOverlap="1" wp14:anchorId="358BEB5A" wp14:editId="553B4F55">
             <wp:simplePos x="0" y="0"/>
             <wp:positionH relativeFrom="column">
               <wp:posOffset>2693670</wp:posOffset>
@@ -10538,7 +11263,29 @@
           <w:szCs w:val="24"/>
           <w:highlight w:val="yellow"/>
         </w:rPr>
-        <w:t xml:space="preserve"># METHOD_BODY ::= STATEMENT_LIST </w:t>
+        <w:t># METHOD_</w:t>
+      </w:r>
+      <w:proofErr w:type="gramStart"/>
+      <w:r>
+        <w:rPr>
+          <w:rFonts w:asciiTheme="majorHAnsi" w:eastAsia="Microsoft JhengHei UI" w:hAnsiTheme="majorHAnsi"/>
+          <w:color w:val="000000" w:themeColor="text1"/>
+          <w:sz w:val="24"/>
+          <w:szCs w:val="24"/>
+          <w:highlight w:val="yellow"/>
+        </w:rPr>
+        <w:t>BODY ::=</w:t>
+      </w:r>
+      <w:proofErr w:type="gramEnd"/>
+      <w:r>
+        <w:rPr>
+          <w:rFonts w:asciiTheme="majorHAnsi" w:eastAsia="Microsoft JhengHei UI" w:hAnsiTheme="majorHAnsi"/>
+          <w:color w:val="000000" w:themeColor="text1"/>
+          <w:sz w:val="24"/>
+          <w:szCs w:val="24"/>
+          <w:highlight w:val="yellow"/>
+        </w:rPr>
+        <w:t xml:space="preserve"> STATEMENT_LIST </w:t>
       </w:r>
       <w:r>
         <w:rPr>
@@ -11491,7 +12238,7 @@
               </w:rPr>
               <w:lastRenderedPageBreak/>
               <w:drawing>
-                <wp:inline distT="0" distB="0" distL="0" distR="0" wp14:anchorId="59B84F91" wp14:editId="62F1DEC5">
+                <wp:inline distT="0" distB="0" distL="0" distR="0" wp14:anchorId="59B84F91" wp14:editId="5F5F6045">
                   <wp:extent cx="2891790" cy="6294755"/>
                   <wp:effectExtent l="0" t="0" r="3810" b="0"/>
                   <wp:docPr id="4" name="Picture 4"/>
@@ -11796,7 +12543,7 @@
           <v:shape id="_x0000_i1049" type="#_x0000_t75" style="width:491.7pt;height:23.55pt" o:ole="">
             <v:imagedata r:id="rId42" o:title=""/>
           </v:shape>
-          <o:OLEObject Type="Embed" ProgID="Word.Document.12" ShapeID="_x0000_i1049" DrawAspect="Content" ObjectID="_1652817568" r:id="rId43">
+          <o:OLEObject Type="Embed" ProgID="Word.Document.12" ShapeID="_x0000_i1049" DrawAspect="Content" ObjectID="_1652820043" r:id="rId43">
             <o:FieldCodes>\s</o:FieldCodes>
           </o:OLEObject>
         </w:object>
@@ -12040,14 +12787,25 @@
         </w:rPr>
         <w:t xml:space="preserve">1) </w:t>
       </w:r>
-      <w:r>
-        <w:rPr>
-          <w:rFonts w:asciiTheme="majorHAnsi" w:eastAsia="Microsoft JhengHei UI" w:hAnsiTheme="majorHAnsi"/>
-          <w:b/>
-          <w:sz w:val="24"/>
-          <w:szCs w:val="27"/>
-        </w:rPr>
-        <w:t xml:space="preserve">handleConstants </w:t>
+      <w:proofErr w:type="spellStart"/>
+      <w:r>
+        <w:rPr>
+          <w:rFonts w:asciiTheme="majorHAnsi" w:eastAsia="Microsoft JhengHei UI" w:hAnsiTheme="majorHAnsi"/>
+          <w:b/>
+          <w:sz w:val="24"/>
+          <w:szCs w:val="27"/>
+        </w:rPr>
+        <w:t>handleConstants</w:t>
+      </w:r>
+      <w:proofErr w:type="spellEnd"/>
+      <w:r>
+        <w:rPr>
+          <w:rFonts w:asciiTheme="majorHAnsi" w:eastAsia="Microsoft JhengHei UI" w:hAnsiTheme="majorHAnsi"/>
+          <w:b/>
+          <w:sz w:val="24"/>
+          <w:szCs w:val="27"/>
+        </w:rPr>
+        <w:t xml:space="preserve"> </w:t>
       </w:r>
       <w:r>
         <w:rPr>
@@ -12084,24 +12842,78 @@
           <w:sz w:val="24"/>
           <w:szCs w:val="24"/>
         </w:rPr>
-        <w:t xml:space="preserve">The above handles the case of int x; or float x; </w:t>
-      </w:r>
-    </w:p>
-    <w:p>
-      <w:pPr>
-        <w:rPr>
-          <w:rFonts w:asciiTheme="majorHAnsi" w:eastAsia="Microsoft JhengHei UI" w:hAnsiTheme="majorHAnsi"/>
-          <w:sz w:val="24"/>
-          <w:szCs w:val="24"/>
-        </w:rPr>
-      </w:pPr>
-      <w:r>
-        <w:rPr>
-          <w:rFonts w:asciiTheme="majorHAnsi" w:eastAsia="Microsoft JhengHei UI" w:hAnsiTheme="majorHAnsi"/>
-          <w:sz w:val="24"/>
-          <w:szCs w:val="24"/>
-        </w:rPr>
-        <w:t xml:space="preserve">We set the default of any new variable as (0) –Initialize the variable- so that there wont be any problems faced if we don’t initialize the variable </w:t>
+        <w:t xml:space="preserve">The above handles the case of int x; or float </w:t>
+      </w:r>
+      <w:proofErr w:type="gramStart"/>
+      <w:r>
+        <w:rPr>
+          <w:rFonts w:asciiTheme="majorHAnsi" w:eastAsia="Microsoft JhengHei UI" w:hAnsiTheme="majorHAnsi"/>
+          <w:sz w:val="24"/>
+          <w:szCs w:val="24"/>
+        </w:rPr>
+        <w:t>x;</w:t>
+      </w:r>
+      <w:proofErr w:type="gramEnd"/>
+      <w:r>
+        <w:rPr>
+          <w:rFonts w:asciiTheme="majorHAnsi" w:eastAsia="Microsoft JhengHei UI" w:hAnsiTheme="majorHAnsi"/>
+          <w:sz w:val="24"/>
+          <w:szCs w:val="24"/>
+        </w:rPr>
+        <w:t xml:space="preserve"> </w:t>
+      </w:r>
+    </w:p>
+    <w:p>
+      <w:pPr>
+        <w:rPr>
+          <w:rFonts w:asciiTheme="majorHAnsi" w:eastAsia="Microsoft JhengHei UI" w:hAnsiTheme="majorHAnsi"/>
+          <w:sz w:val="24"/>
+          <w:szCs w:val="24"/>
+        </w:rPr>
+      </w:pPr>
+      <w:r>
+        <w:rPr>
+          <w:rFonts w:asciiTheme="majorHAnsi" w:eastAsia="Microsoft JhengHei UI" w:hAnsiTheme="majorHAnsi"/>
+          <w:sz w:val="24"/>
+          <w:szCs w:val="24"/>
+        </w:rPr>
+        <w:t xml:space="preserve">We set the default of any new variable as (0) –Initialize the variable- so that </w:t>
+      </w:r>
+      <w:proofErr w:type="gramStart"/>
+      <w:r>
+        <w:rPr>
+          <w:rFonts w:asciiTheme="majorHAnsi" w:eastAsia="Microsoft JhengHei UI" w:hAnsiTheme="majorHAnsi"/>
+          <w:sz w:val="24"/>
+          <w:szCs w:val="24"/>
+        </w:rPr>
+        <w:t>there</w:t>
+      </w:r>
+      <w:proofErr w:type="gramEnd"/>
+      <w:r>
+        <w:rPr>
+          <w:rFonts w:asciiTheme="majorHAnsi" w:eastAsia="Microsoft JhengHei UI" w:hAnsiTheme="majorHAnsi"/>
+          <w:sz w:val="24"/>
+          <w:szCs w:val="24"/>
+        </w:rPr>
+        <w:t xml:space="preserve"> </w:t>
+      </w:r>
+      <w:proofErr w:type="spellStart"/>
+      <w:r>
+        <w:rPr>
+          <w:rFonts w:asciiTheme="majorHAnsi" w:eastAsia="Microsoft JhengHei UI" w:hAnsiTheme="majorHAnsi"/>
+          <w:sz w:val="24"/>
+          <w:szCs w:val="24"/>
+        </w:rPr>
+        <w:t>wont</w:t>
+      </w:r>
+      <w:proofErr w:type="spellEnd"/>
+      <w:r>
+        <w:rPr>
+          <w:rFonts w:asciiTheme="majorHAnsi" w:eastAsia="Microsoft JhengHei UI" w:hAnsiTheme="majorHAnsi"/>
+          <w:sz w:val="24"/>
+          <w:szCs w:val="24"/>
+        </w:rPr>
+        <w:t xml:space="preserve"> be any problems faced if we don’t initialize the variable </w:t>
       </w:r>
     </w:p>
     <w:p>
@@ -12120,8 +12932,27 @@
           <w:szCs w:val="24"/>
         </w:rPr>
         <w:lastRenderedPageBreak/>
-        <w:t xml:space="preserve">First we check if the line contains (=) – no initialization – then we add it’s type whether it is an int or float to an arrayList called </w:t>
-      </w:r>
+        <w:t xml:space="preserve">First we check if the line contains (=) – no initialization – then we add it’s type whether it is an int or float to an </w:t>
+      </w:r>
+      <w:proofErr w:type="spellStart"/>
+      <w:r>
+        <w:rPr>
+          <w:rFonts w:asciiTheme="majorHAnsi" w:eastAsia="Microsoft JhengHei UI" w:hAnsiTheme="majorHAnsi"/>
+          <w:sz w:val="24"/>
+          <w:szCs w:val="24"/>
+        </w:rPr>
+        <w:t>arrayList</w:t>
+      </w:r>
+      <w:proofErr w:type="spellEnd"/>
+      <w:r>
+        <w:rPr>
+          <w:rFonts w:asciiTheme="majorHAnsi" w:eastAsia="Microsoft JhengHei UI" w:hAnsiTheme="majorHAnsi"/>
+          <w:sz w:val="24"/>
+          <w:szCs w:val="24"/>
+        </w:rPr>
+        <w:t xml:space="preserve"> called </w:t>
+      </w:r>
+      <w:proofErr w:type="spellStart"/>
       <w:r>
         <w:rPr>
           <w:rFonts w:asciiTheme="majorHAnsi" w:eastAsia="Microsoft JhengHei UI" w:hAnsiTheme="majorHAnsi"/>
@@ -12131,13 +12962,32 @@
         </w:rPr>
         <w:t>variableDeclaration</w:t>
       </w:r>
-      <w:r>
-        <w:rPr>
-          <w:rFonts w:asciiTheme="majorHAnsi" w:eastAsia="Microsoft JhengHei UI" w:hAnsiTheme="majorHAnsi"/>
-          <w:sz w:val="24"/>
-          <w:szCs w:val="24"/>
-        </w:rPr>
-        <w:t xml:space="preserve"> and also add the new variable to another arrayList holding the names of each variable called </w:t>
+      <w:proofErr w:type="spellEnd"/>
+      <w:r>
+        <w:rPr>
+          <w:rFonts w:asciiTheme="majorHAnsi" w:eastAsia="Microsoft JhengHei UI" w:hAnsiTheme="majorHAnsi"/>
+          <w:sz w:val="24"/>
+          <w:szCs w:val="24"/>
+        </w:rPr>
+        <w:t xml:space="preserve"> and also add the new variable to another </w:t>
+      </w:r>
+      <w:proofErr w:type="spellStart"/>
+      <w:r>
+        <w:rPr>
+          <w:rFonts w:asciiTheme="majorHAnsi" w:eastAsia="Microsoft JhengHei UI" w:hAnsiTheme="majorHAnsi"/>
+          <w:sz w:val="24"/>
+          <w:szCs w:val="24"/>
+        </w:rPr>
+        <w:t>arrayList</w:t>
+      </w:r>
+      <w:proofErr w:type="spellEnd"/>
+      <w:r>
+        <w:rPr>
+          <w:rFonts w:asciiTheme="majorHAnsi" w:eastAsia="Microsoft JhengHei UI" w:hAnsiTheme="majorHAnsi"/>
+          <w:sz w:val="24"/>
+          <w:szCs w:val="24"/>
+        </w:rPr>
+        <w:t xml:space="preserve"> holding the names of each variable called </w:t>
       </w:r>
       <w:r>
         <w:rPr>
@@ -12165,14 +13015,25 @@
         </w:rPr>
         <w:t xml:space="preserve">The variable </w:t>
       </w:r>
-      <w:r>
-        <w:rPr>
-          <w:rFonts w:asciiTheme="majorHAnsi" w:eastAsia="Microsoft JhengHei UI" w:hAnsiTheme="majorHAnsi"/>
-          <w:b/>
-          <w:sz w:val="24"/>
-          <w:szCs w:val="27"/>
-        </w:rPr>
-        <w:t xml:space="preserve">numOfVariables </w:t>
+      <w:proofErr w:type="spellStart"/>
+      <w:r>
+        <w:rPr>
+          <w:rFonts w:asciiTheme="majorHAnsi" w:eastAsia="Microsoft JhengHei UI" w:hAnsiTheme="majorHAnsi"/>
+          <w:b/>
+          <w:sz w:val="24"/>
+          <w:szCs w:val="27"/>
+        </w:rPr>
+        <w:t>numOfVariables</w:t>
+      </w:r>
+      <w:proofErr w:type="spellEnd"/>
+      <w:r>
+        <w:rPr>
+          <w:rFonts w:asciiTheme="majorHAnsi" w:eastAsia="Microsoft JhengHei UI" w:hAnsiTheme="majorHAnsi"/>
+          <w:b/>
+          <w:sz w:val="24"/>
+          <w:szCs w:val="27"/>
+        </w:rPr>
+        <w:t xml:space="preserve"> </w:t>
       </w:r>
       <w:r>
         <w:rPr>
@@ -12247,7 +13108,25 @@
           <w:sz w:val="24"/>
           <w:szCs w:val="27"/>
         </w:rPr>
-        <w:t>In bytecode there are default store mnemonics either in int(i) or float(f)</w:t>
+        <w:t>In bytecode there are default store mnemonics either in int(</w:t>
+      </w:r>
+      <w:proofErr w:type="spellStart"/>
+      <w:r>
+        <w:rPr>
+          <w:rFonts w:asciiTheme="majorHAnsi" w:eastAsia="Microsoft JhengHei UI" w:hAnsiTheme="majorHAnsi"/>
+          <w:sz w:val="24"/>
+          <w:szCs w:val="27"/>
+        </w:rPr>
+        <w:t>i</w:t>
+      </w:r>
+      <w:proofErr w:type="spellEnd"/>
+      <w:r>
+        <w:rPr>
+          <w:rFonts w:asciiTheme="majorHAnsi" w:eastAsia="Microsoft JhengHei UI" w:hAnsiTheme="majorHAnsi"/>
+          <w:sz w:val="24"/>
+          <w:szCs w:val="27"/>
+        </w:rPr>
+        <w:t>) or float(f)</w:t>
       </w:r>
     </w:p>
     <w:p>
@@ -12336,24 +13215,70 @@
           <w:sz w:val="24"/>
           <w:szCs w:val="27"/>
         </w:rPr>
-        <w:t>That’s why the code checks if numOfVariables is &lt;=3 to see which mnemonic to use.</w:t>
-      </w:r>
-    </w:p>
-    <w:p>
-      <w:pPr>
-        <w:rPr>
-          <w:rFonts w:asciiTheme="majorHAnsi" w:eastAsia="Microsoft JhengHei UI" w:hAnsiTheme="majorHAnsi"/>
-          <w:sz w:val="24"/>
-          <w:szCs w:val="27"/>
-        </w:rPr>
-      </w:pPr>
-      <w:r>
-        <w:rPr>
-          <w:rFonts w:asciiTheme="majorHAnsi" w:eastAsia="Microsoft JhengHei UI" w:hAnsiTheme="majorHAnsi"/>
-          <w:sz w:val="24"/>
-          <w:szCs w:val="27"/>
-        </w:rPr>
-        <w:t>dontWrite &amp; isWhile are both variables used when (if) or (while) is present, they will be explained later.</w:t>
+        <w:t xml:space="preserve">That’s why the code checks if </w:t>
+      </w:r>
+      <w:proofErr w:type="spellStart"/>
+      <w:r>
+        <w:rPr>
+          <w:rFonts w:asciiTheme="majorHAnsi" w:eastAsia="Microsoft JhengHei UI" w:hAnsiTheme="majorHAnsi"/>
+          <w:sz w:val="24"/>
+          <w:szCs w:val="27"/>
+        </w:rPr>
+        <w:t>numOfVariables</w:t>
+      </w:r>
+      <w:proofErr w:type="spellEnd"/>
+      <w:r>
+        <w:rPr>
+          <w:rFonts w:asciiTheme="majorHAnsi" w:eastAsia="Microsoft JhengHei UI" w:hAnsiTheme="majorHAnsi"/>
+          <w:sz w:val="24"/>
+          <w:szCs w:val="27"/>
+        </w:rPr>
+        <w:t xml:space="preserve"> is &lt;=3 to see which mnemonic to use.</w:t>
+      </w:r>
+    </w:p>
+    <w:p>
+      <w:pPr>
+        <w:rPr>
+          <w:rFonts w:asciiTheme="majorHAnsi" w:eastAsia="Microsoft JhengHei UI" w:hAnsiTheme="majorHAnsi"/>
+          <w:sz w:val="24"/>
+          <w:szCs w:val="27"/>
+        </w:rPr>
+      </w:pPr>
+      <w:proofErr w:type="spellStart"/>
+      <w:r>
+        <w:rPr>
+          <w:rFonts w:asciiTheme="majorHAnsi" w:eastAsia="Microsoft JhengHei UI" w:hAnsiTheme="majorHAnsi"/>
+          <w:sz w:val="24"/>
+          <w:szCs w:val="27"/>
+        </w:rPr>
+        <w:t>dontWrite</w:t>
+      </w:r>
+      <w:proofErr w:type="spellEnd"/>
+      <w:r>
+        <w:rPr>
+          <w:rFonts w:asciiTheme="majorHAnsi" w:eastAsia="Microsoft JhengHei UI" w:hAnsiTheme="majorHAnsi"/>
+          <w:sz w:val="24"/>
+          <w:szCs w:val="27"/>
+        </w:rPr>
+        <w:t xml:space="preserve"> &amp; </w:t>
+      </w:r>
+      <w:proofErr w:type="spellStart"/>
+      <w:r>
+        <w:rPr>
+          <w:rFonts w:asciiTheme="majorHAnsi" w:eastAsia="Microsoft JhengHei UI" w:hAnsiTheme="majorHAnsi"/>
+          <w:sz w:val="24"/>
+          <w:szCs w:val="27"/>
+        </w:rPr>
+        <w:t>isWhile</w:t>
+      </w:r>
+      <w:proofErr w:type="spellEnd"/>
+      <w:r>
+        <w:rPr>
+          <w:rFonts w:asciiTheme="majorHAnsi" w:eastAsia="Microsoft JhengHei UI" w:hAnsiTheme="majorHAnsi"/>
+          <w:sz w:val="24"/>
+          <w:szCs w:val="27"/>
+        </w:rPr>
+        <w:t xml:space="preserve"> are both variables used when (if) or (while) is present, they will be explained later.</w:t>
       </w:r>
     </w:p>
     <w:p>
@@ -12393,8 +13318,18 @@
           <w:sz w:val="24"/>
           <w:szCs w:val="27"/>
         </w:rPr>
-        <w:t>If there is no (if) nor (while) then we write directly to the output file .</w:t>
-      </w:r>
+        <w:t xml:space="preserve">If there is no (if) nor (while) then we write directly to the output </w:t>
+      </w:r>
+      <w:proofErr w:type="gramStart"/>
+      <w:r>
+        <w:rPr>
+          <w:rFonts w:asciiTheme="majorHAnsi" w:eastAsia="Microsoft JhengHei UI" w:hAnsiTheme="majorHAnsi"/>
+          <w:sz w:val="24"/>
+          <w:szCs w:val="27"/>
+        </w:rPr>
+        <w:t>file .</w:t>
+      </w:r>
+      <w:proofErr w:type="gramEnd"/>
     </w:p>
     <w:p>
       <w:pPr>
@@ -12541,7 +13476,25 @@
           <w:sz w:val="24"/>
           <w:szCs w:val="27"/>
         </w:rPr>
-        <w:t xml:space="preserve">The rest of –handleConstant—function, checks if the declaration of a certain constant is an operation or a number </w:t>
+        <w:t>The rest of –</w:t>
+      </w:r>
+      <w:proofErr w:type="spellStart"/>
+      <w:r>
+        <w:rPr>
+          <w:rFonts w:asciiTheme="majorHAnsi" w:eastAsia="Microsoft JhengHei UI" w:hAnsiTheme="majorHAnsi"/>
+          <w:sz w:val="24"/>
+          <w:szCs w:val="27"/>
+        </w:rPr>
+        <w:t>handleConstant</w:t>
+      </w:r>
+      <w:proofErr w:type="spellEnd"/>
+      <w:r>
+        <w:rPr>
+          <w:rFonts w:asciiTheme="majorHAnsi" w:eastAsia="Microsoft JhengHei UI" w:hAnsiTheme="majorHAnsi"/>
+          <w:sz w:val="24"/>
+          <w:szCs w:val="27"/>
+        </w:rPr>
+        <w:t xml:space="preserve">—function, checks if the declaration of a certain constant is an operation or a number </w:t>
       </w:r>
     </w:p>
     <w:p>
@@ -12575,7 +13528,43 @@
           <w:sz w:val="24"/>
           <w:szCs w:val="27"/>
         </w:rPr>
-        <w:t>The int called newVar is used as a flag to check if this variable was already declared or not , if not then we have to get it’s primitive type (int or float) and it’s index.—To load and store it—</w:t>
+        <w:t xml:space="preserve">The int called </w:t>
+      </w:r>
+      <w:proofErr w:type="spellStart"/>
+      <w:r>
+        <w:rPr>
+          <w:rFonts w:asciiTheme="majorHAnsi" w:eastAsia="Microsoft JhengHei UI" w:hAnsiTheme="majorHAnsi"/>
+          <w:sz w:val="24"/>
+          <w:szCs w:val="27"/>
+        </w:rPr>
+        <w:t>newVar</w:t>
+      </w:r>
+      <w:proofErr w:type="spellEnd"/>
+      <w:r>
+        <w:rPr>
+          <w:rFonts w:asciiTheme="majorHAnsi" w:eastAsia="Microsoft JhengHei UI" w:hAnsiTheme="majorHAnsi"/>
+          <w:sz w:val="24"/>
+          <w:szCs w:val="27"/>
+        </w:rPr>
+        <w:t xml:space="preserve"> is used as a flag to check if this variable was already declared or </w:t>
+      </w:r>
+      <w:proofErr w:type="gramStart"/>
+      <w:r>
+        <w:rPr>
+          <w:rFonts w:asciiTheme="majorHAnsi" w:eastAsia="Microsoft JhengHei UI" w:hAnsiTheme="majorHAnsi"/>
+          <w:sz w:val="24"/>
+          <w:szCs w:val="27"/>
+        </w:rPr>
+        <w:t>not ,</w:t>
+      </w:r>
+      <w:proofErr w:type="gramEnd"/>
+      <w:r>
+        <w:rPr>
+          <w:rFonts w:asciiTheme="majorHAnsi" w:eastAsia="Microsoft JhengHei UI" w:hAnsiTheme="majorHAnsi"/>
+          <w:sz w:val="24"/>
+          <w:szCs w:val="27"/>
+        </w:rPr>
+        <w:t xml:space="preserve"> if not then we have to get it’s primitive type (int or float) and it’s index.—To load and store it—</w:t>
       </w:r>
     </w:p>
     <w:p>
@@ -12647,6 +13636,7 @@
         <w:lastRenderedPageBreak/>
         <w:t xml:space="preserve">b-1) </w:t>
       </w:r>
+      <w:proofErr w:type="spellStart"/>
       <w:r>
         <w:rPr>
           <w:rFonts w:asciiTheme="majorHAnsi" w:eastAsia="Microsoft JhengHei UI" w:hAnsiTheme="majorHAnsi"/>
@@ -12656,6 +13646,7 @@
         </w:rPr>
         <w:t>handleNum</w:t>
       </w:r>
+      <w:proofErr w:type="spellEnd"/>
     </w:p>
     <w:p>
       <w:pPr>
@@ -12726,22 +13717,86 @@
           <w:rFonts w:asciiTheme="majorHAnsi" w:eastAsia="Microsoft JhengHei UI" w:hAnsiTheme="majorHAnsi"/>
           <w:szCs w:val="27"/>
         </w:rPr>
-        <w:t>Then we check if we want to store it or not yet , if yes we do the same as we did before and that is checking the numOfVariables and choosing the right mnemonic to use and how many bytes .</w:t>
-      </w:r>
-    </w:p>
-    <w:p>
-      <w:pPr>
-        <w:rPr>
-          <w:rFonts w:asciiTheme="majorHAnsi" w:eastAsia="Microsoft JhengHei UI" w:hAnsiTheme="majorHAnsi"/>
-          <w:szCs w:val="27"/>
-        </w:rPr>
-      </w:pPr>
-      <w:r>
-        <w:rPr>
-          <w:rFonts w:asciiTheme="majorHAnsi" w:eastAsia="Microsoft JhengHei UI" w:hAnsiTheme="majorHAnsi"/>
-          <w:szCs w:val="27"/>
-        </w:rPr>
-        <w:t>And check the (dontWrite and isWhile) that will be explained later.</w:t>
+        <w:t xml:space="preserve">Then we check if we want to store it or not </w:t>
+      </w:r>
+      <w:proofErr w:type="gramStart"/>
+      <w:r>
+        <w:rPr>
+          <w:rFonts w:asciiTheme="majorHAnsi" w:eastAsia="Microsoft JhengHei UI" w:hAnsiTheme="majorHAnsi"/>
+          <w:szCs w:val="27"/>
+        </w:rPr>
+        <w:t>yet ,</w:t>
+      </w:r>
+      <w:proofErr w:type="gramEnd"/>
+      <w:r>
+        <w:rPr>
+          <w:rFonts w:asciiTheme="majorHAnsi" w:eastAsia="Microsoft JhengHei UI" w:hAnsiTheme="majorHAnsi"/>
+          <w:szCs w:val="27"/>
+        </w:rPr>
+        <w:t xml:space="preserve"> if yes we do the same as we did before and that is checking the </w:t>
+      </w:r>
+      <w:proofErr w:type="spellStart"/>
+      <w:r>
+        <w:rPr>
+          <w:rFonts w:asciiTheme="majorHAnsi" w:eastAsia="Microsoft JhengHei UI" w:hAnsiTheme="majorHAnsi"/>
+          <w:szCs w:val="27"/>
+        </w:rPr>
+        <w:t>numOfVariables</w:t>
+      </w:r>
+      <w:proofErr w:type="spellEnd"/>
+      <w:r>
+        <w:rPr>
+          <w:rFonts w:asciiTheme="majorHAnsi" w:eastAsia="Microsoft JhengHei UI" w:hAnsiTheme="majorHAnsi"/>
+          <w:szCs w:val="27"/>
+        </w:rPr>
+        <w:t xml:space="preserve"> and choosing the right mnemonic to use and how many bytes .</w:t>
+      </w:r>
+    </w:p>
+    <w:p>
+      <w:pPr>
+        <w:rPr>
+          <w:rFonts w:asciiTheme="majorHAnsi" w:eastAsia="Microsoft JhengHei UI" w:hAnsiTheme="majorHAnsi"/>
+          <w:szCs w:val="27"/>
+        </w:rPr>
+      </w:pPr>
+      <w:r>
+        <w:rPr>
+          <w:rFonts w:asciiTheme="majorHAnsi" w:eastAsia="Microsoft JhengHei UI" w:hAnsiTheme="majorHAnsi"/>
+          <w:szCs w:val="27"/>
+        </w:rPr>
+        <w:t>And check the (</w:t>
+      </w:r>
+      <w:proofErr w:type="spellStart"/>
+      <w:r>
+        <w:rPr>
+          <w:rFonts w:asciiTheme="majorHAnsi" w:eastAsia="Microsoft JhengHei UI" w:hAnsiTheme="majorHAnsi"/>
+          <w:szCs w:val="27"/>
+        </w:rPr>
+        <w:t>dontWrite</w:t>
+      </w:r>
+      <w:proofErr w:type="spellEnd"/>
+      <w:r>
+        <w:rPr>
+          <w:rFonts w:asciiTheme="majorHAnsi" w:eastAsia="Microsoft JhengHei UI" w:hAnsiTheme="majorHAnsi"/>
+          <w:szCs w:val="27"/>
+        </w:rPr>
+        <w:t xml:space="preserve"> and </w:t>
+      </w:r>
+      <w:proofErr w:type="spellStart"/>
+      <w:r>
+        <w:rPr>
+          <w:rFonts w:asciiTheme="majorHAnsi" w:eastAsia="Microsoft JhengHei UI" w:hAnsiTheme="majorHAnsi"/>
+          <w:szCs w:val="27"/>
+        </w:rPr>
+        <w:t>isWhile</w:t>
+      </w:r>
+      <w:proofErr w:type="spellEnd"/>
+      <w:r>
+        <w:rPr>
+          <w:rFonts w:asciiTheme="majorHAnsi" w:eastAsia="Microsoft JhengHei UI" w:hAnsiTheme="majorHAnsi"/>
+          <w:szCs w:val="27"/>
+        </w:rPr>
+        <w:t>) that will be explained later.</w:t>
       </w:r>
     </w:p>
     <w:p>
@@ -12797,23 +13852,41 @@
           <w:sz w:val="20"/>
           <w:szCs w:val="27"/>
         </w:rPr>
-        <w:t>If the num is short, meaning the num &gt; 127 then we will use sipush num, this takes 3 bytes, 1 for opcode 2 for the num</w:t>
-      </w:r>
-    </w:p>
-    <w:p>
-      <w:pPr>
+        <w:t xml:space="preserve">If the num is short, meaning the num &gt; 127 then we will use </w:t>
+      </w:r>
+      <w:proofErr w:type="spellStart"/>
+      <w:r>
         <w:rPr>
           <w:rFonts w:asciiTheme="majorHAnsi" w:eastAsia="Microsoft JhengHei UI" w:hAnsiTheme="majorHAnsi"/>
           <w:sz w:val="20"/>
           <w:szCs w:val="27"/>
         </w:rPr>
-      </w:pPr>
+        <w:t>sipush</w:t>
+      </w:r>
+      <w:proofErr w:type="spellEnd"/>
       <w:r>
         <w:rPr>
           <w:rFonts w:asciiTheme="majorHAnsi" w:eastAsia="Microsoft JhengHei UI" w:hAnsiTheme="majorHAnsi"/>
           <w:sz w:val="20"/>
           <w:szCs w:val="27"/>
         </w:rPr>
+        <w:t xml:space="preserve"> num, this takes 3 bytes, 1 for opcode 2 for the num</w:t>
+      </w:r>
+    </w:p>
+    <w:p>
+      <w:pPr>
+        <w:rPr>
+          <w:rFonts w:asciiTheme="majorHAnsi" w:eastAsia="Microsoft JhengHei UI" w:hAnsiTheme="majorHAnsi"/>
+          <w:sz w:val="20"/>
+          <w:szCs w:val="27"/>
+        </w:rPr>
+      </w:pPr>
+      <w:r>
+        <w:rPr>
+          <w:rFonts w:asciiTheme="majorHAnsi" w:eastAsia="Microsoft JhengHei UI" w:hAnsiTheme="majorHAnsi"/>
+          <w:sz w:val="20"/>
+          <w:szCs w:val="27"/>
+        </w:rPr>
         <w:t>If it is less then</w:t>
       </w:r>
       <w:r>
@@ -12846,7 +13919,25 @@
           <w:sz w:val="20"/>
           <w:szCs w:val="27"/>
         </w:rPr>
-        <w:t xml:space="preserve"> bipush num, this takes 2 bytes, 1 for opcode 1 for num.</w:t>
+        <w:t xml:space="preserve"> </w:t>
+      </w:r>
+      <w:proofErr w:type="spellStart"/>
+      <w:r>
+        <w:rPr>
+          <w:rFonts w:asciiTheme="majorHAnsi" w:eastAsia="Microsoft JhengHei UI" w:hAnsiTheme="majorHAnsi"/>
+          <w:sz w:val="20"/>
+          <w:szCs w:val="27"/>
+        </w:rPr>
+        <w:t>bipush</w:t>
+      </w:r>
+      <w:proofErr w:type="spellEnd"/>
+      <w:r>
+        <w:rPr>
+          <w:rFonts w:asciiTheme="majorHAnsi" w:eastAsia="Microsoft JhengHei UI" w:hAnsiTheme="majorHAnsi"/>
+          <w:sz w:val="20"/>
+          <w:szCs w:val="27"/>
+        </w:rPr>
+        <w:t xml:space="preserve"> num, this takes 2 bytes, 1 for opcode 1 for num.</w:t>
       </w:r>
     </w:p>
     <w:p>
@@ -12882,7 +13973,23 @@
           <w:rFonts w:asciiTheme="majorHAnsi" w:eastAsia="Microsoft JhengHei UI" w:hAnsiTheme="majorHAnsi"/>
           <w:szCs w:val="27"/>
         </w:rPr>
-        <w:t xml:space="preserve">This is the same as the previous but if the declaration is float we use </w:t>
+        <w:t xml:space="preserve">This is the same as the previous but if the declaration is </w:t>
+      </w:r>
+      <w:proofErr w:type="gramStart"/>
+      <w:r>
+        <w:rPr>
+          <w:rFonts w:asciiTheme="majorHAnsi" w:eastAsia="Microsoft JhengHei UI" w:hAnsiTheme="majorHAnsi"/>
+          <w:szCs w:val="27"/>
+        </w:rPr>
+        <w:t>float</w:t>
+      </w:r>
+      <w:proofErr w:type="gramEnd"/>
+      <w:r>
+        <w:rPr>
+          <w:rFonts w:asciiTheme="majorHAnsi" w:eastAsia="Microsoft JhengHei UI" w:hAnsiTheme="majorHAnsi"/>
+          <w:szCs w:val="27"/>
+        </w:rPr>
+        <w:t xml:space="preserve"> we use </w:t>
       </w:r>
       <w:r>
         <w:rPr>
@@ -12896,7 +14003,23 @@
           <w:rFonts w:asciiTheme="majorHAnsi" w:eastAsia="Microsoft JhengHei UI" w:hAnsiTheme="majorHAnsi"/>
           <w:szCs w:val="27"/>
         </w:rPr>
-        <w:t xml:space="preserve"> Idc num with 2 bytes </w:t>
+        <w:t xml:space="preserve"> </w:t>
+      </w:r>
+      <w:proofErr w:type="spellStart"/>
+      <w:r>
+        <w:rPr>
+          <w:rFonts w:asciiTheme="majorHAnsi" w:eastAsia="Microsoft JhengHei UI" w:hAnsiTheme="majorHAnsi"/>
+          <w:szCs w:val="27"/>
+        </w:rPr>
+        <w:t>Idc</w:t>
+      </w:r>
+      <w:proofErr w:type="spellEnd"/>
+      <w:r>
+        <w:rPr>
+          <w:rFonts w:asciiTheme="majorHAnsi" w:eastAsia="Microsoft JhengHei UI" w:hAnsiTheme="majorHAnsi"/>
+          <w:szCs w:val="27"/>
+        </w:rPr>
+        <w:t xml:space="preserve"> num with 2 bytes </w:t>
       </w:r>
     </w:p>
     <w:p>
@@ -12946,7 +14069,17 @@
           <w:szCs w:val="27"/>
         </w:rPr>
         <w:lastRenderedPageBreak/>
-        <w:t>b-2) handle</w:t>
+        <w:t xml:space="preserve">b-2) </w:t>
+      </w:r>
+      <w:proofErr w:type="spellStart"/>
+      <w:r>
+        <w:rPr>
+          <w:rFonts w:asciiTheme="majorHAnsi" w:eastAsia="Microsoft JhengHei UI" w:hAnsiTheme="majorHAnsi"/>
+          <w:b/>
+          <w:sz w:val="24"/>
+          <w:szCs w:val="27"/>
+        </w:rPr>
+        <w:t>handle</w:t>
       </w:r>
       <w:r>
         <w:rPr>
@@ -12975,6 +14108,7 @@
         </w:rPr>
         <w:t>p</w:t>
       </w:r>
+      <w:proofErr w:type="spellEnd"/>
       <w:r>
         <w:rPr>
           <w:rFonts w:asciiTheme="majorHAnsi" w:eastAsia="Microsoft JhengHei UI" w:hAnsiTheme="majorHAnsi"/>
@@ -13003,7 +14137,7 @@
           <w:szCs w:val="27"/>
         </w:rPr>
         <w:drawing>
-          <wp:anchor distT="0" distB="0" distL="114300" distR="114300" simplePos="0" relativeHeight="251667456" behindDoc="0" locked="0" layoutInCell="1" allowOverlap="1" wp14:anchorId="29400991" wp14:editId="73FC124A">
+          <wp:anchor distT="0" distB="0" distL="114300" distR="114300" simplePos="0" relativeHeight="251654144" behindDoc="0" locked="0" layoutInCell="1" allowOverlap="1" wp14:anchorId="29400991" wp14:editId="68FD2296">
             <wp:simplePos x="0" y="0"/>
             <wp:positionH relativeFrom="column">
               <wp:posOffset>2444735</wp:posOffset>
@@ -13106,7 +14240,17 @@
           <w:sz w:val="24"/>
           <w:szCs w:val="27"/>
         </w:rPr>
-        <w:t>Ex: int z = 2 * (</w:t>
+        <w:t xml:space="preserve">Ex: int z = 2 * </w:t>
+      </w:r>
+      <w:proofErr w:type="gramStart"/>
+      <w:r>
+        <w:rPr>
+          <w:rFonts w:asciiTheme="majorHAnsi" w:eastAsia="Microsoft JhengHei UI" w:hAnsiTheme="majorHAnsi"/>
+          <w:b/>
+          <w:sz w:val="24"/>
+          <w:szCs w:val="27"/>
+        </w:rPr>
+        <w:t>(</w:t>
       </w:r>
       <w:r>
         <w:rPr>
@@ -13126,6 +14270,7 @@
         </w:rPr>
         <w:t>2</w:t>
       </w:r>
+      <w:proofErr w:type="gramEnd"/>
       <w:r>
         <w:rPr>
           <w:rFonts w:asciiTheme="majorHAnsi" w:eastAsia="Microsoft JhengHei UI" w:hAnsiTheme="majorHAnsi"/>
@@ -13274,18 +14419,73 @@
       <w:r>
         <w:rPr>
           <w:rFonts w:asciiTheme="majorHAnsi" w:eastAsia="Microsoft JhengHei UI" w:hAnsiTheme="majorHAnsi"/>
+          <w:sz w:val="24"/>
+          <w:szCs w:val="27"/>
+        </w:rPr>
+        <w:t xml:space="preserve">First, we store the elements </w:t>
+      </w:r>
+      <w:r>
+        <w:rPr>
+          <w:rFonts w:asciiTheme="majorHAnsi" w:eastAsia="Microsoft JhengHei UI" w:hAnsiTheme="majorHAnsi"/>
+          <w:sz w:val="24"/>
+          <w:szCs w:val="27"/>
+        </w:rPr>
+        <w:t>o</w:t>
+      </w:r>
+      <w:r>
+        <w:rPr>
+          <w:rFonts w:asciiTheme="majorHAnsi" w:eastAsia="Microsoft JhengHei UI" w:hAnsiTheme="majorHAnsi"/>
+          <w:sz w:val="24"/>
+          <w:szCs w:val="27"/>
+        </w:rPr>
+        <w:t>f the postfix expression in an array</w:t>
+      </w:r>
+      <w:r>
+        <w:rPr>
+          <w:rFonts w:asciiTheme="majorHAnsi" w:eastAsia="Microsoft JhengHei UI" w:hAnsiTheme="majorHAnsi"/>
+          <w:sz w:val="24"/>
+          <w:szCs w:val="27"/>
+        </w:rPr>
+        <w:t>.</w:t>
+      </w:r>
+      <w:r>
+        <w:rPr>
+          <w:rFonts w:asciiTheme="majorHAnsi" w:eastAsia="Microsoft JhengHei UI" w:hAnsiTheme="majorHAnsi"/>
+          <w:sz w:val="24"/>
+          <w:szCs w:val="27"/>
+        </w:rPr>
+        <w:br/>
+        <w:t>Then we loop on the array entries.</w:t>
+      </w:r>
+    </w:p>
+    <w:p>
+      <w:pPr>
+        <w:pStyle w:val="ListParagraph"/>
+        <w:numPr>
+          <w:ilvl w:val="0"/>
+          <w:numId w:val="22"/>
+        </w:numPr>
+        <w:rPr>
+          <w:rFonts w:asciiTheme="majorHAnsi" w:eastAsia="Microsoft JhengHei UI" w:hAnsiTheme="majorHAnsi"/>
+          <w:sz w:val="24"/>
+          <w:szCs w:val="27"/>
+        </w:rPr>
+      </w:pPr>
+      <w:r>
+        <w:rPr>
+          <w:rFonts w:asciiTheme="majorHAnsi" w:eastAsia="Microsoft JhengHei UI" w:hAnsiTheme="majorHAnsi"/>
           <w:noProof/>
           <w:sz w:val="24"/>
           <w:szCs w:val="27"/>
         </w:rPr>
         <w:drawing>
-          <wp:anchor distT="0" distB="0" distL="114300" distR="114300" simplePos="0" relativeHeight="251674624" behindDoc="0" locked="0" layoutInCell="1" allowOverlap="1" wp14:anchorId="1B9BC4F6" wp14:editId="2856A236">
+          <wp:anchor distT="0" distB="0" distL="114300" distR="114300" simplePos="0" relativeHeight="251662848" behindDoc="0" locked="0" layoutInCell="1" allowOverlap="1" wp14:anchorId="1B9BC4F6" wp14:editId="5224C76E">
             <wp:simplePos x="0" y="0"/>
             <wp:positionH relativeFrom="column">
-              <wp:posOffset>2454910</wp:posOffset>
+              <wp:posOffset>2447594</wp:posOffset>
             </wp:positionH>
             <wp:positionV relativeFrom="paragraph">
-              <wp:posOffset>898215</wp:posOffset>
+              <wp:posOffset>13989</wp:posOffset>
             </wp:positionV>
             <wp:extent cx="4029075" cy="1466850"/>
             <wp:effectExtent l="0" t="0" r="9525" b="0"/>
@@ -13344,40 +14544,95 @@
           <w:sz w:val="24"/>
           <w:szCs w:val="27"/>
         </w:rPr>
-        <w:t xml:space="preserve">First, we store the elements </w:t>
-      </w:r>
-      <w:r>
-        <w:rPr>
-          <w:rFonts w:asciiTheme="majorHAnsi" w:eastAsia="Microsoft JhengHei UI" w:hAnsiTheme="majorHAnsi"/>
-          <w:sz w:val="24"/>
-          <w:szCs w:val="27"/>
-        </w:rPr>
-        <w:t>o</w:t>
-      </w:r>
-      <w:r>
-        <w:rPr>
-          <w:rFonts w:asciiTheme="majorHAnsi" w:eastAsia="Microsoft JhengHei UI" w:hAnsiTheme="majorHAnsi"/>
-          <w:sz w:val="24"/>
-          <w:szCs w:val="27"/>
-        </w:rPr>
-        <w:t>f the postfix expression in an array</w:t>
-      </w:r>
-      <w:r>
-        <w:rPr>
-          <w:rFonts w:asciiTheme="majorHAnsi" w:eastAsia="Microsoft JhengHei UI" w:hAnsiTheme="majorHAnsi"/>
-          <w:sz w:val="24"/>
-          <w:szCs w:val="27"/>
-        </w:rPr>
-        <w:t>.</w:t>
-      </w:r>
-      <w:r>
-        <w:rPr>
-          <w:rFonts w:asciiTheme="majorHAnsi" w:eastAsia="Microsoft JhengHei UI" w:hAnsiTheme="majorHAnsi"/>
-          <w:sz w:val="24"/>
-          <w:szCs w:val="27"/>
-        </w:rPr>
-        <w:br/>
-        <w:t>Then we loop on the array entries.</w:t>
+        <w:t>if the element is an arithmetic operator</w:t>
+      </w:r>
+      <w:r>
+        <w:rPr>
+          <w:rFonts w:asciiTheme="majorHAnsi" w:eastAsia="Microsoft JhengHei UI" w:hAnsiTheme="majorHAnsi"/>
+          <w:sz w:val="24"/>
+          <w:szCs w:val="27"/>
+        </w:rPr>
+        <w:t xml:space="preserve"> </w:t>
+      </w:r>
+      <w:r>
+        <w:rPr>
+          <w:rFonts w:asciiTheme="majorHAnsi" w:eastAsia="Microsoft JhengHei UI" w:hAnsiTheme="majorHAnsi"/>
+          <w:sz w:val="24"/>
+          <w:szCs w:val="27"/>
+        </w:rPr>
+        <w:t xml:space="preserve">(+, -, *, /, %) we print the suitable bytecode for it for example: </w:t>
+      </w:r>
+      <w:proofErr w:type="spellStart"/>
+      <w:r>
+        <w:rPr>
+          <w:rFonts w:asciiTheme="majorHAnsi" w:eastAsia="Microsoft JhengHei UI" w:hAnsiTheme="majorHAnsi"/>
+          <w:sz w:val="24"/>
+          <w:szCs w:val="27"/>
+        </w:rPr>
+        <w:t>iadd</w:t>
+      </w:r>
+      <w:proofErr w:type="spellEnd"/>
+      <w:r>
+        <w:rPr>
+          <w:rFonts w:asciiTheme="majorHAnsi" w:eastAsia="Microsoft JhengHei UI" w:hAnsiTheme="majorHAnsi"/>
+          <w:sz w:val="24"/>
+          <w:szCs w:val="27"/>
+        </w:rPr>
+        <w:t xml:space="preserve">, </w:t>
+      </w:r>
+      <w:proofErr w:type="spellStart"/>
+      <w:r>
+        <w:rPr>
+          <w:rFonts w:asciiTheme="majorHAnsi" w:eastAsia="Microsoft JhengHei UI" w:hAnsiTheme="majorHAnsi"/>
+          <w:sz w:val="24"/>
+          <w:szCs w:val="27"/>
+        </w:rPr>
+        <w:t>fsub</w:t>
+      </w:r>
+      <w:proofErr w:type="spellEnd"/>
+      <w:r>
+        <w:rPr>
+          <w:rFonts w:asciiTheme="majorHAnsi" w:eastAsia="Microsoft JhengHei UI" w:hAnsiTheme="majorHAnsi"/>
+          <w:sz w:val="24"/>
+          <w:szCs w:val="27"/>
+        </w:rPr>
+        <w:t xml:space="preserve">, </w:t>
+      </w:r>
+      <w:proofErr w:type="spellStart"/>
+      <w:r>
+        <w:rPr>
+          <w:rFonts w:asciiTheme="majorHAnsi" w:eastAsia="Microsoft JhengHei UI" w:hAnsiTheme="majorHAnsi"/>
+          <w:sz w:val="24"/>
+          <w:szCs w:val="27"/>
+        </w:rPr>
+        <w:t>imul</w:t>
+      </w:r>
+      <w:proofErr w:type="spellEnd"/>
+      <w:proofErr w:type="gramStart"/>
+      <w:r>
+        <w:rPr>
+          <w:rFonts w:asciiTheme="majorHAnsi" w:eastAsia="Microsoft JhengHei UI" w:hAnsiTheme="majorHAnsi"/>
+          <w:sz w:val="24"/>
+          <w:szCs w:val="27"/>
+        </w:rPr>
+        <w:t xml:space="preserve"> ..</w:t>
+      </w:r>
+      <w:proofErr w:type="gramEnd"/>
+      <w:r>
+        <w:rPr>
+          <w:rFonts w:asciiTheme="majorHAnsi" w:eastAsia="Microsoft JhengHei UI" w:hAnsiTheme="majorHAnsi"/>
+          <w:sz w:val="24"/>
+          <w:szCs w:val="27"/>
+        </w:rPr>
+        <w:t xml:space="preserve"> </w:t>
+      </w:r>
+      <w:r>
+        <w:rPr>
+          <w:rFonts w:asciiTheme="majorHAnsi" w:eastAsia="Microsoft JhengHei UI" w:hAnsiTheme="majorHAnsi"/>
+          <w:sz w:val="24"/>
+          <w:szCs w:val="27"/>
+        </w:rPr>
+        <w:t>etc.</w:t>
       </w:r>
     </w:p>
     <w:p>
@@ -13396,72 +14651,18 @@
       <w:r>
         <w:rPr>
           <w:rFonts w:asciiTheme="majorHAnsi" w:eastAsia="Microsoft JhengHei UI" w:hAnsiTheme="majorHAnsi"/>
-          <w:sz w:val="24"/>
-          <w:szCs w:val="27"/>
-        </w:rPr>
-        <w:t>if the element is an arithmetic operator</w:t>
-      </w:r>
-      <w:r>
-        <w:rPr>
-          <w:rFonts w:asciiTheme="majorHAnsi" w:eastAsia="Microsoft JhengHei UI" w:hAnsiTheme="majorHAnsi"/>
-          <w:sz w:val="24"/>
-          <w:szCs w:val="27"/>
-        </w:rPr>
-        <w:t xml:space="preserve"> </w:t>
-      </w:r>
-      <w:r>
-        <w:rPr>
-          <w:rFonts w:asciiTheme="majorHAnsi" w:eastAsia="Microsoft JhengHei UI" w:hAnsiTheme="majorHAnsi"/>
-          <w:sz w:val="24"/>
-          <w:szCs w:val="27"/>
-        </w:rPr>
-        <w:t>(+, -, *, /, %) we print the suitable bytecode for it for example: iadd, fsub, imul</w:t>
-      </w:r>
-      <w:r>
-        <w:rPr>
-          <w:rFonts w:asciiTheme="majorHAnsi" w:eastAsia="Microsoft JhengHei UI" w:hAnsiTheme="majorHAnsi"/>
-          <w:sz w:val="24"/>
-          <w:szCs w:val="27"/>
-        </w:rPr>
-        <w:t xml:space="preserve"> .. </w:t>
-      </w:r>
-      <w:r>
-        <w:rPr>
-          <w:rFonts w:asciiTheme="majorHAnsi" w:eastAsia="Microsoft JhengHei UI" w:hAnsiTheme="majorHAnsi"/>
-          <w:sz w:val="24"/>
-          <w:szCs w:val="27"/>
-        </w:rPr>
-        <w:t>etc.</w:t>
-      </w:r>
-    </w:p>
-    <w:p>
-      <w:pPr>
-        <w:pStyle w:val="ListParagraph"/>
-        <w:numPr>
-          <w:ilvl w:val="0"/>
-          <w:numId w:val="22"/>
-        </w:numPr>
-        <w:rPr>
-          <w:rFonts w:asciiTheme="majorHAnsi" w:eastAsia="Microsoft JhengHei UI" w:hAnsiTheme="majorHAnsi"/>
-          <w:sz w:val="24"/>
-          <w:szCs w:val="27"/>
-        </w:rPr>
-      </w:pPr>
-      <w:r>
-        <w:rPr>
-          <w:rFonts w:asciiTheme="majorHAnsi" w:eastAsia="Microsoft JhengHei UI" w:hAnsiTheme="majorHAnsi"/>
           <w:noProof/>
           <w:sz w:val="24"/>
           <w:szCs w:val="27"/>
         </w:rPr>
         <w:drawing>
-          <wp:anchor distT="0" distB="0" distL="114300" distR="114300" simplePos="0" relativeHeight="251679744" behindDoc="0" locked="0" layoutInCell="1" allowOverlap="1" wp14:anchorId="6D357D8C" wp14:editId="1E99B8E0">
+          <wp:anchor distT="0" distB="0" distL="114300" distR="114300" simplePos="0" relativeHeight="251665920" behindDoc="0" locked="0" layoutInCell="1" allowOverlap="1" wp14:anchorId="6D357D8C" wp14:editId="6803B939">
             <wp:simplePos x="0" y="0"/>
             <wp:positionH relativeFrom="column">
-              <wp:posOffset>2455545</wp:posOffset>
+              <wp:posOffset>2471116</wp:posOffset>
             </wp:positionH>
             <wp:positionV relativeFrom="paragraph">
-              <wp:posOffset>633744</wp:posOffset>
+              <wp:posOffset>773449</wp:posOffset>
             </wp:positionV>
             <wp:extent cx="3997325" cy="2883535"/>
             <wp:effectExtent l="0" t="0" r="3175" b="0"/>
@@ -13524,7 +14725,25 @@
           <w:sz w:val="24"/>
           <w:szCs w:val="27"/>
         </w:rPr>
-        <w:t>, pass it to the method (handleNum) which will also print its bytecode ex: iconst_2</w:t>
+        <w:t>, pass it to the method (</w:t>
+      </w:r>
+      <w:proofErr w:type="spellStart"/>
+      <w:r>
+        <w:rPr>
+          <w:rFonts w:asciiTheme="majorHAnsi" w:eastAsia="Microsoft JhengHei UI" w:hAnsiTheme="majorHAnsi"/>
+          <w:sz w:val="24"/>
+          <w:szCs w:val="27"/>
+        </w:rPr>
+        <w:t>handleNum</w:t>
+      </w:r>
+      <w:proofErr w:type="spellEnd"/>
+      <w:r>
+        <w:rPr>
+          <w:rFonts w:asciiTheme="majorHAnsi" w:eastAsia="Microsoft JhengHei UI" w:hAnsiTheme="majorHAnsi"/>
+          <w:sz w:val="24"/>
+          <w:szCs w:val="27"/>
+        </w:rPr>
+        <w:t>) which will also print its bytecode ex: iconst_2</w:t>
       </w:r>
     </w:p>
     <w:p>
@@ -13578,7 +14797,25 @@
           <w:sz w:val="24"/>
           <w:szCs w:val="27"/>
         </w:rPr>
-        <w:t xml:space="preserve"> (numOrVariable) to get its index in the symbol table, then print the bytecode. </w:t>
+        <w:t xml:space="preserve"> (</w:t>
+      </w:r>
+      <w:proofErr w:type="spellStart"/>
+      <w:r>
+        <w:rPr>
+          <w:rFonts w:asciiTheme="majorHAnsi" w:eastAsia="Microsoft JhengHei UI" w:hAnsiTheme="majorHAnsi"/>
+          <w:sz w:val="24"/>
+          <w:szCs w:val="27"/>
+        </w:rPr>
+        <w:t>numOrVariable</w:t>
+      </w:r>
+      <w:proofErr w:type="spellEnd"/>
+      <w:r>
+        <w:rPr>
+          <w:rFonts w:asciiTheme="majorHAnsi" w:eastAsia="Microsoft JhengHei UI" w:hAnsiTheme="majorHAnsi"/>
+          <w:sz w:val="24"/>
+          <w:szCs w:val="27"/>
+        </w:rPr>
+        <w:t xml:space="preserve">) to get its index in the symbol table, then print the bytecode. </w:t>
       </w:r>
       <w:r>
         <w:rPr>
@@ -13688,7 +14925,25 @@
           <w:sz w:val="24"/>
           <w:szCs w:val="27"/>
         </w:rPr>
-        <w:t>(numOrVariable)</w:t>
+        <w:t>(</w:t>
+      </w:r>
+      <w:proofErr w:type="spellStart"/>
+      <w:r>
+        <w:rPr>
+          <w:rFonts w:asciiTheme="majorHAnsi" w:eastAsia="Microsoft JhengHei UI" w:hAnsiTheme="majorHAnsi"/>
+          <w:sz w:val="24"/>
+          <w:szCs w:val="27"/>
+        </w:rPr>
+        <w:t>numOrVariable</w:t>
+      </w:r>
+      <w:proofErr w:type="spellEnd"/>
+      <w:r>
+        <w:rPr>
+          <w:rFonts w:asciiTheme="majorHAnsi" w:eastAsia="Microsoft JhengHei UI" w:hAnsiTheme="majorHAnsi"/>
+          <w:sz w:val="24"/>
+          <w:szCs w:val="27"/>
+        </w:rPr>
+        <w:t>)</w:t>
       </w:r>
       <w:r>
         <w:rPr>
@@ -13773,6 +15028,7 @@
         </w:rPr>
         <w:t xml:space="preserve">Int </w:t>
       </w:r>
+      <w:proofErr w:type="spellStart"/>
       <w:r>
         <w:rPr>
           <w:rFonts w:asciiTheme="majorHAnsi" w:eastAsia="Microsoft JhengHei UI" w:hAnsiTheme="majorHAnsi"/>
@@ -13782,6 +15038,7 @@
         </w:rPr>
         <w:t>dontWrite</w:t>
       </w:r>
+      <w:proofErr w:type="spellEnd"/>
       <w:r>
         <w:rPr>
           <w:rFonts w:asciiTheme="majorHAnsi" w:eastAsia="Microsoft JhengHei UI" w:hAnsiTheme="majorHAnsi"/>
@@ -13806,6 +15063,7 @@
         </w:rPr>
         <w:t xml:space="preserve">String </w:t>
       </w:r>
+      <w:proofErr w:type="spellStart"/>
       <w:r>
         <w:rPr>
           <w:rFonts w:asciiTheme="majorHAnsi" w:eastAsia="Microsoft JhengHei UI" w:hAnsiTheme="majorHAnsi"/>
@@ -13815,6 +15073,7 @@
         </w:rPr>
         <w:t>writeTemp</w:t>
       </w:r>
+      <w:proofErr w:type="spellEnd"/>
     </w:p>
     <w:p>
       <w:pPr>
@@ -13824,6 +15083,7 @@
           <w:szCs w:val="23"/>
         </w:rPr>
       </w:pPr>
+      <w:proofErr w:type="spellStart"/>
       <w:r>
         <w:rPr>
           <w:rFonts w:asciiTheme="majorHAnsi" w:eastAsia="Microsoft JhengHei UI" w:hAnsiTheme="majorHAnsi"/>
@@ -13833,6 +15093,7 @@
         </w:rPr>
         <w:t>dontWrite</w:t>
       </w:r>
+      <w:proofErr w:type="spellEnd"/>
       <w:r>
         <w:rPr>
           <w:rFonts w:asciiTheme="majorHAnsi" w:eastAsia="Microsoft JhengHei UI" w:hAnsiTheme="majorHAnsi"/>
@@ -13865,6 +15126,7 @@
         </w:rPr>
         <w:br/>
       </w:r>
+      <w:proofErr w:type="spellStart"/>
       <w:r>
         <w:rPr>
           <w:rFonts w:asciiTheme="majorHAnsi" w:eastAsia="Microsoft JhengHei UI" w:hAnsiTheme="majorHAnsi"/>
@@ -13874,6 +15136,7 @@
         </w:rPr>
         <w:t>writeTemp</w:t>
       </w:r>
+      <w:proofErr w:type="spellEnd"/>
       <w:r>
         <w:rPr>
           <w:rFonts w:asciiTheme="majorHAnsi" w:eastAsia="Microsoft JhengHei UI" w:hAnsiTheme="majorHAnsi"/>
@@ -13988,7 +15251,7 @@
           <w:szCs w:val="23"/>
         </w:rPr>
         <w:drawing>
-          <wp:inline distT="0" distB="0" distL="0" distR="0" wp14:anchorId="5EBC3C01" wp14:editId="0A563941">
+          <wp:inline distT="0" distB="0" distL="0" distR="0" wp14:anchorId="5EBC3C01" wp14:editId="71E5BFFB">
             <wp:extent cx="6117362" cy="4678325"/>
             <wp:effectExtent l="0" t="0" r="0" b="8255"/>
             <wp:docPr id="10" name="Picture 10"/>
@@ -14070,7 +15333,7 @@
         </w:rPr>
         <w:lastRenderedPageBreak/>
         <w:pict w14:anchorId="67B8A96C">
-          <v:shape id="_x0000_s1035" type="#_x0000_t75" style="position:absolute;margin-left:-27.6pt;margin-top:13.05pt;width:244.8pt;height:246.5pt;z-index:251662848;mso-position-horizontal-relative:margin;mso-position-vertical-relative:margin">
+          <v:shape id="_x0000_s1035" type="#_x0000_t75" style="position:absolute;margin-left:-27.6pt;margin-top:13.05pt;width:244.8pt;height:246.5pt;z-index:251664384;mso-position-horizontal-relative:margin;mso-position-vertical-relative:margin">
             <v:imagedata r:id="rId54" o:title="12" cropright="13543f"/>
             <w10:wrap type="square" anchorx="margin" anchory="margin"/>
           </v:shape>
@@ -14083,7 +15346,7 @@
           <w:noProof/>
         </w:rPr>
         <w:pict w14:anchorId="324885AD">
-          <v:shape id="_x0000_s1038" type="#_x0000_t75" style="position:absolute;margin-left:233.5pt;margin-top:13.05pt;width:259.95pt;height:245.65pt;z-index:251663872;mso-position-horizontal-relative:margin;mso-position-vertical-relative:margin">
+          <v:shape id="_x0000_s1038" type="#_x0000_t75" style="position:absolute;margin-left:233.5pt;margin-top:13.05pt;width:259.95pt;height:245.65pt;z-index:251665408;mso-position-horizontal-relative:margin;mso-position-vertical-relative:margin">
             <v:imagedata r:id="rId55" o:title="14"/>
             <w10:wrap type="square" anchorx="margin" anchory="margin"/>
           </v:shape>
@@ -14106,7 +15369,7 @@
           <w:szCs w:val="23"/>
         </w:rPr>
         <w:drawing>
-          <wp:anchor distT="0" distB="0" distL="114300" distR="114300" simplePos="0" relativeHeight="251661312" behindDoc="0" locked="0" layoutInCell="1" allowOverlap="1" wp14:anchorId="1B510EF3" wp14:editId="28DF17DB">
+          <wp:anchor distT="0" distB="0" distL="114300" distR="114300" simplePos="0" relativeHeight="251653120" behindDoc="0" locked="0" layoutInCell="1" allowOverlap="1" wp14:anchorId="1B510EF3" wp14:editId="1602FF31">
             <wp:simplePos x="0" y="0"/>
             <wp:positionH relativeFrom="margin">
               <wp:posOffset>3114040</wp:posOffset>
@@ -14174,7 +15437,7 @@
           <w:noProof/>
         </w:rPr>
         <w:pict w14:anchorId="79C84C59">
-          <v:shape id="_x0000_s1040" type="#_x0000_t75" style="position:absolute;margin-left:-40.2pt;margin-top:439.65pt;width:279.6pt;height:160.95pt;z-index:251665920;mso-position-horizontal-relative:margin;mso-position-vertical-relative:margin">
+          <v:shape id="_x0000_s1040" type="#_x0000_t75" style="position:absolute;margin-left:-40.2pt;margin-top:439.65pt;width:279.6pt;height:160.95pt;z-index:251667456;mso-position-horizontal-relative:margin;mso-position-vertical-relative:margin">
             <v:imagedata r:id="rId57" o:title="18" cropbottom="11277f" cropleft="3760f" cropright="1181f"/>
             <w10:wrap type="square" anchorx="margin" anchory="margin"/>
           </v:shape>
@@ -14210,14 +15473,32 @@
           <w:sz w:val="23"/>
           <w:szCs w:val="23"/>
         </w:rPr>
-        <w:t>So the code first checks if the condition is compared to a zero then the (if) is the start of the mnemonic else the start is (if_icmp)</w:t>
-      </w:r>
+        <w:t>So the code first checks if the condition is compared to a zero then the (if) is the start of the mnemonic else the start is (</w:t>
+      </w:r>
+      <w:proofErr w:type="spellStart"/>
       <w:r>
         <w:rPr>
           <w:rFonts w:asciiTheme="majorHAnsi" w:eastAsia="Microsoft JhengHei UI" w:hAnsiTheme="majorHAnsi"/>
           <w:sz w:val="23"/>
           <w:szCs w:val="23"/>
         </w:rPr>
+        <w:t>if_icmp</w:t>
+      </w:r>
+      <w:proofErr w:type="spellEnd"/>
+      <w:r>
+        <w:rPr>
+          <w:rFonts w:asciiTheme="majorHAnsi" w:eastAsia="Microsoft JhengHei UI" w:hAnsiTheme="majorHAnsi"/>
+          <w:sz w:val="23"/>
+          <w:szCs w:val="23"/>
+        </w:rPr>
+        <w:t>)</w:t>
+      </w:r>
+      <w:r>
+        <w:rPr>
+          <w:rFonts w:asciiTheme="majorHAnsi" w:eastAsia="Microsoft JhengHei UI" w:hAnsiTheme="majorHAnsi"/>
+          <w:sz w:val="23"/>
+          <w:szCs w:val="23"/>
+        </w:rPr>
         <w:t>.</w:t>
       </w:r>
       <w:r>
@@ -14266,23 +15547,79 @@
           <w:sz w:val="23"/>
           <w:szCs w:val="23"/>
         </w:rPr>
-        <w:t>Ex: ifeq, if_icmpeq</w:t>
-      </w:r>
+        <w:t xml:space="preserve">Ex: </w:t>
+      </w:r>
+      <w:proofErr w:type="spellStart"/>
       <w:r>
         <w:rPr>
           <w:rFonts w:asciiTheme="majorHAnsi" w:eastAsia="Microsoft JhengHei UI" w:hAnsiTheme="majorHAnsi"/>
           <w:sz w:val="23"/>
           <w:szCs w:val="23"/>
         </w:rPr>
+        <w:t>ifeq</w:t>
+      </w:r>
+      <w:proofErr w:type="spellEnd"/>
+      <w:r>
+        <w:rPr>
+          <w:rFonts w:asciiTheme="majorHAnsi" w:eastAsia="Microsoft JhengHei UI" w:hAnsiTheme="majorHAnsi"/>
+          <w:sz w:val="23"/>
+          <w:szCs w:val="23"/>
+        </w:rPr>
         <w:t xml:space="preserve">, </w:t>
       </w:r>
+      <w:proofErr w:type="spellStart"/>
       <w:r>
         <w:rPr>
           <w:rFonts w:asciiTheme="majorHAnsi" w:eastAsia="Microsoft JhengHei UI" w:hAnsiTheme="majorHAnsi"/>
           <w:sz w:val="23"/>
           <w:szCs w:val="23"/>
         </w:rPr>
-        <w:t xml:space="preserve">Ifne, if_icmpne </w:t>
+        <w:t>if_icmpeq</w:t>
+      </w:r>
+      <w:proofErr w:type="spellEnd"/>
+      <w:r>
+        <w:rPr>
+          <w:rFonts w:asciiTheme="majorHAnsi" w:eastAsia="Microsoft JhengHei UI" w:hAnsiTheme="majorHAnsi"/>
+          <w:sz w:val="23"/>
+          <w:szCs w:val="23"/>
+        </w:rPr>
+        <w:t xml:space="preserve">, </w:t>
+      </w:r>
+      <w:proofErr w:type="spellStart"/>
+      <w:r>
+        <w:rPr>
+          <w:rFonts w:asciiTheme="majorHAnsi" w:eastAsia="Microsoft JhengHei UI" w:hAnsiTheme="majorHAnsi"/>
+          <w:sz w:val="23"/>
+          <w:szCs w:val="23"/>
+        </w:rPr>
+        <w:t>Ifne</w:t>
+      </w:r>
+      <w:proofErr w:type="spellEnd"/>
+      <w:r>
+        <w:rPr>
+          <w:rFonts w:asciiTheme="majorHAnsi" w:eastAsia="Microsoft JhengHei UI" w:hAnsiTheme="majorHAnsi"/>
+          <w:sz w:val="23"/>
+          <w:szCs w:val="23"/>
+        </w:rPr>
+        <w:t xml:space="preserve">, </w:t>
+      </w:r>
+      <w:proofErr w:type="spellStart"/>
+      <w:r>
+        <w:rPr>
+          <w:rFonts w:asciiTheme="majorHAnsi" w:eastAsia="Microsoft JhengHei UI" w:hAnsiTheme="majorHAnsi"/>
+          <w:sz w:val="23"/>
+          <w:szCs w:val="23"/>
+        </w:rPr>
+        <w:t>if_icmpne</w:t>
+      </w:r>
+      <w:proofErr w:type="spellEnd"/>
+      <w:r>
+        <w:rPr>
+          <w:rFonts w:asciiTheme="majorHAnsi" w:eastAsia="Microsoft JhengHei UI" w:hAnsiTheme="majorHAnsi"/>
+          <w:sz w:val="23"/>
+          <w:szCs w:val="23"/>
+        </w:rPr>
+        <w:t xml:space="preserve"> </w:t>
       </w:r>
     </w:p>
     <w:p>
@@ -14363,7 +15700,25 @@
           <w:sz w:val="24"/>
           <w:szCs w:val="24"/>
         </w:rPr>
-        <w:t xml:space="preserve">When dontWrite </w:t>
+        <w:t xml:space="preserve">When </w:t>
+      </w:r>
+      <w:proofErr w:type="spellStart"/>
+      <w:r>
+        <w:rPr>
+          <w:rFonts w:asciiTheme="majorHAnsi" w:eastAsia="Microsoft JhengHei UI" w:hAnsiTheme="majorHAnsi"/>
+          <w:sz w:val="24"/>
+          <w:szCs w:val="24"/>
+        </w:rPr>
+        <w:t>dontWrite</w:t>
+      </w:r>
+      <w:proofErr w:type="spellEnd"/>
+      <w:r>
+        <w:rPr>
+          <w:rFonts w:asciiTheme="majorHAnsi" w:eastAsia="Microsoft JhengHei UI" w:hAnsiTheme="majorHAnsi"/>
+          <w:sz w:val="24"/>
+          <w:szCs w:val="24"/>
+        </w:rPr>
+        <w:t xml:space="preserve"> </w:t>
       </w:r>
       <w:r>
         <w:rPr>
@@ -14478,7 +15833,7 @@
           <w:noProof/>
         </w:rPr>
         <w:pict w14:anchorId="233D17D7">
-          <v:shape id="_x0000_s1039" type="#_x0000_t75" style="position:absolute;margin-left:182.9pt;margin-top:158.5pt;width:285pt;height:135.6pt;z-index:251664896;mso-position-horizontal-relative:margin;mso-position-vertical-relative:margin">
+          <v:shape id="_x0000_s1039" type="#_x0000_t75" style="position:absolute;margin-left:182.9pt;margin-top:158.5pt;width:285pt;height:135.6pt;z-index:251666432;mso-position-horizontal-relative:margin;mso-position-vertical-relative:margin">
             <v:imagedata r:id="rId58" o:title="15"/>
             <w10:wrap type="square" anchorx="margin" anchory="margin"/>
           </v:shape>
@@ -14523,7 +15878,25 @@
           <w:b/>
           <w:szCs w:val="23"/>
         </w:rPr>
-        <w:t xml:space="preserve">String tempWhile; </w:t>
+        <w:t xml:space="preserve">String </w:t>
+      </w:r>
+      <w:proofErr w:type="spellStart"/>
+      <w:r>
+        <w:rPr>
+          <w:rFonts w:asciiTheme="majorHAnsi" w:eastAsia="Microsoft JhengHei UI" w:hAnsiTheme="majorHAnsi"/>
+          <w:b/>
+          <w:szCs w:val="23"/>
+        </w:rPr>
+        <w:t>tempWhile</w:t>
+      </w:r>
+      <w:proofErr w:type="spellEnd"/>
+      <w:r>
+        <w:rPr>
+          <w:rFonts w:asciiTheme="majorHAnsi" w:eastAsia="Microsoft JhengHei UI" w:hAnsiTheme="majorHAnsi"/>
+          <w:b/>
+          <w:szCs w:val="23"/>
+        </w:rPr>
+        <w:t xml:space="preserve">; </w:t>
       </w:r>
       <w:r>
         <w:rPr>
@@ -14549,6 +15922,7 @@
         </w:rPr>
         <w:t xml:space="preserve">the </w:t>
       </w:r>
+      <w:proofErr w:type="gramStart"/>
       <w:r>
         <w:rPr>
           <w:rFonts w:asciiTheme="majorHAnsi" w:eastAsia="Microsoft JhengHei UI" w:hAnsiTheme="majorHAnsi"/>
@@ -14571,8 +15945,9 @@
           <w:b/>
           <w:szCs w:val="23"/>
         </w:rPr>
-        <w:t xml:space="preserve"> } </w:t>
-      </w:r>
+        <w:t xml:space="preserve"> }</w:t>
+      </w:r>
+      <w:proofErr w:type="gramEnd"/>
       <w:r>
         <w:rPr>
           <w:rFonts w:asciiTheme="majorHAnsi" w:eastAsia="Microsoft JhengHei UI" w:hAnsiTheme="majorHAnsi"/>
@@ -14587,6 +15962,14 @@
           <w:b/>
           <w:szCs w:val="23"/>
         </w:rPr>
+        <w:t xml:space="preserve"> </w:t>
+      </w:r>
+      <w:r>
+        <w:rPr>
+          <w:rFonts w:asciiTheme="majorHAnsi" w:eastAsia="Microsoft JhengHei UI" w:hAnsiTheme="majorHAnsi"/>
+          <w:b/>
+          <w:szCs w:val="23"/>
+        </w:rPr>
         <w:t>)</w:t>
       </w:r>
       <w:r>
@@ -14620,7 +16003,25 @@
           <w:b/>
           <w:szCs w:val="23"/>
         </w:rPr>
-        <w:t xml:space="preserve">Int isWhile; </w:t>
+        <w:t xml:space="preserve">Int </w:t>
+      </w:r>
+      <w:proofErr w:type="spellStart"/>
+      <w:r>
+        <w:rPr>
+          <w:rFonts w:asciiTheme="majorHAnsi" w:eastAsia="Microsoft JhengHei UI" w:hAnsiTheme="majorHAnsi"/>
+          <w:b/>
+          <w:szCs w:val="23"/>
+        </w:rPr>
+        <w:t>isWhile</w:t>
+      </w:r>
+      <w:proofErr w:type="spellEnd"/>
+      <w:r>
+        <w:rPr>
+          <w:rFonts w:asciiTheme="majorHAnsi" w:eastAsia="Microsoft JhengHei UI" w:hAnsiTheme="majorHAnsi"/>
+          <w:b/>
+          <w:szCs w:val="23"/>
+        </w:rPr>
+        <w:t xml:space="preserve">; </w:t>
       </w:r>
       <w:r>
         <w:rPr>
@@ -14645,6 +16046,7 @@
         </w:rPr>
         <w:t xml:space="preserve">used as a flag to help in writing the bytecode in the </w:t>
       </w:r>
+      <w:proofErr w:type="spellStart"/>
       <w:r>
         <w:rPr>
           <w:rFonts w:asciiTheme="majorHAnsi" w:eastAsia="Microsoft JhengHei UI" w:hAnsiTheme="majorHAnsi"/>
@@ -14653,6 +16055,7 @@
         </w:rPr>
         <w:t>tempWhile</w:t>
       </w:r>
+      <w:proofErr w:type="spellEnd"/>
       <w:r>
         <w:rPr>
           <w:rFonts w:asciiTheme="majorHAnsi" w:eastAsia="Microsoft JhengHei UI" w:hAnsiTheme="majorHAnsi"/>
@@ -14790,7 +16193,23 @@
           <w:rFonts w:asciiTheme="majorHAnsi" w:eastAsia="Microsoft JhengHei UI" w:hAnsiTheme="majorHAnsi"/>
           <w:szCs w:val="23"/>
         </w:rPr>
-        <w:t xml:space="preserve"> be the line before writing the if condition of the while loop i.e</w:t>
+        <w:t xml:space="preserve"> be the line before writing the if condition of the while </w:t>
+      </w:r>
+      <w:proofErr w:type="gramStart"/>
+      <w:r>
+        <w:rPr>
+          <w:rFonts w:asciiTheme="majorHAnsi" w:eastAsia="Microsoft JhengHei UI" w:hAnsiTheme="majorHAnsi"/>
+          <w:szCs w:val="23"/>
+        </w:rPr>
+        <w:t>loop</w:t>
+      </w:r>
+      <w:proofErr w:type="gramEnd"/>
+      <w:r>
+        <w:rPr>
+          <w:rFonts w:asciiTheme="majorHAnsi" w:eastAsia="Microsoft JhengHei UI" w:hAnsiTheme="majorHAnsi"/>
+          <w:szCs w:val="23"/>
+        </w:rPr>
+        <w:t xml:space="preserve"> i.e</w:t>
       </w:r>
       <w:r>
         <w:rPr>
@@ -14835,12 +16254,21 @@
         </w:rPr>
         <w:br/>
       </w:r>
-      <w:r>
-        <w:rPr>
-          <w:rFonts w:asciiTheme="majorHAnsi" w:eastAsia="Microsoft JhengHei UI" w:hAnsiTheme="majorHAnsi"/>
-          <w:szCs w:val="23"/>
-        </w:rPr>
-        <w:t xml:space="preserve">While(x != 0) </w:t>
+      <w:proofErr w:type="gramStart"/>
+      <w:r>
+        <w:rPr>
+          <w:rFonts w:asciiTheme="majorHAnsi" w:eastAsia="Microsoft JhengHei UI" w:hAnsiTheme="majorHAnsi"/>
+          <w:szCs w:val="23"/>
+        </w:rPr>
+        <w:t>While(</w:t>
+      </w:r>
+      <w:proofErr w:type="gramEnd"/>
+      <w:r>
+        <w:rPr>
+          <w:rFonts w:asciiTheme="majorHAnsi" w:eastAsia="Microsoft JhengHei UI" w:hAnsiTheme="majorHAnsi"/>
+          <w:szCs w:val="23"/>
+        </w:rPr>
+        <w:t xml:space="preserve">x != 0) </w:t>
       </w:r>
       <w:r>
         <w:rPr>
@@ -14888,7 +16316,7 @@
           <w:szCs w:val="23"/>
         </w:rPr>
         <w:drawing>
-          <wp:inline distT="0" distB="0" distL="0" distR="0" wp14:anchorId="01748E5C" wp14:editId="6F86107F">
+          <wp:inline distT="0" distB="0" distL="0" distR="0" wp14:anchorId="01748E5C" wp14:editId="0C04A9C9">
             <wp:extent cx="5791200" cy="1630680"/>
             <wp:effectExtent l="0" t="0" r="0" b="7620"/>
             <wp:docPr id="9" name="Picture 9" descr="C:\Users\Mayar's Laptop\AppData\Local\Microsoft\Windows\INetCache\Content.Word\17.png"/>
@@ -14946,6 +16374,8 @@
           <w:szCs w:val="23"/>
         </w:rPr>
       </w:pPr>
+      <w:proofErr w:type="spellStart"/>
+      <w:proofErr w:type="gramStart"/>
       <w:r>
         <w:rPr>
           <w:rFonts w:asciiTheme="majorHAnsi" w:eastAsia="Microsoft JhengHei UI" w:hAnsiTheme="majorHAnsi"/>
@@ -14963,7 +16393,27 @@
           <w:sz w:val="28"/>
           <w:szCs w:val="23"/>
         </w:rPr>
-        <w:t>andleboolean( ):</w:t>
+        <w:t>andleboolean</w:t>
+      </w:r>
+      <w:proofErr w:type="spellEnd"/>
+      <w:r>
+        <w:rPr>
+          <w:rFonts w:asciiTheme="majorHAnsi" w:eastAsia="Microsoft JhengHei UI" w:hAnsiTheme="majorHAnsi"/>
+          <w:b/>
+          <w:sz w:val="28"/>
+          <w:szCs w:val="23"/>
+        </w:rPr>
+        <w:t>( )</w:t>
+      </w:r>
+      <w:proofErr w:type="gramEnd"/>
+      <w:r>
+        <w:rPr>
+          <w:rFonts w:asciiTheme="majorHAnsi" w:eastAsia="Microsoft JhengHei UI" w:hAnsiTheme="majorHAnsi"/>
+          <w:b/>
+          <w:sz w:val="28"/>
+          <w:szCs w:val="23"/>
+        </w:rPr>
+        <w:t>:</w:t>
       </w:r>
     </w:p>
     <w:p>
@@ -14984,7 +16434,7 @@
           <w:szCs w:val="23"/>
         </w:rPr>
         <w:drawing>
-          <wp:anchor distT="0" distB="0" distL="114300" distR="114300" simplePos="0" relativeHeight="251684864" behindDoc="0" locked="0" layoutInCell="1" allowOverlap="1" wp14:anchorId="5E92739E" wp14:editId="255D9934">
+          <wp:anchor distT="0" distB="0" distL="114300" distR="114300" simplePos="0" relativeHeight="251655168" behindDoc="0" locked="0" layoutInCell="1" allowOverlap="1" wp14:anchorId="5E92739E" wp14:editId="29F2333A">
             <wp:simplePos x="0" y="0"/>
             <wp:positionH relativeFrom="column">
               <wp:posOffset>2604770</wp:posOffset>
@@ -15061,8 +16511,9 @@
           <w:sz w:val="28"/>
           <w:szCs w:val="23"/>
         </w:rPr>
-        <w:t>contains the boolean operators (&amp;&amp;, !, or)</w:t>
-      </w:r>
+        <w:t xml:space="preserve">contains the </w:t>
+      </w:r>
+      <w:proofErr w:type="spellStart"/>
       <w:r>
         <w:rPr>
           <w:rFonts w:asciiTheme="majorHAnsi" w:eastAsia="Microsoft JhengHei UI" w:hAnsiTheme="majorHAnsi"/>
@@ -15070,6 +16521,45 @@
           <w:sz w:val="28"/>
           <w:szCs w:val="23"/>
         </w:rPr>
+        <w:t>boolean</w:t>
+      </w:r>
+      <w:proofErr w:type="spellEnd"/>
+      <w:r>
+        <w:rPr>
+          <w:rFonts w:asciiTheme="majorHAnsi" w:eastAsia="Microsoft JhengHei UI" w:hAnsiTheme="majorHAnsi"/>
+          <w:bCs/>
+          <w:sz w:val="28"/>
+          <w:szCs w:val="23"/>
+        </w:rPr>
+        <w:t xml:space="preserve"> operators (&amp;&amp;</w:t>
+      </w:r>
+      <w:proofErr w:type="gramStart"/>
+      <w:r>
+        <w:rPr>
+          <w:rFonts w:asciiTheme="majorHAnsi" w:eastAsia="Microsoft JhengHei UI" w:hAnsiTheme="majorHAnsi"/>
+          <w:bCs/>
+          <w:sz w:val="28"/>
+          <w:szCs w:val="23"/>
+        </w:rPr>
+        <w:t>, !</w:t>
+      </w:r>
+      <w:proofErr w:type="gramEnd"/>
+      <w:r>
+        <w:rPr>
+          <w:rFonts w:asciiTheme="majorHAnsi" w:eastAsia="Microsoft JhengHei UI" w:hAnsiTheme="majorHAnsi"/>
+          <w:bCs/>
+          <w:sz w:val="28"/>
+          <w:szCs w:val="23"/>
+        </w:rPr>
+        <w:t>, or)</w:t>
+      </w:r>
+      <w:r>
+        <w:rPr>
+          <w:rFonts w:asciiTheme="majorHAnsi" w:eastAsia="Microsoft JhengHei UI" w:hAnsiTheme="majorHAnsi"/>
+          <w:bCs/>
+          <w:sz w:val="28"/>
+          <w:szCs w:val="23"/>
+        </w:rPr>
         <w:t xml:space="preserve"> – </w:t>
       </w:r>
       <w:r>
@@ -15079,8 +16569,19 @@
           <w:sz w:val="28"/>
           <w:szCs w:val="23"/>
         </w:rPr>
-        <w:t>we replaced the java || expression with (or) to avoid misleading the lexer</w:t>
-      </w:r>
+        <w:t xml:space="preserve">we replaced the java || expression with (or) to avoid misleading the </w:t>
+      </w:r>
+      <w:proofErr w:type="spellStart"/>
+      <w:r>
+        <w:rPr>
+          <w:rFonts w:asciiTheme="majorHAnsi" w:eastAsia="Microsoft JhengHei UI" w:hAnsiTheme="majorHAnsi"/>
+          <w:b/>
+          <w:sz w:val="28"/>
+          <w:szCs w:val="23"/>
+        </w:rPr>
+        <w:t>lexer</w:t>
+      </w:r>
+      <w:proofErr w:type="spellEnd"/>
       <w:r>
         <w:rPr>
           <w:rFonts w:asciiTheme="majorHAnsi" w:eastAsia="Microsoft JhengHei UI" w:hAnsiTheme="majorHAnsi"/>
@@ -15113,7 +16614,7 @@
         <mc:AlternateContent>
           <mc:Choice Requires="wps">
             <w:drawing>
-              <wp:anchor distT="0" distB="0" distL="114300" distR="114300" simplePos="0" relativeHeight="251702272" behindDoc="0" locked="0" layoutInCell="1" allowOverlap="1" wp14:anchorId="0B035A22" wp14:editId="4BF9A8A4">
+              <wp:anchor distT="0" distB="0" distL="114300" distR="114300" simplePos="0" relativeHeight="251657216" behindDoc="0" locked="0" layoutInCell="1" allowOverlap="1" wp14:anchorId="0B035A22" wp14:editId="4BA3FC2E">
                 <wp:simplePos x="0" y="0"/>
                 <wp:positionH relativeFrom="column">
                   <wp:posOffset>3242310</wp:posOffset>
@@ -15249,7 +16750,7 @@
           </mc:Choice>
           <mc:Fallback>
             <w:pict>
-              <v:shape w14:anchorId="0B035A22" id="Text Box 21" o:spid="_x0000_s1027" type="#_x0000_t202" style="position:absolute;left:0;text-align:left;margin-left:255.3pt;margin-top:44.55pt;width:198.2pt;height:11.7pt;z-index:251702272;visibility:visible;mso-wrap-style:square;mso-width-percent:0;mso-height-percent:0;mso-wrap-distance-left:9pt;mso-wrap-distance-top:0;mso-wrap-distance-right:9pt;mso-wrap-distance-bottom:0;mso-position-horizontal:absolute;mso-position-horizontal-relative:text;mso-position-vertical:absolute;mso-position-vertical-relative:text;mso-width-percent:0;mso-height-percent:0;mso-width-relative:margin;mso-height-relative:margin;v-text-anchor:top" o:gfxdata="UEsDBBQABgAIAAAAIQC2gziS/gAAAOEBAAATAAAAW0NvbnRlbnRfVHlwZXNdLnhtbJSRQU7DMBBF&#10;90jcwfIWJU67QAgl6YK0S0CoHGBkTxKLZGx5TGhvj5O2G0SRWNoz/78nu9wcxkFMGNg6quQqL6RA&#10;0s5Y6ir5vt9lD1JwBDIwOMJKHpHlpr69KfdHjyxSmriSfYz+USnWPY7AufNIadK6MEJMx9ApD/oD&#10;OlTrorhX2lFEilmcO2RdNtjC5xDF9pCuTyYBB5bi6bQ4syoJ3g9WQ0ymaiLzg5KdCXlKLjvcW893&#10;SUOqXwnz5DrgnHtJTxOsQfEKIT7DmDSUCaxw7Rqn8787ZsmRM9e2VmPeBN4uqYvTtW7jvijg9N/y&#10;JsXecLq0q+WD6m8AAAD//wMAUEsDBBQABgAIAAAAIQA4/SH/1gAAAJQBAAALAAAAX3JlbHMvLnJl&#10;bHOkkMFqwzAMhu+DvYPRfXGawxijTi+j0GvpHsDYimMaW0Yy2fr2M4PBMnrbUb/Q94l/f/hMi1qR&#10;JVI2sOt6UJgd+ZiDgffL8ekFlFSbvV0oo4EbChzGx4f9GRdb25HMsYhqlCwG5lrLq9biZkxWOiqY&#10;22YiTra2kYMu1l1tQD30/bPm3wwYN0x18gb45AdQl1tp5j/sFB2T0FQ7R0nTNEV3j6o9feQzro1i&#10;OWA14Fm+Q8a1a8+Bvu/d/dMb2JY5uiPbhG/ktn4cqGU/er3pcvwCAAD//wMAUEsDBBQABgAIAAAA&#10;IQD3pLHjMgIAAGkEAAAOAAAAZHJzL2Uyb0RvYy54bWysVMFu2zAMvQ/YPwi6r06CdmuDOEWWIsOA&#10;oi3QDj0rshwLkEVNUmJ3X78nOU63bqdhF4UmKYrvPTKL67417KB80GRLPj2bcKaspErbXcm/PW0+&#10;XHIWorCVMGRVyV9U4NfL9+8WnZurGTVkKuUZitgw71zJmxjdvCiCbFQrwhk5ZRGsybci4tPvisqL&#10;DtVbU8wmk49FR75ynqQKAd6bIciXuX5dKxnv6zqoyEzJ0VvMp8/nNp3FciHmOy9co+WxDfEPXbRC&#10;Wzx6KnUjomB7r/8o1WrpKVAdzyS1BdW1lipjAJrp5A2ax0Y4lbGAnOBONIX/V1beHR4801XJZ1PO&#10;rGih0ZPqI/tMPYML/HQuzJH26JAYe/ih8+gPcCbYfe3b9AtADHEw/XJiN1WTcM4upp+m5whJxKbn&#10;lxdXmf7i9bbzIX5R1LJklNxDvUyqONyGiE6QOqakxwIZXW20MekjBdbGs4OA0l2jo0o94sZvWcam&#10;XEvp1hBOniJBHKAkK/bbPlNygrml6gXoPQ3zE5zcaLx3K0J8EB4DA1RYgniPozbUlZyOFmcN+R9/&#10;86d86IgoZx0GsOTh+154xZn5aqFwmtbR8KOxHQ27b9cEpBAN3WQTF3w0o1l7ap+xG6v0CkLCSrxV&#10;8jia6zisAXZLqtUqJ2EmnYi39tHJVHrk9al/Ft4dVYnQ847G0RTzN+IMuQPLq32kWmflEq8Di0e6&#10;Mc9ZnuPupYX59Ttnvf5DLH8CAAD//wMAUEsDBBQABgAIAAAAIQDztuhr4AAAAAoBAAAPAAAAZHJz&#10;L2Rvd25yZXYueG1sTI/BTsMwEETvSPyDtUhcELUTqaENcSpo4UYPLVXPbuwmUeN1ZDtN+vcsJziu&#10;9mnmTbGabMeuxofWoYRkJoAZrJxusZZw+P58XgALUaFWnUMj4WYCrMr7u0Ll2o24M9d9rBmFYMiV&#10;hCbGPuc8VI2xKsxcb5B+Z+etinT6mmuvRgq3HU+FyLhVLVJDo3qzbkx12Q9WQrbxw7jD9dPm8PGl&#10;tn2dHt9vRykfH6a3V2DRTPEPhl99UoeSnE5uQB1YJ2GeiIxQCYtlAoyApXihcScik3QOvCz4/wnl&#10;DwAAAP//AwBQSwECLQAUAAYACAAAACEAtoM4kv4AAADhAQAAEwAAAAAAAAAAAAAAAAAAAAAAW0Nv&#10;bnRlbnRfVHlwZXNdLnhtbFBLAQItABQABgAIAAAAIQA4/SH/1gAAAJQBAAALAAAAAAAAAAAAAAAA&#10;AC8BAABfcmVscy8ucmVsc1BLAQItABQABgAIAAAAIQD3pLHjMgIAAGkEAAAOAAAAAAAAAAAAAAAA&#10;AC4CAABkcnMvZTJvRG9jLnhtbFBLAQItABQABgAIAAAAIQDztuhr4AAAAAoBAAAPAAAAAAAAAAAA&#10;AAAAAIwEAABkcnMvZG93bnJldi54bWxQSwUGAAAAAAQABADzAAAAmQUAAAAA&#10;" stroked="f">
+              <v:shape w14:anchorId="0B035A22" id="Text Box 21" o:spid="_x0000_s1027" type="#_x0000_t202" style="position:absolute;left:0;text-align:left;margin-left:255.3pt;margin-top:44.55pt;width:198.2pt;height:11.7pt;z-index:251657216;visibility:visible;mso-wrap-style:square;mso-width-percent:0;mso-height-percent:0;mso-wrap-distance-left:9pt;mso-wrap-distance-top:0;mso-wrap-distance-right:9pt;mso-wrap-distance-bottom:0;mso-position-horizontal:absolute;mso-position-horizontal-relative:text;mso-position-vertical:absolute;mso-position-vertical-relative:text;mso-width-percent:0;mso-height-percent:0;mso-width-relative:margin;mso-height-relative:margin;v-text-anchor:top" o:gfxdata="UEsDBBQABgAIAAAAIQC2gziS/gAAAOEBAAATAAAAW0NvbnRlbnRfVHlwZXNdLnhtbJSRQU7DMBBF&#10;90jcwfIWJU67QAgl6YK0S0CoHGBkTxKLZGx5TGhvj5O2G0SRWNoz/78nu9wcxkFMGNg6quQqL6RA&#10;0s5Y6ir5vt9lD1JwBDIwOMJKHpHlpr69KfdHjyxSmriSfYz+USnWPY7AufNIadK6MEJMx9ApD/oD&#10;OlTrorhX2lFEilmcO2RdNtjC5xDF9pCuTyYBB5bi6bQ4syoJ3g9WQ0ymaiLzg5KdCXlKLjvcW893&#10;SUOqXwnz5DrgnHtJTxOsQfEKIT7DmDSUCaxw7Rqn8787ZsmRM9e2VmPeBN4uqYvTtW7jvijg9N/y&#10;JsXecLq0q+WD6m8AAAD//wMAUEsDBBQABgAIAAAAIQA4/SH/1gAAAJQBAAALAAAAX3JlbHMvLnJl&#10;bHOkkMFqwzAMhu+DvYPRfXGawxijTi+j0GvpHsDYimMaW0Yy2fr2M4PBMnrbUb/Q94l/f/hMi1qR&#10;JVI2sOt6UJgd+ZiDgffL8ekFlFSbvV0oo4EbChzGx4f9GRdb25HMsYhqlCwG5lrLq9biZkxWOiqY&#10;22YiTra2kYMu1l1tQD30/bPm3wwYN0x18gb45AdQl1tp5j/sFB2T0FQ7R0nTNEV3j6o9feQzro1i&#10;OWA14Fm+Q8a1a8+Bvu/d/dMb2JY5uiPbhG/ktn4cqGU/er3pcvwCAAD//wMAUEsDBBQABgAIAAAA&#10;IQD3pLHjMgIAAGkEAAAOAAAAZHJzL2Uyb0RvYy54bWysVMFu2zAMvQ/YPwi6r06CdmuDOEWWIsOA&#10;oi3QDj0rshwLkEVNUmJ3X78nOU63bqdhF4UmKYrvPTKL67417KB80GRLPj2bcKaspErbXcm/PW0+&#10;XHIWorCVMGRVyV9U4NfL9+8WnZurGTVkKuUZitgw71zJmxjdvCiCbFQrwhk5ZRGsybci4tPvisqL&#10;DtVbU8wmk49FR75ynqQKAd6bIciXuX5dKxnv6zqoyEzJ0VvMp8/nNp3FciHmOy9co+WxDfEPXbRC&#10;Wzx6KnUjomB7r/8o1WrpKVAdzyS1BdW1lipjAJrp5A2ax0Y4lbGAnOBONIX/V1beHR4801XJZ1PO&#10;rGih0ZPqI/tMPYML/HQuzJH26JAYe/ih8+gPcCbYfe3b9AtADHEw/XJiN1WTcM4upp+m5whJxKbn&#10;lxdXmf7i9bbzIX5R1LJklNxDvUyqONyGiE6QOqakxwIZXW20MekjBdbGs4OA0l2jo0o94sZvWcam&#10;XEvp1hBOniJBHKAkK/bbPlNygrml6gXoPQ3zE5zcaLx3K0J8EB4DA1RYgniPozbUlZyOFmcN+R9/&#10;86d86IgoZx0GsOTh+154xZn5aqFwmtbR8KOxHQ27b9cEpBAN3WQTF3w0o1l7ap+xG6v0CkLCSrxV&#10;8jia6zisAXZLqtUqJ2EmnYi39tHJVHrk9al/Ft4dVYnQ847G0RTzN+IMuQPLq32kWmflEq8Di0e6&#10;Mc9ZnuPupYX59Ttnvf5DLH8CAAD//wMAUEsDBBQABgAIAAAAIQDztuhr4AAAAAoBAAAPAAAAZHJz&#10;L2Rvd25yZXYueG1sTI/BTsMwEETvSPyDtUhcELUTqaENcSpo4UYPLVXPbuwmUeN1ZDtN+vcsJziu&#10;9mnmTbGabMeuxofWoYRkJoAZrJxusZZw+P58XgALUaFWnUMj4WYCrMr7u0Ll2o24M9d9rBmFYMiV&#10;hCbGPuc8VI2xKsxcb5B+Z+etinT6mmuvRgq3HU+FyLhVLVJDo3qzbkx12Q9WQrbxw7jD9dPm8PGl&#10;tn2dHt9vRykfH6a3V2DRTPEPhl99UoeSnE5uQB1YJ2GeiIxQCYtlAoyApXihcScik3QOvCz4/wnl&#10;DwAAAP//AwBQSwECLQAUAAYACAAAACEAtoM4kv4AAADhAQAAEwAAAAAAAAAAAAAAAAAAAAAAW0Nv&#10;bnRlbnRfVHlwZXNdLnhtbFBLAQItABQABgAIAAAAIQA4/SH/1gAAAJQBAAALAAAAAAAAAAAAAAAA&#10;AC8BAABfcmVscy8ucmVsc1BLAQItABQABgAIAAAAIQD3pLHjMgIAAGkEAAAOAAAAAAAAAAAAAAAA&#10;AC4CAABkcnMvZTJvRG9jLnhtbFBLAQItABQABgAIAAAAIQDztuhr4AAAAAoBAAAPAAAAAAAAAAAA&#10;AAAAAIwEAABkcnMvZG93bnJldi54bWxQSwUGAAAAAAQABADzAAAAmQUAAAAA&#10;" stroked="f">
                 <v:textbox inset="0,0,0,0">
                   <w:txbxContent>
                     <w:p>
@@ -15349,7 +16850,7 @@
           <w:szCs w:val="23"/>
         </w:rPr>
         <w:drawing>
-          <wp:anchor distT="0" distB="0" distL="114300" distR="114300" simplePos="0" relativeHeight="251694080" behindDoc="0" locked="0" layoutInCell="1" allowOverlap="1" wp14:anchorId="3CB98C87" wp14:editId="3691E1BC">
+          <wp:anchor distT="0" distB="0" distL="114300" distR="114300" simplePos="0" relativeHeight="251656192" behindDoc="0" locked="0" layoutInCell="1" allowOverlap="1" wp14:anchorId="3CB98C87" wp14:editId="6D0E4ED2">
             <wp:simplePos x="0" y="0"/>
             <wp:positionH relativeFrom="column">
               <wp:posOffset>2645868</wp:posOffset>
@@ -15424,8 +16925,9 @@
           <w:szCs w:val="23"/>
         </w:rPr>
         <w:br/>
-        <w:t xml:space="preserve">Ex: if( x&gt;0 &amp;&amp; x&lt;6 ) </w:t>
-      </w:r>
+        <w:t xml:space="preserve">Ex: </w:t>
+      </w:r>
+      <w:proofErr w:type="gramStart"/>
       <w:r>
         <w:rPr>
           <w:rFonts w:asciiTheme="majorHAnsi" w:eastAsia="Microsoft JhengHei UI" w:hAnsiTheme="majorHAnsi"/>
@@ -15433,8 +16935,9 @@
           <w:sz w:val="28"/>
           <w:szCs w:val="23"/>
         </w:rPr>
-        <w:sym w:font="Wingdings" w:char="F0E0"/>
-      </w:r>
+        <w:t>if( x</w:t>
+      </w:r>
+      <w:proofErr w:type="gramEnd"/>
       <w:r>
         <w:rPr>
           <w:rFonts w:asciiTheme="majorHAnsi" w:eastAsia="Microsoft JhengHei UI" w:hAnsiTheme="majorHAnsi"/>
@@ -15442,7 +16945,7 @@
           <w:sz w:val="28"/>
           <w:szCs w:val="23"/>
         </w:rPr>
-        <w:t xml:space="preserve"> </w:t>
+        <w:t xml:space="preserve">&gt;0 &amp;&amp; x&lt;6 ) </w:t>
       </w:r>
       <w:r>
         <w:rPr>
@@ -15451,6 +16954,24 @@
           <w:sz w:val="28"/>
           <w:szCs w:val="23"/>
         </w:rPr>
+        <w:sym w:font="Wingdings" w:char="F0E0"/>
+      </w:r>
+      <w:r>
+        <w:rPr>
+          <w:rFonts w:asciiTheme="majorHAnsi" w:eastAsia="Microsoft JhengHei UI" w:hAnsiTheme="majorHAnsi"/>
+          <w:bCs/>
+          <w:sz w:val="28"/>
+          <w:szCs w:val="23"/>
+        </w:rPr>
+        <w:t xml:space="preserve"> </w:t>
+      </w:r>
+      <w:r>
+        <w:rPr>
+          <w:rFonts w:asciiTheme="majorHAnsi" w:eastAsia="Microsoft JhengHei UI" w:hAnsiTheme="majorHAnsi"/>
+          <w:bCs/>
+          <w:sz w:val="28"/>
+          <w:szCs w:val="23"/>
+        </w:rPr>
         <w:br/>
         <w:t>if(x&gt;0) , if(x&lt;6)</w:t>
       </w:r>
@@ -15462,7 +16983,27 @@
           <w:szCs w:val="23"/>
         </w:rPr>
         <w:br/>
-        <w:t>then we pass it to the ifCondition method.</w:t>
+        <w:t xml:space="preserve">then we pass it to the </w:t>
+      </w:r>
+      <w:proofErr w:type="spellStart"/>
+      <w:r>
+        <w:rPr>
+          <w:rFonts w:asciiTheme="majorHAnsi" w:eastAsia="Microsoft JhengHei UI" w:hAnsiTheme="majorHAnsi"/>
+          <w:bCs/>
+          <w:sz w:val="28"/>
+          <w:szCs w:val="23"/>
+        </w:rPr>
+        <w:t>ifCondition</w:t>
+      </w:r>
+      <w:proofErr w:type="spellEnd"/>
+      <w:r>
+        <w:rPr>
+          <w:rFonts w:asciiTheme="majorHAnsi" w:eastAsia="Microsoft JhengHei UI" w:hAnsiTheme="majorHAnsi"/>
+          <w:bCs/>
+          <w:sz w:val="28"/>
+          <w:szCs w:val="23"/>
+        </w:rPr>
+        <w:t xml:space="preserve"> method.</w:t>
       </w:r>
     </w:p>
     <w:p>
@@ -15486,7 +17027,7 @@
         <mc:AlternateContent>
           <mc:Choice Requires="wps">
             <w:drawing>
-              <wp:anchor distT="0" distB="0" distL="114300" distR="114300" simplePos="0" relativeHeight="251709440" behindDoc="0" locked="0" layoutInCell="1" allowOverlap="1" wp14:anchorId="00CF98F3" wp14:editId="3382C507">
+              <wp:anchor distT="0" distB="0" distL="114300" distR="114300" simplePos="0" relativeHeight="251658240" behindDoc="0" locked="0" layoutInCell="1" allowOverlap="1" wp14:anchorId="00CF98F3" wp14:editId="58F2AD86">
                 <wp:simplePos x="0" y="0"/>
                 <wp:positionH relativeFrom="column">
                   <wp:posOffset>2646798</wp:posOffset>
@@ -15616,7 +17157,7 @@
           </mc:Choice>
           <mc:Fallback>
             <w:pict>
-              <v:shape w14:anchorId="00CF98F3" id="Text Box 22" o:spid="_x0000_s1028" type="#_x0000_t202" style="position:absolute;left:0;text-align:left;margin-left:208.4pt;margin-top:185pt;width:290.25pt;height:.05pt;z-index:251709440;visibility:visible;mso-wrap-style:square;mso-wrap-distance-left:9pt;mso-wrap-distance-top:0;mso-wrap-distance-right:9pt;mso-wrap-distance-bottom:0;mso-position-horizontal:absolute;mso-position-horizontal-relative:text;mso-position-vertical:absolute;mso-position-vertical-relative:text;v-text-anchor:top" o:gfxdata="UEsDBBQABgAIAAAAIQC2gziS/gAAAOEBAAATAAAAW0NvbnRlbnRfVHlwZXNdLnhtbJSRQU7DMBBF&#10;90jcwfIWJU67QAgl6YK0S0CoHGBkTxKLZGx5TGhvj5O2G0SRWNoz/78nu9wcxkFMGNg6quQqL6RA&#10;0s5Y6ir5vt9lD1JwBDIwOMJKHpHlpr69KfdHjyxSmriSfYz+USnWPY7AufNIadK6MEJMx9ApD/oD&#10;OlTrorhX2lFEilmcO2RdNtjC5xDF9pCuTyYBB5bi6bQ4syoJ3g9WQ0ymaiLzg5KdCXlKLjvcW893&#10;SUOqXwnz5DrgnHtJTxOsQfEKIT7DmDSUCaxw7Rqn8787ZsmRM9e2VmPeBN4uqYvTtW7jvijg9N/y&#10;JsXecLq0q+WD6m8AAAD//wMAUEsDBBQABgAIAAAAIQA4/SH/1gAAAJQBAAALAAAAX3JlbHMvLnJl&#10;bHOkkMFqwzAMhu+DvYPRfXGawxijTi+j0GvpHsDYimMaW0Yy2fr2M4PBMnrbUb/Q94l/f/hMi1qR&#10;JVI2sOt6UJgd+ZiDgffL8ekFlFSbvV0oo4EbChzGx4f9GRdb25HMsYhqlCwG5lrLq9biZkxWOiqY&#10;22YiTra2kYMu1l1tQD30/bPm3wwYN0x18gb45AdQl1tp5j/sFB2T0FQ7R0nTNEV3j6o9feQzro1i&#10;OWA14Fm+Q8a1a8+Bvu/d/dMb2JY5uiPbhG/ktn4cqGU/er3pcvwCAAD//wMAUEsDBBQABgAIAAAA&#10;IQCiuschLwIAAGYEAAAOAAAAZHJzL2Uyb0RvYy54bWysVMFu2zAMvQ/YPwi6L05SNCuCOEWWIsOA&#10;oC2QDD0rshwbkESNUmJnXz9KttOu22nYRaZIitJ7j/TivjWanRX6GmzOJ6MxZ8pKKGp7zPn3/ebT&#10;HWc+CFsIDVbl/KI8v19+/LBo3FxNoQJdKGRUxPp543JeheDmWeZlpYzwI3DKUrAENCLQFo9ZgaKh&#10;6kZn0/F4ljWAhUOQynvyPnRBvkz1y1LJ8FSWXgWmc05vC2nFtB7imi0XYn5E4apa9s8Q//AKI2pL&#10;l15LPYgg2AnrP0qZWiJ4KMNIgsmgLGupEgZCMxm/Q7OrhFMJC5Hj3ZUm///KysfzM7K6yPl0ypkV&#10;hjTaqzawL9AychE/jfNzSts5Sgwt+Unnwe/JGWG3JZr4JUCM4sT05cpurCbJeTO7m00+33ImKTa7&#10;uY01stejDn34qsCwaOQcSbrEqDhvfehSh5R4kwddF5ta67iJgbVGdhYkc1PVQfXFf8vSNuZaiKe6&#10;gtGTRXwdjmiF9tB2fAwYD1BcCDpC1zzeyU1N922FD88CqVsILU1AeKKl1NDkHHqLswrw59/8MZ9E&#10;pChnDXVfzv2Pk0DFmf5mSd7YqoOBg3EYDHsyayCkE5otJ5NJBzDowSwRzAsNxireQiFhJd2V8zCY&#10;69DNAA2WVKtVSqKGdCJs7c7JWHrgdd++CHS9KoHEfIShL8X8nThdbpLHrU6BmE7KRV47Fnu6qZmT&#10;9v3gxWl5u09Zr7+H5S8AAAD//wMAUEsDBBQABgAIAAAAIQCOHl0q4QAAAAsBAAAPAAAAZHJzL2Rv&#10;d25yZXYueG1sTI/BTsMwEETvSPyDtUhcEHVCopSGOFVVwQEuFaEXbm68jQPxOrKdNvw9hgscZ2c0&#10;+6Zaz2ZgJ3S+tyQgXSTAkFqreuoE7N+ebu+B+SBJycESCvhCD+v68qKSpbJnesVTEzoWS8iXUoAO&#10;YSw5961GI/3CjkjRO1pnZIjSdVw5eY7lZuB3SVJwI3uKH7Qccaux/WwmI2CXv+/0zXR8fNnkmXve&#10;T9vio2uEuL6aNw/AAs7hLww/+BEd6sh0sBMpzwYBeVpE9CAgWyZxVEysVssM2OH3kgKvK/5/Q/0N&#10;AAD//wMAUEsBAi0AFAAGAAgAAAAhALaDOJL+AAAA4QEAABMAAAAAAAAAAAAAAAAAAAAAAFtDb250&#10;ZW50X1R5cGVzXS54bWxQSwECLQAUAAYACAAAACEAOP0h/9YAAACUAQAACwAAAAAAAAAAAAAAAAAv&#10;AQAAX3JlbHMvLnJlbHNQSwECLQAUAAYACAAAACEAorrHIS8CAABmBAAADgAAAAAAAAAAAAAAAAAu&#10;AgAAZHJzL2Uyb0RvYy54bWxQSwECLQAUAAYACAAAACEAjh5dKuEAAAALAQAADwAAAAAAAAAAAAAA&#10;AACJBAAAZHJzL2Rvd25yZXYueG1sUEsFBgAAAAAEAAQA8wAAAJcFAAAAAA==&#10;" stroked="f">
+              <v:shape w14:anchorId="00CF98F3" id="Text Box 22" o:spid="_x0000_s1028" type="#_x0000_t202" style="position:absolute;left:0;text-align:left;margin-left:208.4pt;margin-top:185pt;width:290.25pt;height:.05pt;z-index:251658240;visibility:visible;mso-wrap-style:square;mso-wrap-distance-left:9pt;mso-wrap-distance-top:0;mso-wrap-distance-right:9pt;mso-wrap-distance-bottom:0;mso-position-horizontal:absolute;mso-position-horizontal-relative:text;mso-position-vertical:absolute;mso-position-vertical-relative:text;v-text-anchor:top" o:gfxdata="UEsDBBQABgAIAAAAIQC2gziS/gAAAOEBAAATAAAAW0NvbnRlbnRfVHlwZXNdLnhtbJSRQU7DMBBF&#10;90jcwfIWJU67QAgl6YK0S0CoHGBkTxKLZGx5TGhvj5O2G0SRWNoz/78nu9wcxkFMGNg6quQqL6RA&#10;0s5Y6ir5vt9lD1JwBDIwOMJKHpHlpr69KfdHjyxSmriSfYz+USnWPY7AufNIadK6MEJMx9ApD/oD&#10;OlTrorhX2lFEilmcO2RdNtjC5xDF9pCuTyYBB5bi6bQ4syoJ3g9WQ0ymaiLzg5KdCXlKLjvcW893&#10;SUOqXwnz5DrgnHtJTxOsQfEKIT7DmDSUCaxw7Rqn8787ZsmRM9e2VmPeBN4uqYvTtW7jvijg9N/y&#10;JsXecLq0q+WD6m8AAAD//wMAUEsDBBQABgAIAAAAIQA4/SH/1gAAAJQBAAALAAAAX3JlbHMvLnJl&#10;bHOkkMFqwzAMhu+DvYPRfXGawxijTi+j0GvpHsDYimMaW0Yy2fr2M4PBMnrbUb/Q94l/f/hMi1qR&#10;JVI2sOt6UJgd+ZiDgffL8ekFlFSbvV0oo4EbChzGx4f9GRdb25HMsYhqlCwG5lrLq9biZkxWOiqY&#10;22YiTra2kYMu1l1tQD30/bPm3wwYN0x18gb45AdQl1tp5j/sFB2T0FQ7R0nTNEV3j6o9feQzro1i&#10;OWA14Fm+Q8a1a8+Bvu/d/dMb2JY5uiPbhG/ktn4cqGU/er3pcvwCAAD//wMAUEsDBBQABgAIAAAA&#10;IQCiuschLwIAAGYEAAAOAAAAZHJzL2Uyb0RvYy54bWysVMFu2zAMvQ/YPwi6L05SNCuCOEWWIsOA&#10;oC2QDD0rshwbkESNUmJnXz9KttOu22nYRaZIitJ7j/TivjWanRX6GmzOJ6MxZ8pKKGp7zPn3/ebT&#10;HWc+CFsIDVbl/KI8v19+/LBo3FxNoQJdKGRUxPp543JeheDmWeZlpYzwI3DKUrAENCLQFo9ZgaKh&#10;6kZn0/F4ljWAhUOQynvyPnRBvkz1y1LJ8FSWXgWmc05vC2nFtB7imi0XYn5E4apa9s8Q//AKI2pL&#10;l15LPYgg2AnrP0qZWiJ4KMNIgsmgLGupEgZCMxm/Q7OrhFMJC5Hj3ZUm///KysfzM7K6yPl0ypkV&#10;hjTaqzawL9AychE/jfNzSts5Sgwt+Unnwe/JGWG3JZr4JUCM4sT05cpurCbJeTO7m00+33ImKTa7&#10;uY01stejDn34qsCwaOQcSbrEqDhvfehSh5R4kwddF5ta67iJgbVGdhYkc1PVQfXFf8vSNuZaiKe6&#10;gtGTRXwdjmiF9tB2fAwYD1BcCDpC1zzeyU1N922FD88CqVsILU1AeKKl1NDkHHqLswrw59/8MZ9E&#10;pChnDXVfzv2Pk0DFmf5mSd7YqoOBg3EYDHsyayCkE5otJ5NJBzDowSwRzAsNxireQiFhJd2V8zCY&#10;69DNAA2WVKtVSqKGdCJs7c7JWHrgdd++CHS9KoHEfIShL8X8nThdbpLHrU6BmE7KRV47Fnu6qZmT&#10;9v3gxWl5u09Zr7+H5S8AAAD//wMAUEsDBBQABgAIAAAAIQCOHl0q4QAAAAsBAAAPAAAAZHJzL2Rv&#10;d25yZXYueG1sTI/BTsMwEETvSPyDtUhcEHVCopSGOFVVwQEuFaEXbm68jQPxOrKdNvw9hgscZ2c0&#10;+6Zaz2ZgJ3S+tyQgXSTAkFqreuoE7N+ebu+B+SBJycESCvhCD+v68qKSpbJnesVTEzoWS8iXUoAO&#10;YSw5961GI/3CjkjRO1pnZIjSdVw5eY7lZuB3SVJwI3uKH7Qccaux/WwmI2CXv+/0zXR8fNnkmXve&#10;T9vio2uEuL6aNw/AAs7hLww/+BEd6sh0sBMpzwYBeVpE9CAgWyZxVEysVssM2OH3kgKvK/5/Q/0N&#10;AAD//wMAUEsBAi0AFAAGAAgAAAAhALaDOJL+AAAA4QEAABMAAAAAAAAAAAAAAAAAAAAAAFtDb250&#10;ZW50X1R5cGVzXS54bWxQSwECLQAUAAYACAAAACEAOP0h/9YAAACUAQAACwAAAAAAAAAAAAAAAAAv&#10;AQAAX3JlbHMvLnJlbHNQSwECLQAUAAYACAAAACEAorrHIS8CAABmBAAADgAAAAAAAAAAAAAAAAAu&#10;AgAAZHJzL2Uyb0RvYy54bWxQSwECLQAUAAYACAAAACEAjh5dKuEAAAALAQAADwAAAAAAAAAAAAAA&#10;AACJBAAAZHJzL2Rvd25yZXYueG1sUEsFBgAAAAAEAAQA8wAAAJcFAAAAAA==&#10;" stroked="f">
                 <v:textbox style="mso-fit-shape-to-text:t" inset="0,0,0,0">
                   <w:txbxContent>
                     <w:p>
@@ -15714,7 +17255,47 @@
           <w:sz w:val="28"/>
           <w:szCs w:val="23"/>
         </w:rPr>
-        <w:t xml:space="preserve">If the input line contains (or) we do the exact same steps done above but with a small adjustment, before sending the if statement we reverse the relop epression. Ex: if(x&gt;0) </w:t>
+        <w:t xml:space="preserve">If the input line contains (or) we do the exact same steps done above but with a small adjustment, before sending the if statement we reverse the </w:t>
+      </w:r>
+      <w:proofErr w:type="spellStart"/>
+      <w:r>
+        <w:rPr>
+          <w:rFonts w:asciiTheme="majorHAnsi" w:eastAsia="Microsoft JhengHei UI" w:hAnsiTheme="majorHAnsi"/>
+          <w:bCs/>
+          <w:sz w:val="28"/>
+          <w:szCs w:val="23"/>
+        </w:rPr>
+        <w:t>relop</w:t>
+      </w:r>
+      <w:proofErr w:type="spellEnd"/>
+      <w:r>
+        <w:rPr>
+          <w:rFonts w:asciiTheme="majorHAnsi" w:eastAsia="Microsoft JhengHei UI" w:hAnsiTheme="majorHAnsi"/>
+          <w:bCs/>
+          <w:sz w:val="28"/>
+          <w:szCs w:val="23"/>
+        </w:rPr>
+        <w:t xml:space="preserve"> </w:t>
+      </w:r>
+      <w:proofErr w:type="spellStart"/>
+      <w:r>
+        <w:rPr>
+          <w:rFonts w:asciiTheme="majorHAnsi" w:eastAsia="Microsoft JhengHei UI" w:hAnsiTheme="majorHAnsi"/>
+          <w:bCs/>
+          <w:sz w:val="28"/>
+          <w:szCs w:val="23"/>
+        </w:rPr>
+        <w:t>epression</w:t>
+      </w:r>
+      <w:proofErr w:type="spellEnd"/>
+      <w:r>
+        <w:rPr>
+          <w:rFonts w:asciiTheme="majorHAnsi" w:eastAsia="Microsoft JhengHei UI" w:hAnsiTheme="majorHAnsi"/>
+          <w:bCs/>
+          <w:sz w:val="28"/>
+          <w:szCs w:val="23"/>
+        </w:rPr>
+        <w:t xml:space="preserve">. Ex: if(x&gt;0) </w:t>
       </w:r>
       <w:r>
         <w:rPr>
@@ -15811,6 +17392,7 @@
         </w:rPr>
         <w:t xml:space="preserve">It doesn’t support mixed Boolean expressions yet. Ex: </w:t>
       </w:r>
+      <w:proofErr w:type="gramStart"/>
       <w:r>
         <w:rPr>
           <w:rFonts w:asciiTheme="majorHAnsi" w:eastAsia="Microsoft JhengHei UI" w:hAnsiTheme="majorHAnsi"/>
@@ -15827,7 +17409,17 @@
           <w:sz w:val="28"/>
           <w:szCs w:val="23"/>
         </w:rPr>
-        <w:t xml:space="preserve">( x&lt;0 </w:t>
+        <w:t>( x</w:t>
+      </w:r>
+      <w:proofErr w:type="gramEnd"/>
+      <w:r>
+        <w:rPr>
+          <w:rFonts w:asciiTheme="majorHAnsi" w:eastAsia="Microsoft JhengHei UI" w:hAnsiTheme="majorHAnsi"/>
+          <w:b/>
+          <w:sz w:val="28"/>
+          <w:szCs w:val="23"/>
+        </w:rPr>
+        <w:t xml:space="preserve">&lt;0 </w:t>
       </w:r>
       <w:r>
         <w:rPr>
@@ -16487,7 +18079,25 @@
           <w:color w:val="1F497D" w:themeColor="text2"/>
           <w:sz w:val="28"/>
         </w:rPr>
-        <w:t xml:space="preserve"> - } -</w:t>
+        <w:t xml:space="preserve"> </w:t>
+      </w:r>
+      <w:proofErr w:type="gramStart"/>
+      <w:r>
+        <w:rPr>
+          <w:rFonts w:asciiTheme="majorHAnsi" w:hAnsiTheme="majorHAnsi"/>
+          <w:color w:val="1F497D" w:themeColor="text2"/>
+          <w:sz w:val="28"/>
+        </w:rPr>
+        <w:t>- }</w:t>
+      </w:r>
+      <w:proofErr w:type="gramEnd"/>
+      <w:r>
+        <w:rPr>
+          <w:rFonts w:asciiTheme="majorHAnsi" w:hAnsiTheme="majorHAnsi"/>
+          <w:color w:val="1F497D" w:themeColor="text2"/>
+          <w:sz w:val="28"/>
+        </w:rPr>
+        <w:t xml:space="preserve"> -</w:t>
       </w:r>
     </w:p>
     <w:sectPr>

</xml_diff>

<commit_message>
Report + more error handling
</commit_message>
<xml_diff>
--- a/CompilerProject Report.docx
+++ b/CompilerProject Report.docx
@@ -184,16 +184,15 @@
           <w:color w:val="17365D" w:themeColor="text2" w:themeShade="BF"/>
           <w:sz w:val="32"/>
         </w:rPr>
-        <w:t xml:space="preserve">Mayar El Mahdy </w:t>
-      </w:r>
-      <w:proofErr w:type="gramStart"/>
+        <w:t xml:space="preserve">Mayar El Mahdy – </w:t>
+      </w:r>
       <w:r>
         <w:rPr>
           <w:rFonts w:asciiTheme="majorHAnsi" w:hAnsiTheme="majorHAnsi"/>
           <w:color w:val="17365D" w:themeColor="text2" w:themeShade="BF"/>
           <w:sz w:val="32"/>
         </w:rPr>
-        <w:t xml:space="preserve">– </w:t>
+        <w:t xml:space="preserve"> </w:t>
       </w:r>
       <w:r>
         <w:rPr>
@@ -201,40 +200,23 @@
           <w:color w:val="17365D" w:themeColor="text2" w:themeShade="BF"/>
           <w:sz w:val="32"/>
         </w:rPr>
-        <w:t xml:space="preserve"> </w:t>
-      </w:r>
-      <w:r>
+        <w:t>4639.</w:t>
+      </w:r>
+    </w:p>
+    <w:p>
+      <w:pPr>
         <w:rPr>
           <w:rFonts w:asciiTheme="majorHAnsi" w:hAnsiTheme="majorHAnsi"/>
           <w:color w:val="17365D" w:themeColor="text2" w:themeShade="BF"/>
           <w:sz w:val="32"/>
         </w:rPr>
-        <w:t>4639</w:t>
-      </w:r>
-      <w:proofErr w:type="gramEnd"/>
+      </w:pPr>
       <w:r>
         <w:rPr>
           <w:rFonts w:asciiTheme="majorHAnsi" w:hAnsiTheme="majorHAnsi"/>
           <w:color w:val="17365D" w:themeColor="text2" w:themeShade="BF"/>
           <w:sz w:val="32"/>
         </w:rPr>
-        <w:t>.</w:t>
-      </w:r>
-    </w:p>
-    <w:p>
-      <w:pPr>
-        <w:rPr>
-          <w:rFonts w:asciiTheme="majorHAnsi" w:hAnsiTheme="majorHAnsi"/>
-          <w:color w:val="17365D" w:themeColor="text2" w:themeShade="BF"/>
-          <w:sz w:val="32"/>
-        </w:rPr>
-      </w:pPr>
-      <w:r>
-        <w:rPr>
-          <w:rFonts w:asciiTheme="majorHAnsi" w:hAnsiTheme="majorHAnsi"/>
-          <w:color w:val="17365D" w:themeColor="text2" w:themeShade="BF"/>
-          <w:sz w:val="32"/>
-        </w:rPr>
         <w:t>El Zahraa Emara – 4558.</w:t>
       </w:r>
     </w:p>
@@ -382,48 +364,32 @@
           <w:sz w:val="24"/>
           <w:szCs w:val="24"/>
         </w:rPr>
+        <w:t>1</w:t>
+      </w:r>
+    </w:p>
+    <w:p>
+      <w:pPr>
+        <w:rPr>
+          <w:rFonts w:asciiTheme="majorHAnsi" w:hAnsiTheme="majorHAnsi"/>
+          <w:sz w:val="24"/>
+          <w:szCs w:val="24"/>
+        </w:rPr>
+      </w:pPr>
+      <w:r>
+        <w:rPr>
+          <w:rFonts w:asciiTheme="majorHAnsi" w:hAnsiTheme="majorHAnsi"/>
+          <w:sz w:val="24"/>
+          <w:szCs w:val="24"/>
+        </w:rPr>
+        <w:t>Sample runs ------------------------------------------------------------------------------------------------ 4</w:t>
+      </w:r>
+      <w:r>
+        <w:rPr>
+          <w:rFonts w:asciiTheme="majorHAnsi" w:hAnsiTheme="majorHAnsi"/>
+          <w:sz w:val="24"/>
+          <w:szCs w:val="24"/>
+        </w:rPr>
         <w:t>2</w:t>
-      </w:r>
-    </w:p>
-    <w:p>
-      <w:pPr>
-        <w:rPr>
-          <w:rFonts w:asciiTheme="majorHAnsi" w:hAnsiTheme="majorHAnsi"/>
-          <w:sz w:val="24"/>
-          <w:szCs w:val="24"/>
-        </w:rPr>
-      </w:pPr>
-      <w:r>
-        <w:rPr>
-          <w:rFonts w:asciiTheme="majorHAnsi" w:hAnsiTheme="majorHAnsi"/>
-          <w:sz w:val="24"/>
-          <w:szCs w:val="24"/>
-        </w:rPr>
-        <w:t>Sample runs ------------------------------------------------------------------------------------------------</w:t>
-      </w:r>
-      <w:r>
-        <w:rPr>
-          <w:rFonts w:asciiTheme="majorHAnsi" w:hAnsiTheme="majorHAnsi"/>
-          <w:sz w:val="24"/>
-          <w:szCs w:val="24"/>
-        </w:rPr>
-        <w:t xml:space="preserve"> </w:t>
-      </w:r>
-      <w:r>
-        <w:rPr>
-          <w:rFonts w:asciiTheme="majorHAnsi" w:hAnsiTheme="majorHAnsi"/>
-          <w:sz w:val="24"/>
-          <w:szCs w:val="24"/>
-        </w:rPr>
-        <w:t xml:space="preserve"> 4</w:t>
-      </w:r>
-      <w:r>
-        <w:rPr>
-          <w:rFonts w:asciiTheme="majorHAnsi" w:hAnsiTheme="majorHAnsi"/>
-          <w:sz w:val="24"/>
-          <w:szCs w:val="24"/>
-        </w:rPr>
-        <w:t>3</w:t>
       </w:r>
     </w:p>
     <w:p>
@@ -872,7 +838,7 @@
             <v:path o:extrusionok="f" gradientshapeok="t" o:connecttype="rect"/>
             <o:lock v:ext="edit" aspectratio="t"/>
           </v:shapetype>
-          <v:shape id="_x0000_i1025" type="#_x0000_t75" style="width:283.8pt;height:402.25pt">
+          <v:shape id="_x0000_i1025" type="#_x0000_t75" style="width:283.8pt;height:401.85pt">
             <v:imagedata r:id="rId8" o:title="Untitled"/>
           </v:shape>
         </w:pict>
@@ -1218,7 +1184,6 @@
         </w:rPr>
         <w:t xml:space="preserve">3- </w:t>
       </w:r>
-      <w:proofErr w:type="gramStart"/>
       <w:r>
         <w:rPr>
           <w:rFonts w:asciiTheme="majorHAnsi" w:hAnsiTheme="majorHAnsi"/>
@@ -1226,17 +1191,7 @@
           <w:sz w:val="24"/>
           <w:szCs w:val="24"/>
         </w:rPr>
-        <w:t>Split(</w:t>
-      </w:r>
-      <w:proofErr w:type="gramEnd"/>
-      <w:r>
-        <w:rPr>
-          <w:rFonts w:asciiTheme="majorHAnsi" w:hAnsiTheme="majorHAnsi"/>
-          <w:color w:val="1F497D" w:themeColor="text2"/>
-          <w:sz w:val="24"/>
-          <w:szCs w:val="24"/>
-        </w:rPr>
-        <w:t xml:space="preserve">) , used this algorithm to split when I see the occurrence of a certain String </w:t>
+        <w:t xml:space="preserve">Split() , used this algorithm to split when I see the occurrence of a certain String </w:t>
       </w:r>
     </w:p>
     <w:p>
@@ -1272,7 +1227,7 @@
           <w:szCs w:val="27"/>
         </w:rPr>
         <w:pict w14:anchorId="2071F7D7">
-          <v:shape id="_x0000_i1026" type="#_x0000_t75" style="width:467.6pt;height:292.9pt">
+          <v:shape id="_x0000_i1026" type="#_x0000_t75" style="width:468pt;height:293pt">
             <v:imagedata r:id="rId9" o:title="Untitled"/>
           </v:shape>
         </w:pict>
@@ -1354,27 +1309,7 @@
           <w:i w:val="0"/>
           <w:iCs w:val="0"/>
         </w:rPr>
-        <w:t xml:space="preserve"> </w:t>
-      </w:r>
-      <w:proofErr w:type="gramStart"/>
-      <w:r>
-        <w:rPr>
-          <w:b/>
-          <w:bCs/>
-          <w:i w:val="0"/>
-          <w:iCs w:val="0"/>
-        </w:rPr>
-        <w:t>Split(</w:t>
-      </w:r>
-      <w:proofErr w:type="gramEnd"/>
-      <w:r>
-        <w:rPr>
-          <w:b/>
-          <w:bCs/>
-          <w:i w:val="0"/>
-          <w:iCs w:val="0"/>
-        </w:rPr>
-        <w:t>)</w:t>
+        <w:t xml:space="preserve"> Split()</w:t>
       </w:r>
     </w:p>
     <w:p>
@@ -1405,19 +1340,18 @@
           <w:sz w:val="24"/>
           <w:szCs w:val="24"/>
         </w:rPr>
-        <w:t xml:space="preserve">Here I split the regular expression and the regular definition whenever I find </w:t>
-      </w:r>
-      <w:proofErr w:type="gramStart"/>
-      <w:r>
+        <w:t>Here I split the regular expression and the regular definition whenever I find ( :) , (=).</w:t>
+      </w:r>
+    </w:p>
+    <w:p>
+      <w:pPr>
         <w:rPr>
           <w:rFonts w:asciiTheme="majorHAnsi" w:hAnsiTheme="majorHAnsi"/>
           <w:color w:val="1F497D" w:themeColor="text2"/>
           <w:sz w:val="24"/>
           <w:szCs w:val="24"/>
         </w:rPr>
-        <w:t>( :)</w:t>
-      </w:r>
-      <w:proofErr w:type="gramEnd"/>
+      </w:pPr>
       <w:r>
         <w:rPr>
           <w:rFonts w:asciiTheme="majorHAnsi" w:hAnsiTheme="majorHAnsi"/>
@@ -1425,46 +1359,7 @@
           <w:sz w:val="24"/>
           <w:szCs w:val="24"/>
         </w:rPr>
-        <w:t xml:space="preserve"> , (=).</w:t>
-      </w:r>
-    </w:p>
-    <w:p>
-      <w:pPr>
-        <w:rPr>
-          <w:rFonts w:asciiTheme="majorHAnsi" w:hAnsiTheme="majorHAnsi"/>
-          <w:color w:val="1F497D" w:themeColor="text2"/>
-          <w:sz w:val="24"/>
-          <w:szCs w:val="24"/>
-        </w:rPr>
-      </w:pPr>
-      <w:r>
-        <w:rPr>
-          <w:rFonts w:asciiTheme="majorHAnsi" w:hAnsiTheme="majorHAnsi"/>
-          <w:color w:val="1F497D" w:themeColor="text2"/>
-          <w:sz w:val="24"/>
-          <w:szCs w:val="24"/>
-        </w:rPr>
-        <w:t>4-</w:t>
-      </w:r>
-      <w:proofErr w:type="gramStart"/>
-      <w:r>
-        <w:rPr>
-          <w:rFonts w:asciiTheme="majorHAnsi" w:hAnsiTheme="majorHAnsi"/>
-          <w:color w:val="1F497D" w:themeColor="text2"/>
-          <w:sz w:val="24"/>
-          <w:szCs w:val="24"/>
-        </w:rPr>
-        <w:t>replace(</w:t>
-      </w:r>
-      <w:proofErr w:type="gramEnd"/>
-      <w:r>
-        <w:rPr>
-          <w:rFonts w:asciiTheme="majorHAnsi" w:hAnsiTheme="majorHAnsi"/>
-          <w:color w:val="1F497D" w:themeColor="text2"/>
-          <w:sz w:val="24"/>
-          <w:szCs w:val="24"/>
-        </w:rPr>
-        <w:t>) , Used this algorithm to replace a certain String with another one .</w:t>
+        <w:t>4-replace() , Used this algorithm to replace a certain String with another one .</w:t>
       </w:r>
     </w:p>
     <w:p>
@@ -1513,7 +1408,7 @@
           <w:szCs w:val="27"/>
         </w:rPr>
         <w:pict w14:anchorId="4F3DBD49">
-          <v:shape id="_x0000_i1027" type="#_x0000_t75" style="width:394.25pt;height:280.2pt">
+          <v:shape id="_x0000_i1027" type="#_x0000_t75" style="width:394.35pt;height:280.45pt">
             <v:imagedata r:id="rId10" o:title="Untitled"/>
           </v:shape>
         </w:pict>
@@ -1595,27 +1490,7 @@
           <w:i w:val="0"/>
           <w:iCs w:val="0"/>
         </w:rPr>
-        <w:t xml:space="preserve"> </w:t>
-      </w:r>
-      <w:proofErr w:type="gramStart"/>
-      <w:r>
-        <w:rPr>
-          <w:b/>
-          <w:bCs/>
-          <w:i w:val="0"/>
-          <w:iCs w:val="0"/>
-        </w:rPr>
-        <w:t>replace( )</w:t>
-      </w:r>
-      <w:proofErr w:type="gramEnd"/>
-      <w:r>
-        <w:rPr>
-          <w:b/>
-          <w:bCs/>
-          <w:i w:val="0"/>
-          <w:iCs w:val="0"/>
-        </w:rPr>
-        <w:t xml:space="preserve"> demonstration</w:t>
+        <w:t xml:space="preserve"> replace( ) demonstration</w:t>
       </w:r>
     </w:p>
     <w:p>
@@ -6821,27 +6696,7 @@
           <w:sz w:val="24"/>
           <w:szCs w:val="24"/>
         </w:rPr>
-        <w:t xml:space="preserve">Assumed that whenever a </w:t>
-      </w:r>
-      <w:proofErr w:type="gramStart"/>
-      <w:r>
-        <w:rPr>
-          <w:rFonts w:asciiTheme="majorHAnsi" w:hAnsiTheme="majorHAnsi"/>
-          <w:color w:val="1F497D" w:themeColor="text2"/>
-          <w:sz w:val="24"/>
-          <w:szCs w:val="24"/>
-        </w:rPr>
-        <w:t>( E</w:t>
-      </w:r>
-      <w:proofErr w:type="gramEnd"/>
-      <w:r>
-        <w:rPr>
-          <w:rFonts w:asciiTheme="majorHAnsi" w:hAnsiTheme="majorHAnsi"/>
-          <w:color w:val="1F497D" w:themeColor="text2"/>
-          <w:sz w:val="24"/>
-          <w:szCs w:val="24"/>
-        </w:rPr>
-        <w:t>) was found in the regular expression then it will be replaced with the symbol (^) as the ( E) means exponent .</w:t>
+        <w:t>Assumed that whenever a ( E) was found in the regular expression then it will be replaced with the symbol (^) as the ( E) means exponent .</w:t>
       </w:r>
     </w:p>
     <w:p>
@@ -6904,9 +6759,9 @@
           <w:sz w:val="24"/>
           <w:szCs w:val="24"/>
         </w:rPr>
-        <w:t xml:space="preserve">    Would </w:t>
-      </w:r>
-      <w:proofErr w:type="gramStart"/>
+        <w:t xml:space="preserve">    Would become : L = </w:t>
+      </w:r>
+      <w:proofErr w:type="spellStart"/>
       <w:r>
         <w:rPr>
           <w:rFonts w:asciiTheme="majorHAnsi" w:hAnsiTheme="majorHAnsi"/>
@@ -6914,17 +6769,47 @@
           <w:sz w:val="24"/>
           <w:szCs w:val="24"/>
         </w:rPr>
-        <w:t>become :</w:t>
-      </w:r>
-      <w:proofErr w:type="gramEnd"/>
-      <w:r>
+        <w:t>A-Z|a-z</w:t>
+      </w:r>
+      <w:proofErr w:type="spellEnd"/>
+    </w:p>
+    <w:p>
+      <w:pPr>
+        <w:ind w:left="720"/>
         <w:rPr>
           <w:rFonts w:asciiTheme="majorHAnsi" w:hAnsiTheme="majorHAnsi"/>
           <w:color w:val="1F497D" w:themeColor="text2"/>
           <w:sz w:val="24"/>
           <w:szCs w:val="24"/>
         </w:rPr>
-        <w:t xml:space="preserve"> L = </w:t>
+      </w:pPr>
+      <w:r>
+        <w:rPr>
+          <w:rFonts w:asciiTheme="majorHAnsi" w:hAnsiTheme="majorHAnsi"/>
+          <w:color w:val="1F497D" w:themeColor="text2"/>
+          <w:sz w:val="24"/>
+          <w:szCs w:val="24"/>
+        </w:rPr>
+        <w:t xml:space="preserve">So that it will be replaced when it is found in any regular expression </w:t>
+      </w:r>
+      <w:r>
+        <w:rPr>
+          <w:rFonts w:asciiTheme="majorHAnsi" w:hAnsiTheme="majorHAnsi"/>
+          <w:b/>
+          <w:color w:val="1F497D" w:themeColor="text2"/>
+          <w:sz w:val="24"/>
+          <w:szCs w:val="24"/>
+        </w:rPr>
+        <w:t xml:space="preserve">ex: </w:t>
+      </w:r>
+      <w:r>
+        <w:rPr>
+          <w:rFonts w:asciiTheme="majorHAnsi" w:hAnsiTheme="majorHAnsi"/>
+          <w:color w:val="1F497D" w:themeColor="text2"/>
+          <w:sz w:val="24"/>
+          <w:szCs w:val="24"/>
+        </w:rPr>
+        <w:t xml:space="preserve"> </w:t>
       </w:r>
       <w:proofErr w:type="spellStart"/>
       <w:r>
@@ -6934,61 +6819,9 @@
           <w:sz w:val="24"/>
           <w:szCs w:val="24"/>
         </w:rPr>
-        <w:t>A-Z|a-z</w:t>
+        <w:t>id:letter</w:t>
       </w:r>
       <w:proofErr w:type="spellEnd"/>
-    </w:p>
-    <w:p>
-      <w:pPr>
-        <w:ind w:left="720"/>
-        <w:rPr>
-          <w:rFonts w:asciiTheme="majorHAnsi" w:hAnsiTheme="majorHAnsi"/>
-          <w:color w:val="1F497D" w:themeColor="text2"/>
-          <w:sz w:val="24"/>
-          <w:szCs w:val="24"/>
-        </w:rPr>
-      </w:pPr>
-      <w:r>
-        <w:rPr>
-          <w:rFonts w:asciiTheme="majorHAnsi" w:hAnsiTheme="majorHAnsi"/>
-          <w:color w:val="1F497D" w:themeColor="text2"/>
-          <w:sz w:val="24"/>
-          <w:szCs w:val="24"/>
-        </w:rPr>
-        <w:t xml:space="preserve">So that it will be replaced when it is found in any regular expression </w:t>
-      </w:r>
-      <w:r>
-        <w:rPr>
-          <w:rFonts w:asciiTheme="majorHAnsi" w:hAnsiTheme="majorHAnsi"/>
-          <w:b/>
-          <w:color w:val="1F497D" w:themeColor="text2"/>
-          <w:sz w:val="24"/>
-          <w:szCs w:val="24"/>
-        </w:rPr>
-        <w:t xml:space="preserve">ex: </w:t>
-      </w:r>
-      <w:r>
-        <w:rPr>
-          <w:rFonts w:asciiTheme="majorHAnsi" w:hAnsiTheme="majorHAnsi"/>
-          <w:color w:val="1F497D" w:themeColor="text2"/>
-          <w:sz w:val="24"/>
-          <w:szCs w:val="24"/>
-        </w:rPr>
-        <w:t xml:space="preserve"> </w:t>
-      </w:r>
-      <w:proofErr w:type="spellStart"/>
-      <w:proofErr w:type="gramStart"/>
-      <w:r>
-        <w:rPr>
-          <w:rFonts w:asciiTheme="majorHAnsi" w:hAnsiTheme="majorHAnsi"/>
-          <w:color w:val="1F497D" w:themeColor="text2"/>
-          <w:sz w:val="24"/>
-          <w:szCs w:val="24"/>
-        </w:rPr>
-        <w:t>id:letter</w:t>
-      </w:r>
-      <w:proofErr w:type="spellEnd"/>
-      <w:proofErr w:type="gramEnd"/>
       <w:r>
         <w:rPr>
           <w:rFonts w:asciiTheme="majorHAnsi" w:hAnsiTheme="majorHAnsi"/>
@@ -7051,7 +6884,6 @@
         </w:rPr>
         <w:t xml:space="preserve">the arrows would carry a value that is a character </w:t>
       </w:r>
-      <w:proofErr w:type="gramStart"/>
       <w:r>
         <w:rPr>
           <w:rFonts w:asciiTheme="majorHAnsi" w:hAnsiTheme="majorHAnsi"/>
@@ -7069,17 +6901,7 @@
           <w:sz w:val="24"/>
           <w:szCs w:val="24"/>
         </w:rPr>
-        <w:t xml:space="preserve"> ,</w:t>
-      </w:r>
-      <w:proofErr w:type="gramEnd"/>
-      <w:r>
-        <w:rPr>
-          <w:rFonts w:asciiTheme="majorHAnsi" w:hAnsiTheme="majorHAnsi"/>
-          <w:color w:val="1F497D" w:themeColor="text2"/>
-          <w:sz w:val="24"/>
-          <w:szCs w:val="24"/>
-        </w:rPr>
-        <w:t xml:space="preserve"> so when I read the regular expression if there are two character they would be separated as two different nodes </w:t>
+        <w:t xml:space="preserve"> , so when I read the regular expression if there are two character they would be separated as two different nodes </w:t>
       </w:r>
     </w:p>
     <w:p>
@@ -7123,19 +6945,19 @@
           <w:sz w:val="24"/>
           <w:szCs w:val="24"/>
         </w:rPr>
-        <w:t xml:space="preserve">So that wouldn’t be any confusion if a node </w:t>
-      </w:r>
-      <w:proofErr w:type="gramStart"/>
-      <w:r>
+        <w:t xml:space="preserve">So that wouldn’t be any confusion if a node has  several arrows </w:t>
+      </w:r>
+    </w:p>
+    <w:p>
+      <w:pPr>
+        <w:pStyle w:val="ListParagraph"/>
         <w:rPr>
           <w:rFonts w:asciiTheme="majorHAnsi" w:hAnsiTheme="majorHAnsi"/>
           <w:color w:val="1F497D" w:themeColor="text2"/>
           <w:sz w:val="24"/>
           <w:szCs w:val="24"/>
         </w:rPr>
-        <w:t>has  several</w:t>
-      </w:r>
-      <w:proofErr w:type="gramEnd"/>
+      </w:pPr>
       <w:r>
         <w:rPr>
           <w:rFonts w:asciiTheme="majorHAnsi" w:hAnsiTheme="majorHAnsi"/>
@@ -7143,47 +6965,7 @@
           <w:sz w:val="24"/>
           <w:szCs w:val="24"/>
         </w:rPr>
-        <w:t xml:space="preserve"> arrows </w:t>
-      </w:r>
-    </w:p>
-    <w:p>
-      <w:pPr>
-        <w:pStyle w:val="ListParagraph"/>
-        <w:rPr>
-          <w:rFonts w:asciiTheme="majorHAnsi" w:hAnsiTheme="majorHAnsi"/>
-          <w:color w:val="1F497D" w:themeColor="text2"/>
-          <w:sz w:val="24"/>
-          <w:szCs w:val="24"/>
-        </w:rPr>
-      </w:pPr>
-      <w:r>
-        <w:rPr>
-          <w:rFonts w:asciiTheme="majorHAnsi" w:hAnsiTheme="majorHAnsi"/>
-          <w:color w:val="1F497D" w:themeColor="text2"/>
-          <w:sz w:val="24"/>
-          <w:szCs w:val="24"/>
-        </w:rPr>
-        <w:t>Making the regular expression L</w:t>
-      </w:r>
-      <w:proofErr w:type="gramStart"/>
-      <w:r>
-        <w:rPr>
-          <w:rFonts w:asciiTheme="majorHAnsi" w:hAnsiTheme="majorHAnsi"/>
-          <w:color w:val="1F497D" w:themeColor="text2"/>
-          <w:sz w:val="24"/>
-          <w:szCs w:val="24"/>
-        </w:rPr>
-        <w:t>-{</w:t>
-      </w:r>
-      <w:proofErr w:type="gramEnd"/>
-      <w:r>
-        <w:rPr>
-          <w:rFonts w:asciiTheme="majorHAnsi" w:hAnsiTheme="majorHAnsi"/>
-          <w:color w:val="1F497D" w:themeColor="text2"/>
-          <w:sz w:val="24"/>
-          <w:szCs w:val="24"/>
-        </w:rPr>
-        <w:t>any other character that has an arrow in this node}.</w:t>
+        <w:t>Making the regular expression L-{any other character that has an arrow in this node}.</w:t>
       </w:r>
     </w:p>
     <w:p>
@@ -7228,27 +7010,7 @@
           <w:sz w:val="24"/>
           <w:szCs w:val="24"/>
         </w:rPr>
-        <w:t>[</w:t>
-      </w:r>
-      <w:proofErr w:type="gramStart"/>
-      <w:r>
-        <w:rPr>
-          <w:rFonts w:asciiTheme="majorHAnsi" w:hAnsiTheme="majorHAnsi"/>
-          <w:color w:val="1F497D" w:themeColor="text2"/>
-          <w:sz w:val="24"/>
-          <w:szCs w:val="24"/>
-        </w:rPr>
-        <w:t>\( \</w:t>
-      </w:r>
-      <w:proofErr w:type="gramEnd"/>
-      <w:r>
-        <w:rPr>
-          <w:rFonts w:asciiTheme="majorHAnsi" w:hAnsiTheme="majorHAnsi"/>
-          <w:color w:val="1F497D" w:themeColor="text2"/>
-          <w:sz w:val="24"/>
-          <w:szCs w:val="24"/>
-        </w:rPr>
-        <w:t xml:space="preserve">(]] </w:t>
+        <w:t xml:space="preserve">[\( \(]] </w:t>
       </w:r>
       <w:r>
         <w:rPr>
@@ -9339,27 +9101,7 @@
           <w:sz w:val="24"/>
           <w:szCs w:val="24"/>
         </w:rPr>
-        <w:t xml:space="preserve">The algorithm is rather simple, it splits the CFG when it sees </w:t>
-      </w:r>
-      <w:proofErr w:type="gramStart"/>
-      <w:r>
-        <w:rPr>
-          <w:rFonts w:asciiTheme="majorHAnsi" w:eastAsia="Microsoft JhengHei UI" w:hAnsiTheme="majorHAnsi"/>
-          <w:color w:val="000000" w:themeColor="text1"/>
-          <w:sz w:val="24"/>
-          <w:szCs w:val="24"/>
-        </w:rPr>
-        <w:t>( |</w:t>
-      </w:r>
-      <w:proofErr w:type="gramEnd"/>
-      <w:r>
-        <w:rPr>
-          <w:rFonts w:asciiTheme="majorHAnsi" w:eastAsia="Microsoft JhengHei UI" w:hAnsiTheme="majorHAnsi"/>
-          <w:color w:val="000000" w:themeColor="text1"/>
-          <w:sz w:val="24"/>
-          <w:szCs w:val="24"/>
-        </w:rPr>
-        <w:t xml:space="preserve"> ) then checks if the similar String matches it , if yes then add in </w:t>
+        <w:t xml:space="preserve">The algorithm is rather simple, it splits the CFG when it sees ( | ) then checks if the similar String matches it , if yes then add in </w:t>
       </w:r>
       <w:proofErr w:type="spellStart"/>
       <w:r>
@@ -9501,7 +9243,7 @@
         </w:rPr>
         <w:lastRenderedPageBreak/>
         <w:drawing>
-          <wp:anchor distT="0" distB="0" distL="114300" distR="114300" simplePos="0" relativeHeight="251653632" behindDoc="0" locked="0" layoutInCell="1" allowOverlap="1" wp14:anchorId="314EB9C6" wp14:editId="6EDA39B6">
+          <wp:anchor distT="0" distB="0" distL="114300" distR="114300" simplePos="0" relativeHeight="251657216" behindDoc="0" locked="0" layoutInCell="1" allowOverlap="1" wp14:anchorId="314EB9C6" wp14:editId="6EDA39B6">
             <wp:simplePos x="0" y="0"/>
             <wp:positionH relativeFrom="column">
               <wp:posOffset>1409700</wp:posOffset>
@@ -9611,27 +9353,7 @@
           <w:sz w:val="23"/>
           <w:szCs w:val="23"/>
         </w:rPr>
-        <w:t xml:space="preserve">Identify the left recursion by checking if the name of CFG occurs as the start of the definition, split the definition each </w:t>
-      </w:r>
-      <w:proofErr w:type="gramStart"/>
-      <w:r>
-        <w:rPr>
-          <w:rFonts w:asciiTheme="majorHAnsi" w:eastAsia="Microsoft JhengHei UI" w:hAnsiTheme="majorHAnsi"/>
-          <w:color w:val="000000" w:themeColor="text1"/>
-          <w:sz w:val="23"/>
-          <w:szCs w:val="23"/>
-        </w:rPr>
-        <w:t>( |</w:t>
-      </w:r>
-      <w:proofErr w:type="gramEnd"/>
-      <w:r>
-        <w:rPr>
-          <w:rFonts w:asciiTheme="majorHAnsi" w:eastAsia="Microsoft JhengHei UI" w:hAnsiTheme="majorHAnsi"/>
-          <w:color w:val="000000" w:themeColor="text1"/>
-          <w:sz w:val="23"/>
-          <w:szCs w:val="23"/>
-        </w:rPr>
-        <w:t xml:space="preserve"> ) and check the start String .</w:t>
+        <w:t>Identify the left recursion by checking if the name of CFG occurs as the start of the definition, split the definition each ( | ) and check the start String .</w:t>
       </w:r>
     </w:p>
     <w:p>
@@ -9723,27 +9445,7 @@
           <w:sz w:val="23"/>
           <w:szCs w:val="23"/>
         </w:rPr>
-        <w:t xml:space="preserve">Removing the left recursion algorithm is to take the splitting string </w:t>
-      </w:r>
-      <w:proofErr w:type="gramStart"/>
-      <w:r>
-        <w:rPr>
-          <w:rFonts w:asciiTheme="majorHAnsi" w:eastAsia="Microsoft JhengHei UI" w:hAnsiTheme="majorHAnsi"/>
-          <w:color w:val="000000" w:themeColor="text1"/>
-          <w:sz w:val="23"/>
-          <w:szCs w:val="23"/>
-        </w:rPr>
-        <w:t>( |</w:t>
-      </w:r>
-      <w:proofErr w:type="gramEnd"/>
-      <w:r>
-        <w:rPr>
-          <w:rFonts w:asciiTheme="majorHAnsi" w:eastAsia="Microsoft JhengHei UI" w:hAnsiTheme="majorHAnsi"/>
-          <w:color w:val="000000" w:themeColor="text1"/>
-          <w:sz w:val="23"/>
-          <w:szCs w:val="23"/>
-        </w:rPr>
-        <w:t xml:space="preserve"> ) then checking each String if it starts with the name of the CFG then add it to the new Expression (after removing the occurrence of its name) </w:t>
+        <w:t xml:space="preserve">Removing the left recursion algorithm is to take the splitting string ( | ) then checking each String if it starts with the name of the CFG then add it to the new Expression (after removing the occurrence of its name) </w:t>
       </w:r>
     </w:p>
     <w:p>
@@ -10017,29 +9719,7 @@
           <w:sz w:val="23"/>
           <w:szCs w:val="23"/>
         </w:rPr>
-        <w:t xml:space="preserve">We’ll get the first of this CFG then check if there is already an entry in this position –If there is an entry so it is NOT a </w:t>
-      </w:r>
-      <w:proofErr w:type="gramStart"/>
-      <w:r>
-        <w:rPr>
-          <w:rFonts w:asciiTheme="majorHAnsi" w:eastAsia="Microsoft JhengHei UI" w:hAnsiTheme="majorHAnsi"/>
-          <w:bCs/>
-          <w:color w:val="000000" w:themeColor="text1"/>
-          <w:sz w:val="23"/>
-          <w:szCs w:val="23"/>
-        </w:rPr>
-        <w:t>LL(</w:t>
-      </w:r>
-      <w:proofErr w:type="gramEnd"/>
-      <w:r>
-        <w:rPr>
-          <w:rFonts w:asciiTheme="majorHAnsi" w:eastAsia="Microsoft JhengHei UI" w:hAnsiTheme="majorHAnsi"/>
-          <w:bCs/>
-          <w:color w:val="000000" w:themeColor="text1"/>
-          <w:sz w:val="23"/>
-          <w:szCs w:val="23"/>
-        </w:rPr>
-        <w:t>1) grammar –else It will add an entry to the table.</w:t>
+        <w:t>We’ll get the first of this CFG then check if there is already an entry in this position –If there is an entry so it is NOT a LL(1) grammar –else It will add an entry to the table.</w:t>
       </w:r>
     </w:p>
     <w:p>
@@ -10065,29 +9745,7 @@
           <w:sz w:val="23"/>
           <w:szCs w:val="23"/>
         </w:rPr>
-        <w:t xml:space="preserve">If the first has </w:t>
-      </w:r>
-      <w:proofErr w:type="gramStart"/>
-      <w:r>
-        <w:rPr>
-          <w:rFonts w:asciiTheme="majorHAnsi" w:eastAsia="Microsoft JhengHei UI" w:hAnsiTheme="majorHAnsi"/>
-          <w:bCs/>
-          <w:color w:val="000000" w:themeColor="text1"/>
-          <w:sz w:val="23"/>
-          <w:szCs w:val="23"/>
-        </w:rPr>
-        <w:t>epsilon(</w:t>
-      </w:r>
-      <w:proofErr w:type="gramEnd"/>
-      <w:r>
-        <w:rPr>
-          <w:rFonts w:asciiTheme="majorHAnsi" w:eastAsia="Microsoft JhengHei UI" w:hAnsiTheme="majorHAnsi"/>
-          <w:bCs/>
-          <w:color w:val="000000" w:themeColor="text1"/>
-          <w:sz w:val="23"/>
-          <w:szCs w:val="23"/>
-        </w:rPr>
-        <w:t xml:space="preserve">~) then we see the follow , and add entries </w:t>
+        <w:t xml:space="preserve">If the first has epsilon(~) then we see the follow , and add entries </w:t>
       </w:r>
     </w:p>
     <w:p>
@@ -10145,29 +9803,7 @@
           <w:sz w:val="23"/>
           <w:szCs w:val="23"/>
         </w:rPr>
-        <w:t xml:space="preserve"> where (~) is epsilon –Check if there was already an entry in the table if yes then it is NOT a </w:t>
-      </w:r>
-      <w:proofErr w:type="gramStart"/>
-      <w:r>
-        <w:rPr>
-          <w:rFonts w:asciiTheme="majorHAnsi" w:eastAsia="Microsoft JhengHei UI" w:hAnsiTheme="majorHAnsi"/>
-          <w:bCs/>
-          <w:color w:val="000000" w:themeColor="text1"/>
-          <w:sz w:val="23"/>
-          <w:szCs w:val="23"/>
-        </w:rPr>
-        <w:t>LL(</w:t>
-      </w:r>
-      <w:proofErr w:type="gramEnd"/>
-      <w:r>
-        <w:rPr>
-          <w:rFonts w:asciiTheme="majorHAnsi" w:eastAsia="Microsoft JhengHei UI" w:hAnsiTheme="majorHAnsi"/>
-          <w:bCs/>
-          <w:color w:val="000000" w:themeColor="text1"/>
-          <w:sz w:val="23"/>
-          <w:szCs w:val="23"/>
-        </w:rPr>
-        <w:t>1) grammar.</w:t>
+        <w:t xml:space="preserve"> where (~) is epsilon –Check if there was already an entry in the table if yes then it is NOT a LL(1) grammar.</w:t>
       </w:r>
     </w:p>
     <w:p>
@@ -10687,7 +10323,7 @@
         </w:rPr>
         <w:lastRenderedPageBreak/>
         <w:drawing>
-          <wp:anchor distT="0" distB="0" distL="114300" distR="114300" simplePos="0" relativeHeight="251646464" behindDoc="0" locked="0" layoutInCell="1" allowOverlap="1" wp14:anchorId="43C46924" wp14:editId="44E4DE19">
+          <wp:anchor distT="0" distB="0" distL="114300" distR="114300" simplePos="0" relativeHeight="251655168" behindDoc="0" locked="0" layoutInCell="1" allowOverlap="1" wp14:anchorId="43C46924" wp14:editId="44E4DE19">
             <wp:simplePos x="0" y="0"/>
             <wp:positionH relativeFrom="column">
               <wp:posOffset>2695575</wp:posOffset>
@@ -10849,7 +10485,7 @@
         <mc:AlternateContent>
           <mc:Choice Requires="wps">
             <w:drawing>
-              <wp:anchor distT="0" distB="0" distL="114300" distR="114300" simplePos="0" relativeHeight="251656704" behindDoc="0" locked="0" layoutInCell="1" allowOverlap="1" wp14:anchorId="1CC06247" wp14:editId="1B293CFA">
+              <wp:anchor distT="0" distB="0" distL="114300" distR="114300" simplePos="0" relativeHeight="251658240" behindDoc="0" locked="0" layoutInCell="1" allowOverlap="1" wp14:anchorId="1CC06247" wp14:editId="1B293CFA">
                 <wp:simplePos x="0" y="0"/>
                 <wp:positionH relativeFrom="column">
                   <wp:posOffset>2693670</wp:posOffset>
@@ -10984,7 +10620,7 @@
                 <v:stroke joinstyle="miter"/>
                 <v:path gradientshapeok="t" o:connecttype="rect"/>
               </v:shapetype>
-              <v:shape id="Text Box 5" o:spid="_x0000_s1026" type="#_x0000_t202" style="position:absolute;margin-left:212.1pt;margin-top:380.45pt;width:297.25pt;height:.05pt;z-index:251656704;visibility:visible;mso-wrap-style:square;mso-wrap-distance-left:9pt;mso-wrap-distance-top:0;mso-wrap-distance-right:9pt;mso-wrap-distance-bottom:0;mso-position-horizontal:absolute;mso-position-horizontal-relative:text;mso-position-vertical:absolute;mso-position-vertical-relative:text;v-text-anchor:top" o:gfxdata="UEsDBBQABgAIAAAAIQC2gziS/gAAAOEBAAATAAAAW0NvbnRlbnRfVHlwZXNdLnhtbJSRQU7DMBBF&#10;90jcwfIWJU67QAgl6YK0S0CoHGBkTxKLZGx5TGhvj5O2G0SRWNoz/78nu9wcxkFMGNg6quQqL6RA&#10;0s5Y6ir5vt9lD1JwBDIwOMJKHpHlpr69KfdHjyxSmriSfYz+USnWPY7AufNIadK6MEJMx9ApD/oD&#10;OlTrorhX2lFEilmcO2RdNtjC5xDF9pCuTyYBB5bi6bQ4syoJ3g9WQ0ymaiLzg5KdCXlKLjvcW893&#10;SUOqXwnz5DrgnHtJTxOsQfEKIT7DmDSUCaxw7Rqn8787ZsmRM9e2VmPeBN4uqYvTtW7jvijg9N/y&#10;JsXecLq0q+WD6m8AAAD//wMAUEsDBBQABgAIAAAAIQA4/SH/1gAAAJQBAAALAAAAX3JlbHMvLnJl&#10;bHOkkMFqwzAMhu+DvYPRfXGawxijTi+j0GvpHsDYimMaW0Yy2fr2M4PBMnrbUb/Q94l/f/hMi1qR&#10;JVI2sOt6UJgd+ZiDgffL8ekFlFSbvV0oo4EbChzGx4f9GRdb25HMsYhqlCwG5lrLq9biZkxWOiqY&#10;22YiTra2kYMu1l1tQD30/bPm3wwYN0x18gb45AdQl1tp5j/sFB2T0FQ7R0nTNEV3j6o9feQzro1i&#10;OWA14Fm+Q8a1a8+Bvu/d/dMb2JY5uiPbhG/ktn4cqGU/er3pcvwCAAD//wMAUEsDBBQABgAIAAAA&#10;IQDZc7dFLQIAAF0EAAAOAAAAZHJzL2Uyb0RvYy54bWysVMFu2zAMvQ/YPwi6L05apBmMOEWWIsOA&#10;oC2QDD0rshwbkESNUmJnXz9KjtOu22nYRaZIitR7j/L8vjOanRT6BmzBJ6MxZ8pKKBt7KPj33frT&#10;Z858ELYUGqwq+Fl5fr/4+GHeulzdQA26VMioiPV56wpeh+DyLPOyVkb4EThlKVgBGhFoi4esRNFS&#10;daOzm/H4LmsBS4cglffkfeiDfJHqV5WS4amqvApMF5zuFtKKad3HNVvMRX5A4epGXq4h/uEWRjSW&#10;ml5LPYgg2BGbP0qZRiJ4qMJIgsmgqhqpEgZCMxm/Q7OthVMJC5Hj3ZUm///KysfTM7KmLPiUMysM&#10;SbRTXWBfoGPTyE7rfE5JW0dpoSM3qTz4PTkj6K5CE78Eh1GceD5fuY3FJDlvZ7PpeEZNJMXublPt&#10;7PWoQx++KjAsGgVHEi7xKU4bH+galDqkxE4edFOuG63jJgZWGtlJkMht3QQVL0gnfsvSNuZaiKf6&#10;cPRkEV+PI1qh23cX0Hsoz4QZoZ8Z7+S6oUYb4cOzQBoSgkmDH55oqTS0BYeLxVkN+PNv/phP2lGU&#10;s5aGruD+x1Gg4kx/s6RqnNDBwMHYD4Y9mhUQxAk9KSeTSQcw6MGsEMwLvYdl7EIhYSX1KngYzFXo&#10;R5/ek1TLZUqiOXQibOzWyVh6IHTXvQh0FzkCqfgIwziK/J0qfW7SxS2PgShOkkVCexYvPNMMJ10u&#10;7y0+krf7lPX6V1j8AgAA//8DAFBLAwQUAAYACAAAACEAhEeKduIAAAAMAQAADwAAAGRycy9kb3du&#10;cmV2LnhtbEyPsU7DMBCGdyTewTokFkTthCgtIU5VVTCUpSJ0YXNjNw7E58h22vTtcSYY7+7Tf99f&#10;rifTk7NyvrPIIVkwIAobKztsORw+3x5XQHwQKEVvUXG4Kg/r6vamFIW0F/xQ5zq0JIagLwQHHcJQ&#10;UOobrYzwCzsojLeTdUaEOLqWSicuMdz0NGUsp0Z0GD9oMaitVs1PPRoO++xrrx/G0+v7Jntyu8O4&#10;zb/bmvP7u2nzAiSoKfzBMOtHdaii09GOKD3pOWRplkaUwzJnz0BmgiWrJZDjvEoY0Kqk/0tUvwAA&#10;AP//AwBQSwECLQAUAAYACAAAACEAtoM4kv4AAADhAQAAEwAAAAAAAAAAAAAAAAAAAAAAW0NvbnRl&#10;bnRfVHlwZXNdLnhtbFBLAQItABQABgAIAAAAIQA4/SH/1gAAAJQBAAALAAAAAAAAAAAAAAAAAC8B&#10;AABfcmVscy8ucmVsc1BLAQItABQABgAIAAAAIQDZc7dFLQIAAF0EAAAOAAAAAAAAAAAAAAAAAC4C&#10;AABkcnMvZTJvRG9jLnhtbFBLAQItABQABgAIAAAAIQCER4p24gAAAAwBAAAPAAAAAAAAAAAAAAAA&#10;AIcEAABkcnMvZG93bnJldi54bWxQSwUGAAAAAAQABADzAAAAlgUAAAAA&#10;" stroked="f">
+              <v:shape id="Text Box 5" o:spid="_x0000_s1026" type="#_x0000_t202" style="position:absolute;margin-left:212.1pt;margin-top:380.45pt;width:297.25pt;height:.05pt;z-index:251658240;visibility:visible;mso-wrap-style:square;mso-wrap-distance-left:9pt;mso-wrap-distance-top:0;mso-wrap-distance-right:9pt;mso-wrap-distance-bottom:0;mso-position-horizontal:absolute;mso-position-horizontal-relative:text;mso-position-vertical:absolute;mso-position-vertical-relative:text;v-text-anchor:top" o:gfxdata="UEsDBBQABgAIAAAAIQC2gziS/gAAAOEBAAATAAAAW0NvbnRlbnRfVHlwZXNdLnhtbJSRQU7DMBBF&#10;90jcwfIWJU67QAgl6YK0S0CoHGBkTxKLZGx5TGhvj5O2G0SRWNoz/78nu9wcxkFMGNg6quQqL6RA&#10;0s5Y6ir5vt9lD1JwBDIwOMJKHpHlpr69KfdHjyxSmriSfYz+USnWPY7AufNIadK6MEJMx9ApD/oD&#10;OlTrorhX2lFEilmcO2RdNtjC5xDF9pCuTyYBB5bi6bQ4syoJ3g9WQ0ymaiLzg5KdCXlKLjvcW893&#10;SUOqXwnz5DrgnHtJTxOsQfEKIT7DmDSUCaxw7Rqn8787ZsmRM9e2VmPeBN4uqYvTtW7jvijg9N/y&#10;JsXecLq0q+WD6m8AAAD//wMAUEsDBBQABgAIAAAAIQA4/SH/1gAAAJQBAAALAAAAX3JlbHMvLnJl&#10;bHOkkMFqwzAMhu+DvYPRfXGawxijTi+j0GvpHsDYimMaW0Yy2fr2M4PBMnrbUb/Q94l/f/hMi1qR&#10;JVI2sOt6UJgd+ZiDgffL8ekFlFSbvV0oo4EbChzGx4f9GRdb25HMsYhqlCwG5lrLq9biZkxWOiqY&#10;22YiTra2kYMu1l1tQD30/bPm3wwYN0x18gb45AdQl1tp5j/sFB2T0FQ7R0nTNEV3j6o9feQzro1i&#10;OWA14Fm+Q8a1a8+Bvu/d/dMb2JY5uiPbhG/ktn4cqGU/er3pcvwCAAD//wMAUEsDBBQABgAIAAAA&#10;IQDZc7dFLQIAAF0EAAAOAAAAZHJzL2Uyb0RvYy54bWysVMFu2zAMvQ/YPwi6L05apBmMOEWWIsOA&#10;oC2QDD0rshwbkESNUmJnXz9KjtOu22nYRaZIitR7j/L8vjOanRT6BmzBJ6MxZ8pKKBt7KPj33frT&#10;Z858ELYUGqwq+Fl5fr/4+GHeulzdQA26VMioiPV56wpeh+DyLPOyVkb4EThlKVgBGhFoi4esRNFS&#10;daOzm/H4LmsBS4cglffkfeiDfJHqV5WS4amqvApMF5zuFtKKad3HNVvMRX5A4epGXq4h/uEWRjSW&#10;ml5LPYgg2BGbP0qZRiJ4qMJIgsmgqhqpEgZCMxm/Q7OthVMJC5Hj3ZUm///KysfTM7KmLPiUMysM&#10;SbRTXWBfoGPTyE7rfE5JW0dpoSM3qTz4PTkj6K5CE78Eh1GceD5fuY3FJDlvZ7PpeEZNJMXublPt&#10;7PWoQx++KjAsGgVHEi7xKU4bH+galDqkxE4edFOuG63jJgZWGtlJkMht3QQVL0gnfsvSNuZaiKf6&#10;cPRkEV+PI1qh23cX0Hsoz4QZoZ8Z7+S6oUYb4cOzQBoSgkmDH55oqTS0BYeLxVkN+PNv/phP2lGU&#10;s5aGruD+x1Gg4kx/s6RqnNDBwMHYD4Y9mhUQxAk9KSeTSQcw6MGsEMwLvYdl7EIhYSX1KngYzFXo&#10;R5/ek1TLZUqiOXQibOzWyVh6IHTXvQh0FzkCqfgIwziK/J0qfW7SxS2PgShOkkVCexYvPNMMJ10u&#10;7y0+krf7lPX6V1j8AgAA//8DAFBLAwQUAAYACAAAACEAhEeKduIAAAAMAQAADwAAAGRycy9kb3du&#10;cmV2LnhtbEyPsU7DMBCGdyTewTokFkTthCgtIU5VVTCUpSJ0YXNjNw7E58h22vTtcSYY7+7Tf99f&#10;rifTk7NyvrPIIVkwIAobKztsORw+3x5XQHwQKEVvUXG4Kg/r6vamFIW0F/xQ5zq0JIagLwQHHcJQ&#10;UOobrYzwCzsojLeTdUaEOLqWSicuMdz0NGUsp0Z0GD9oMaitVs1PPRoO++xrrx/G0+v7Jntyu8O4&#10;zb/bmvP7u2nzAiSoKfzBMOtHdaii09GOKD3pOWRplkaUwzJnz0BmgiWrJZDjvEoY0Kqk/0tUvwAA&#10;AP//AwBQSwECLQAUAAYACAAAACEAtoM4kv4AAADhAQAAEwAAAAAAAAAAAAAAAAAAAAAAW0NvbnRl&#10;bnRfVHlwZXNdLnhtbFBLAQItABQABgAIAAAAIQA4/SH/1gAAAJQBAAALAAAAAAAAAAAAAAAAAC8B&#10;AABfcmVscy8ucmVsc1BLAQItABQABgAIAAAAIQDZc7dFLQIAAF0EAAAOAAAAAAAAAAAAAAAAAC4C&#10;AABkcnMvZTJvRG9jLnhtbFBLAQItABQABgAIAAAAIQCER4p24gAAAAwBAAAPAAAAAAAAAAAAAAAA&#10;AIcEAABkcnMvZG93bnJldi54bWxQSwUGAAAAAAQABADzAAAAlgUAAAAA&#10;" stroked="f">
                 <v:textbox style="mso-fit-shape-to-text:t" inset="0,0,0,0">
                   <w:txbxContent>
                     <w:p>
@@ -11085,7 +10721,7 @@
           <w:szCs w:val="24"/>
         </w:rPr>
         <w:drawing>
-          <wp:anchor distT="0" distB="0" distL="114300" distR="114300" simplePos="0" relativeHeight="251649536" behindDoc="0" locked="0" layoutInCell="1" allowOverlap="1" wp14:anchorId="358BEB5A" wp14:editId="1814F8C5">
+          <wp:anchor distT="0" distB="0" distL="114300" distR="114300" simplePos="0" relativeHeight="251656192" behindDoc="0" locked="0" layoutInCell="1" allowOverlap="1" wp14:anchorId="358BEB5A" wp14:editId="1814F8C5">
             <wp:simplePos x="0" y="0"/>
             <wp:positionH relativeFrom="column">
               <wp:posOffset>2693670</wp:posOffset>
@@ -11362,29 +10998,7 @@
           <w:szCs w:val="24"/>
           <w:highlight w:val="yellow"/>
         </w:rPr>
-        <w:t># METHOD_</w:t>
-      </w:r>
-      <w:proofErr w:type="gramStart"/>
-      <w:r>
-        <w:rPr>
-          <w:rFonts w:asciiTheme="majorHAnsi" w:eastAsia="Microsoft JhengHei UI" w:hAnsiTheme="majorHAnsi"/>
-          <w:color w:val="000000" w:themeColor="text1"/>
-          <w:sz w:val="24"/>
-          <w:szCs w:val="24"/>
-          <w:highlight w:val="yellow"/>
-        </w:rPr>
-        <w:t>BODY ::=</w:t>
-      </w:r>
-      <w:proofErr w:type="gramEnd"/>
-      <w:r>
-        <w:rPr>
-          <w:rFonts w:asciiTheme="majorHAnsi" w:eastAsia="Microsoft JhengHei UI" w:hAnsiTheme="majorHAnsi"/>
-          <w:color w:val="000000" w:themeColor="text1"/>
-          <w:sz w:val="24"/>
-          <w:szCs w:val="24"/>
-          <w:highlight w:val="yellow"/>
-        </w:rPr>
-        <w:t xml:space="preserve"> STATEMENT_LIST </w:t>
+        <w:t xml:space="preserve"># METHOD_BODY ::= STATEMENT_LIST </w:t>
       </w:r>
       <w:r>
         <w:rPr>
@@ -12642,7 +12256,7 @@
           <v:shape id="_x0000_i1048" type="#_x0000_t75" style="width:491.45pt;height:23.45pt" o:ole="">
             <v:imagedata r:id="rId42" o:title=""/>
           </v:shape>
-          <o:OLEObject Type="Embed" ProgID="Word.Document.12" ShapeID="_x0000_i1048" DrawAspect="Content" ObjectID="_1652960452" r:id="rId43">
+          <o:OLEObject Type="Embed" ProgID="Word.Document.12" ShapeID="_x0000_i1048" DrawAspect="Content" ObjectID="_1652965511" r:id="rId43">
             <o:FieldCodes>\s</o:FieldCodes>
           </o:OLEObject>
         </w:object>
@@ -12941,60 +12555,24 @@
           <w:sz w:val="24"/>
           <w:szCs w:val="24"/>
         </w:rPr>
-        <w:t xml:space="preserve">The above handles the case of int x; or float </w:t>
-      </w:r>
-      <w:proofErr w:type="gramStart"/>
-      <w:r>
-        <w:rPr>
-          <w:rFonts w:asciiTheme="majorHAnsi" w:eastAsia="Microsoft JhengHei UI" w:hAnsiTheme="majorHAnsi"/>
-          <w:sz w:val="24"/>
-          <w:szCs w:val="24"/>
-        </w:rPr>
-        <w:t>x;</w:t>
-      </w:r>
-      <w:proofErr w:type="gramEnd"/>
-      <w:r>
-        <w:rPr>
-          <w:rFonts w:asciiTheme="majorHAnsi" w:eastAsia="Microsoft JhengHei UI" w:hAnsiTheme="majorHAnsi"/>
-          <w:sz w:val="24"/>
-          <w:szCs w:val="24"/>
-        </w:rPr>
-        <w:t xml:space="preserve"> </w:t>
-      </w:r>
-    </w:p>
-    <w:p>
-      <w:pPr>
-        <w:rPr>
-          <w:rFonts w:asciiTheme="majorHAnsi" w:eastAsia="Microsoft JhengHei UI" w:hAnsiTheme="majorHAnsi"/>
-          <w:sz w:val="24"/>
-          <w:szCs w:val="24"/>
-        </w:rPr>
-      </w:pPr>
-      <w:r>
-        <w:rPr>
-          <w:rFonts w:asciiTheme="majorHAnsi" w:eastAsia="Microsoft JhengHei UI" w:hAnsiTheme="majorHAnsi"/>
-          <w:sz w:val="24"/>
-          <w:szCs w:val="24"/>
-        </w:rPr>
-        <w:t xml:space="preserve">We set the default of any new variable as (0) –Initialize the variable- so that </w:t>
-      </w:r>
-      <w:proofErr w:type="gramStart"/>
-      <w:r>
-        <w:rPr>
-          <w:rFonts w:asciiTheme="majorHAnsi" w:eastAsia="Microsoft JhengHei UI" w:hAnsiTheme="majorHAnsi"/>
-          <w:sz w:val="24"/>
-          <w:szCs w:val="24"/>
-        </w:rPr>
-        <w:t>there</w:t>
-      </w:r>
-      <w:proofErr w:type="gramEnd"/>
-      <w:r>
-        <w:rPr>
-          <w:rFonts w:asciiTheme="majorHAnsi" w:eastAsia="Microsoft JhengHei UI" w:hAnsiTheme="majorHAnsi"/>
-          <w:sz w:val="24"/>
-          <w:szCs w:val="24"/>
-        </w:rPr>
-        <w:t xml:space="preserve"> </w:t>
+        <w:t xml:space="preserve">The above handles the case of int x; or float x; </w:t>
+      </w:r>
+    </w:p>
+    <w:p>
+      <w:pPr>
+        <w:rPr>
+          <w:rFonts w:asciiTheme="majorHAnsi" w:eastAsia="Microsoft JhengHei UI" w:hAnsiTheme="majorHAnsi"/>
+          <w:sz w:val="24"/>
+          <w:szCs w:val="24"/>
+        </w:rPr>
+      </w:pPr>
+      <w:r>
+        <w:rPr>
+          <w:rFonts w:asciiTheme="majorHAnsi" w:eastAsia="Microsoft JhengHei UI" w:hAnsiTheme="majorHAnsi"/>
+          <w:sz w:val="24"/>
+          <w:szCs w:val="24"/>
+        </w:rPr>
+        <w:t xml:space="preserve">We set the default of any new variable as (0) –Initialize the variable- so that there </w:t>
       </w:r>
       <w:proofErr w:type="spellStart"/>
       <w:r>
@@ -13417,18 +12995,8 @@
           <w:sz w:val="24"/>
           <w:szCs w:val="27"/>
         </w:rPr>
-        <w:t xml:space="preserve">If there is no (if) nor (while) then we write directly to the output </w:t>
-      </w:r>
-      <w:proofErr w:type="gramStart"/>
-      <w:r>
-        <w:rPr>
-          <w:rFonts w:asciiTheme="majorHAnsi" w:eastAsia="Microsoft JhengHei UI" w:hAnsiTheme="majorHAnsi"/>
-          <w:sz w:val="24"/>
-          <w:szCs w:val="27"/>
-        </w:rPr>
-        <w:t>file .</w:t>
-      </w:r>
-      <w:proofErr w:type="gramEnd"/>
+        <w:t>If there is no (if) nor (while) then we write directly to the output file .</w:t>
+      </w:r>
     </w:p>
     <w:p>
       <w:pPr>
@@ -13645,25 +13213,7 @@
           <w:sz w:val="24"/>
           <w:szCs w:val="27"/>
         </w:rPr>
-        <w:t xml:space="preserve"> is used as a flag to check if this variable was already declared or </w:t>
-      </w:r>
-      <w:proofErr w:type="gramStart"/>
-      <w:r>
-        <w:rPr>
-          <w:rFonts w:asciiTheme="majorHAnsi" w:eastAsia="Microsoft JhengHei UI" w:hAnsiTheme="majorHAnsi"/>
-          <w:sz w:val="24"/>
-          <w:szCs w:val="27"/>
-        </w:rPr>
-        <w:t>not ,</w:t>
-      </w:r>
-      <w:proofErr w:type="gramEnd"/>
-      <w:r>
-        <w:rPr>
-          <w:rFonts w:asciiTheme="majorHAnsi" w:eastAsia="Microsoft JhengHei UI" w:hAnsiTheme="majorHAnsi"/>
-          <w:sz w:val="24"/>
-          <w:szCs w:val="27"/>
-        </w:rPr>
-        <w:t xml:space="preserve"> if not then we have to get it’s primitive type (int or float) and it’s index.—To load and store it—</w:t>
+        <w:t xml:space="preserve"> is used as a flag to check if this variable was already declared or not , if not then we have to get it’s primitive type (int or float) and it’s index.—To load and store it—</w:t>
       </w:r>
     </w:p>
     <w:p>
@@ -13816,23 +13366,7 @@
           <w:rFonts w:asciiTheme="majorHAnsi" w:eastAsia="Microsoft JhengHei UI" w:hAnsiTheme="majorHAnsi"/>
           <w:szCs w:val="27"/>
         </w:rPr>
-        <w:t xml:space="preserve">Then we check if we want to store it or not </w:t>
-      </w:r>
-      <w:proofErr w:type="gramStart"/>
-      <w:r>
-        <w:rPr>
-          <w:rFonts w:asciiTheme="majorHAnsi" w:eastAsia="Microsoft JhengHei UI" w:hAnsiTheme="majorHAnsi"/>
-          <w:szCs w:val="27"/>
-        </w:rPr>
-        <w:t>yet ,</w:t>
-      </w:r>
-      <w:proofErr w:type="gramEnd"/>
-      <w:r>
-        <w:rPr>
-          <w:rFonts w:asciiTheme="majorHAnsi" w:eastAsia="Microsoft JhengHei UI" w:hAnsiTheme="majorHAnsi"/>
-          <w:szCs w:val="27"/>
-        </w:rPr>
-        <w:t xml:space="preserve"> if yes we do the same as we did before and that is checking the </w:t>
+        <w:t xml:space="preserve">Then we check if we want to store it or not yet , if yes we do the same as we did before and that is checking the </w:t>
       </w:r>
       <w:proofErr w:type="spellStart"/>
       <w:r>
@@ -14072,23 +13606,7 @@
           <w:rFonts w:asciiTheme="majorHAnsi" w:eastAsia="Microsoft JhengHei UI" w:hAnsiTheme="majorHAnsi"/>
           <w:szCs w:val="27"/>
         </w:rPr>
-        <w:t xml:space="preserve">This is the same as the previous but if the declaration is </w:t>
-      </w:r>
-      <w:proofErr w:type="gramStart"/>
-      <w:r>
-        <w:rPr>
-          <w:rFonts w:asciiTheme="majorHAnsi" w:eastAsia="Microsoft JhengHei UI" w:hAnsiTheme="majorHAnsi"/>
-          <w:szCs w:val="27"/>
-        </w:rPr>
-        <w:t>float</w:t>
-      </w:r>
-      <w:proofErr w:type="gramEnd"/>
-      <w:r>
-        <w:rPr>
-          <w:rFonts w:asciiTheme="majorHAnsi" w:eastAsia="Microsoft JhengHei UI" w:hAnsiTheme="majorHAnsi"/>
-          <w:szCs w:val="27"/>
-        </w:rPr>
-        <w:t xml:space="preserve"> we use </w:t>
+        <w:t xml:space="preserve">This is the same as the previous but if the declaration is float we use </w:t>
       </w:r>
       <w:r>
         <w:rPr>
@@ -14339,17 +13857,7 @@
           <w:sz w:val="24"/>
           <w:szCs w:val="27"/>
         </w:rPr>
-        <w:t xml:space="preserve">Ex: int z = 2 * </w:t>
-      </w:r>
-      <w:proofErr w:type="gramStart"/>
-      <w:r>
-        <w:rPr>
-          <w:rFonts w:asciiTheme="majorHAnsi" w:eastAsia="Microsoft JhengHei UI" w:hAnsiTheme="majorHAnsi"/>
-          <w:b/>
-          <w:sz w:val="24"/>
-          <w:szCs w:val="27"/>
-        </w:rPr>
-        <w:t>(</w:t>
+        <w:t>Ex: int z = 2 * (</w:t>
       </w:r>
       <w:r>
         <w:rPr>
@@ -14369,7 +13877,6 @@
         </w:rPr>
         <w:t>2</w:t>
       </w:r>
-      <w:proofErr w:type="gramEnd"/>
       <w:r>
         <w:rPr>
           <w:rFonts w:asciiTheme="majorHAnsi" w:eastAsia="Microsoft JhengHei UI" w:hAnsiTheme="majorHAnsi"/>
@@ -14707,23 +14214,13 @@
         <w:t>imul</w:t>
       </w:r>
       <w:proofErr w:type="spellEnd"/>
-      <w:proofErr w:type="gramStart"/>
-      <w:r>
-        <w:rPr>
-          <w:rFonts w:asciiTheme="majorHAnsi" w:eastAsia="Microsoft JhengHei UI" w:hAnsiTheme="majorHAnsi"/>
-          <w:sz w:val="24"/>
-          <w:szCs w:val="27"/>
-        </w:rPr>
-        <w:t xml:space="preserve"> ..</w:t>
-      </w:r>
-      <w:proofErr w:type="gramEnd"/>
-      <w:r>
-        <w:rPr>
-          <w:rFonts w:asciiTheme="majorHAnsi" w:eastAsia="Microsoft JhengHei UI" w:hAnsiTheme="majorHAnsi"/>
-          <w:sz w:val="24"/>
-          <w:szCs w:val="27"/>
-        </w:rPr>
-        <w:t xml:space="preserve"> </w:t>
+      <w:r>
+        <w:rPr>
+          <w:rFonts w:asciiTheme="majorHAnsi" w:eastAsia="Microsoft JhengHei UI" w:hAnsiTheme="majorHAnsi"/>
+          <w:sz w:val="24"/>
+          <w:szCs w:val="27"/>
+        </w:rPr>
+        <w:t xml:space="preserve"> .. </w:t>
       </w:r>
       <w:r>
         <w:rPr>
@@ -16021,7 +15518,6 @@
         </w:rPr>
         <w:t xml:space="preserve">the </w:t>
       </w:r>
-      <w:proofErr w:type="gramStart"/>
       <w:r>
         <w:rPr>
           <w:rFonts w:asciiTheme="majorHAnsi" w:eastAsia="Microsoft JhengHei UI" w:hAnsiTheme="majorHAnsi"/>
@@ -16044,9 +15540,8 @@
           <w:b/>
           <w:szCs w:val="23"/>
         </w:rPr>
-        <w:t xml:space="preserve"> }</w:t>
-      </w:r>
-      <w:proofErr w:type="gramEnd"/>
+        <w:t xml:space="preserve"> } </w:t>
+      </w:r>
       <w:r>
         <w:rPr>
           <w:rFonts w:asciiTheme="majorHAnsi" w:eastAsia="Microsoft JhengHei UI" w:hAnsiTheme="majorHAnsi"/>
@@ -16061,106 +15556,266 @@
           <w:b/>
           <w:szCs w:val="23"/>
         </w:rPr>
+        <w:t>)</w:t>
+      </w:r>
+      <w:r>
+        <w:rPr>
+          <w:rFonts w:asciiTheme="majorHAnsi" w:eastAsia="Microsoft JhengHei UI" w:hAnsiTheme="majorHAnsi"/>
+          <w:b/>
+          <w:szCs w:val="23"/>
+        </w:rPr>
+        <w:t xml:space="preserve"> character</w:t>
+      </w:r>
+      <w:r>
+        <w:rPr>
+          <w:rFonts w:asciiTheme="majorHAnsi" w:eastAsia="Microsoft JhengHei UI" w:hAnsiTheme="majorHAnsi"/>
+          <w:b/>
+          <w:szCs w:val="23"/>
+        </w:rPr>
+        <w:t>.</w:t>
+      </w:r>
+    </w:p>
+    <w:p>
+      <w:pPr>
+        <w:rPr>
+          <w:rFonts w:asciiTheme="majorHAnsi" w:eastAsia="Microsoft JhengHei UI" w:hAnsiTheme="majorHAnsi"/>
+          <w:b/>
+          <w:szCs w:val="23"/>
+        </w:rPr>
+      </w:pPr>
+      <w:r>
+        <w:rPr>
+          <w:rFonts w:asciiTheme="majorHAnsi" w:eastAsia="Microsoft JhengHei UI" w:hAnsiTheme="majorHAnsi"/>
+          <w:b/>
+          <w:szCs w:val="23"/>
+        </w:rPr>
+        <w:t xml:space="preserve">Int </w:t>
+      </w:r>
+      <w:proofErr w:type="spellStart"/>
+      <w:r>
+        <w:rPr>
+          <w:rFonts w:asciiTheme="majorHAnsi" w:eastAsia="Microsoft JhengHei UI" w:hAnsiTheme="majorHAnsi"/>
+          <w:b/>
+          <w:szCs w:val="23"/>
+        </w:rPr>
+        <w:t>isWhile</w:t>
+      </w:r>
+      <w:proofErr w:type="spellEnd"/>
+      <w:r>
+        <w:rPr>
+          <w:rFonts w:asciiTheme="majorHAnsi" w:eastAsia="Microsoft JhengHei UI" w:hAnsiTheme="majorHAnsi"/>
+          <w:b/>
+          <w:szCs w:val="23"/>
+        </w:rPr>
+        <w:t xml:space="preserve">; </w:t>
+      </w:r>
+      <w:r>
+        <w:rPr>
+          <w:rFonts w:asciiTheme="majorHAnsi" w:eastAsia="Microsoft JhengHei UI" w:hAnsiTheme="majorHAnsi"/>
+          <w:b/>
+          <w:szCs w:val="23"/>
+        </w:rPr>
+        <w:sym w:font="Wingdings" w:char="F0E0"/>
+      </w:r>
+      <w:r>
+        <w:rPr>
+          <w:rFonts w:asciiTheme="majorHAnsi" w:eastAsia="Microsoft JhengHei UI" w:hAnsiTheme="majorHAnsi"/>
+          <w:b/>
+          <w:szCs w:val="23"/>
+        </w:rPr>
         <w:t xml:space="preserve"> </w:t>
       </w:r>
       <w:r>
         <w:rPr>
           <w:rFonts w:asciiTheme="majorHAnsi" w:eastAsia="Microsoft JhengHei UI" w:hAnsiTheme="majorHAnsi"/>
-          <w:b/>
-          <w:szCs w:val="23"/>
-        </w:rPr>
-        <w:t>)</w:t>
-      </w:r>
-      <w:r>
-        <w:rPr>
-          <w:rFonts w:asciiTheme="majorHAnsi" w:eastAsia="Microsoft JhengHei UI" w:hAnsiTheme="majorHAnsi"/>
-          <w:b/>
-          <w:szCs w:val="23"/>
-        </w:rPr>
-        <w:t xml:space="preserve"> character</w:t>
-      </w:r>
-      <w:r>
-        <w:rPr>
-          <w:rFonts w:asciiTheme="majorHAnsi" w:eastAsia="Microsoft JhengHei UI" w:hAnsiTheme="majorHAnsi"/>
-          <w:b/>
+          <w:szCs w:val="23"/>
+        </w:rPr>
+        <w:t xml:space="preserve">used as a flag to help in writing the bytecode in the </w:t>
+      </w:r>
+      <w:proofErr w:type="spellStart"/>
+      <w:r>
+        <w:rPr>
+          <w:rFonts w:asciiTheme="majorHAnsi" w:eastAsia="Microsoft JhengHei UI" w:hAnsiTheme="majorHAnsi"/>
+          <w:b/>
+          <w:szCs w:val="23"/>
+        </w:rPr>
+        <w:t>tempWhile</w:t>
+      </w:r>
+      <w:proofErr w:type="spellEnd"/>
+      <w:r>
+        <w:rPr>
+          <w:rFonts w:asciiTheme="majorHAnsi" w:eastAsia="Microsoft JhengHei UI" w:hAnsiTheme="majorHAnsi"/>
+          <w:szCs w:val="23"/>
+        </w:rPr>
+        <w:t xml:space="preserve"> </w:t>
+      </w:r>
+      <w:r>
+        <w:rPr>
+          <w:rFonts w:asciiTheme="majorHAnsi" w:eastAsia="Microsoft JhengHei UI" w:hAnsiTheme="majorHAnsi"/>
+          <w:szCs w:val="23"/>
+        </w:rPr>
+        <w:br/>
+      </w:r>
+      <w:r>
+        <w:rPr>
+          <w:rFonts w:asciiTheme="majorHAnsi" w:eastAsia="Microsoft JhengHei UI" w:hAnsiTheme="majorHAnsi"/>
+          <w:szCs w:val="23"/>
+        </w:rPr>
+        <w:t>string other than the file.</w:t>
+      </w:r>
+    </w:p>
+    <w:p>
+      <w:pPr>
+        <w:rPr>
+          <w:rFonts w:asciiTheme="majorHAnsi" w:eastAsia="Microsoft JhengHei UI" w:hAnsiTheme="majorHAnsi"/>
+          <w:b/>
+          <w:szCs w:val="23"/>
+        </w:rPr>
+      </w:pPr>
+      <w:r>
+        <w:rPr>
+          <w:rFonts w:asciiTheme="majorHAnsi" w:eastAsia="Microsoft JhengHei UI" w:hAnsiTheme="majorHAnsi"/>
+          <w:b/>
+          <w:szCs w:val="23"/>
+        </w:rPr>
+        <w:t>Int whileNum</w:t>
+      </w:r>
+      <w:r>
+        <w:rPr>
+          <w:rFonts w:asciiTheme="majorHAnsi" w:eastAsia="Microsoft JhengHei UI" w:hAnsiTheme="majorHAnsi"/>
+          <w:b/>
+          <w:szCs w:val="23"/>
+        </w:rPr>
+        <w:t>1</w:t>
+      </w:r>
+      <w:r>
+        <w:rPr>
+          <w:rFonts w:asciiTheme="majorHAnsi" w:eastAsia="Microsoft JhengHei UI" w:hAnsiTheme="majorHAnsi"/>
+          <w:b/>
+          <w:szCs w:val="23"/>
+        </w:rPr>
+        <w:t xml:space="preserve">, whileNum2; </w:t>
+      </w:r>
+      <w:r>
+        <w:rPr>
+          <w:rFonts w:asciiTheme="majorHAnsi" w:eastAsia="Microsoft JhengHei UI" w:hAnsiTheme="majorHAnsi"/>
+          <w:b/>
+          <w:szCs w:val="23"/>
+        </w:rPr>
+        <w:sym w:font="Wingdings" w:char="F0E0"/>
+      </w:r>
+      <w:r>
+        <w:rPr>
+          <w:rFonts w:asciiTheme="majorHAnsi" w:eastAsia="Microsoft JhengHei UI" w:hAnsiTheme="majorHAnsi"/>
+          <w:szCs w:val="23"/>
+        </w:rPr>
+        <w:t xml:space="preserve">Two numbers are used in the back tracing both will be substituted at the </w:t>
+      </w:r>
+      <w:r>
+        <w:rPr>
+          <w:rFonts w:asciiTheme="majorHAnsi" w:eastAsia="Microsoft JhengHei UI" w:hAnsiTheme="majorHAnsi"/>
+          <w:b/>
+          <w:szCs w:val="23"/>
+        </w:rPr>
+        <w:t xml:space="preserve">end. </w:t>
+      </w:r>
+    </w:p>
+    <w:p>
+      <w:pPr>
+        <w:rPr>
+          <w:rFonts w:asciiTheme="majorHAnsi" w:eastAsia="Microsoft JhengHei UI" w:hAnsiTheme="majorHAnsi"/>
+          <w:b/>
+          <w:szCs w:val="23"/>
+        </w:rPr>
+      </w:pPr>
+      <w:r>
+        <w:rPr>
+          <w:rFonts w:asciiTheme="majorHAnsi" w:eastAsia="Microsoft JhengHei UI" w:hAnsiTheme="majorHAnsi"/>
+          <w:b/>
+          <w:szCs w:val="23"/>
+        </w:rPr>
+        <w:t xml:space="preserve">Back </w:t>
+      </w:r>
+      <w:r>
+        <w:rPr>
+          <w:rFonts w:asciiTheme="majorHAnsi" w:eastAsia="Microsoft JhengHei UI" w:hAnsiTheme="majorHAnsi"/>
+          <w:b/>
+          <w:szCs w:val="23"/>
+        </w:rPr>
+        <w:t>patching</w:t>
+      </w:r>
+      <w:r>
+        <w:rPr>
+          <w:rFonts w:asciiTheme="majorHAnsi" w:eastAsia="Microsoft JhengHei UI" w:hAnsiTheme="majorHAnsi"/>
+          <w:b/>
+          <w:szCs w:val="23"/>
+        </w:rPr>
+        <w:t xml:space="preserve"> in while:</w:t>
+      </w:r>
+    </w:p>
+    <w:p>
+      <w:pPr>
+        <w:rPr>
+          <w:rFonts w:asciiTheme="majorHAnsi" w:eastAsia="Microsoft JhengHei UI" w:hAnsiTheme="majorHAnsi"/>
+          <w:szCs w:val="23"/>
+        </w:rPr>
+      </w:pPr>
+      <w:r>
+        <w:rPr>
+          <w:rFonts w:asciiTheme="majorHAnsi" w:eastAsia="Microsoft JhengHei UI" w:hAnsiTheme="majorHAnsi"/>
+          <w:szCs w:val="23"/>
+        </w:rPr>
+        <w:t xml:space="preserve">The int whileNum1 is </w:t>
+      </w:r>
+      <w:r>
+        <w:rPr>
+          <w:rFonts w:asciiTheme="majorHAnsi" w:eastAsia="Microsoft JhengHei UI" w:hAnsiTheme="majorHAnsi"/>
+          <w:szCs w:val="23"/>
+        </w:rPr>
+        <w:t>going to</w:t>
+      </w:r>
+      <w:r>
+        <w:rPr>
+          <w:rFonts w:asciiTheme="majorHAnsi" w:eastAsia="Microsoft JhengHei UI" w:hAnsiTheme="majorHAnsi"/>
+          <w:szCs w:val="23"/>
+        </w:rPr>
+        <w:t xml:space="preserve"> be the line before writing the if condition of the while loop i.e</w:t>
+      </w:r>
+      <w:r>
+        <w:rPr>
+          <w:rFonts w:asciiTheme="majorHAnsi" w:eastAsia="Microsoft JhengHei UI" w:hAnsiTheme="majorHAnsi"/>
           <w:szCs w:val="23"/>
         </w:rPr>
         <w:t>.</w:t>
       </w:r>
-    </w:p>
-    <w:p>
-      <w:pPr>
-        <w:rPr>
-          <w:rFonts w:asciiTheme="majorHAnsi" w:eastAsia="Microsoft JhengHei UI" w:hAnsiTheme="majorHAnsi"/>
-          <w:b/>
-          <w:szCs w:val="23"/>
-        </w:rPr>
-      </w:pPr>
-      <w:r>
-        <w:rPr>
-          <w:rFonts w:asciiTheme="majorHAnsi" w:eastAsia="Microsoft JhengHei UI" w:hAnsiTheme="majorHAnsi"/>
-          <w:b/>
-          <w:szCs w:val="23"/>
-        </w:rPr>
-        <w:t xml:space="preserve">Int </w:t>
-      </w:r>
-      <w:proofErr w:type="spellStart"/>
-      <w:r>
-        <w:rPr>
-          <w:rFonts w:asciiTheme="majorHAnsi" w:eastAsia="Microsoft JhengHei UI" w:hAnsiTheme="majorHAnsi"/>
-          <w:b/>
-          <w:szCs w:val="23"/>
-        </w:rPr>
-        <w:t>isWhile</w:t>
-      </w:r>
-      <w:proofErr w:type="spellEnd"/>
-      <w:r>
-        <w:rPr>
-          <w:rFonts w:asciiTheme="majorHAnsi" w:eastAsia="Microsoft JhengHei UI" w:hAnsiTheme="majorHAnsi"/>
-          <w:b/>
-          <w:szCs w:val="23"/>
-        </w:rPr>
-        <w:t xml:space="preserve">; </w:t>
-      </w:r>
-      <w:r>
-        <w:rPr>
-          <w:rFonts w:asciiTheme="majorHAnsi" w:eastAsia="Microsoft JhengHei UI" w:hAnsiTheme="majorHAnsi"/>
-          <w:b/>
-          <w:szCs w:val="23"/>
-        </w:rPr>
-        <w:sym w:font="Wingdings" w:char="F0E0"/>
-      </w:r>
-      <w:r>
-        <w:rPr>
-          <w:rFonts w:asciiTheme="majorHAnsi" w:eastAsia="Microsoft JhengHei UI" w:hAnsiTheme="majorHAnsi"/>
-          <w:b/>
-          <w:szCs w:val="23"/>
-        </w:rPr>
-        <w:t xml:space="preserve"> </w:t>
-      </w:r>
-      <w:r>
-        <w:rPr>
-          <w:rFonts w:asciiTheme="majorHAnsi" w:eastAsia="Microsoft JhengHei UI" w:hAnsiTheme="majorHAnsi"/>
-          <w:szCs w:val="23"/>
-        </w:rPr>
-        <w:t xml:space="preserve">used as a flag to help in writing the bytecode in the </w:t>
-      </w:r>
-      <w:proofErr w:type="spellStart"/>
-      <w:r>
-        <w:rPr>
-          <w:rFonts w:asciiTheme="majorHAnsi" w:eastAsia="Microsoft JhengHei UI" w:hAnsiTheme="majorHAnsi"/>
-          <w:b/>
-          <w:szCs w:val="23"/>
-        </w:rPr>
-        <w:t>tempWhile</w:t>
-      </w:r>
-      <w:proofErr w:type="spellEnd"/>
-      <w:r>
-        <w:rPr>
-          <w:rFonts w:asciiTheme="majorHAnsi" w:eastAsia="Microsoft JhengHei UI" w:hAnsiTheme="majorHAnsi"/>
-          <w:szCs w:val="23"/>
-        </w:rPr>
-        <w:t xml:space="preserve"> </w:t>
+      <w:r>
+        <w:rPr>
+          <w:rFonts w:asciiTheme="majorHAnsi" w:eastAsia="Microsoft JhengHei UI" w:hAnsiTheme="majorHAnsi"/>
+          <w:szCs w:val="23"/>
+        </w:rPr>
+        <w:t>: in bytecode the while loop’s bytecode ends with its condition</w:t>
+      </w:r>
+      <w:r>
+        <w:rPr>
+          <w:rFonts w:asciiTheme="majorHAnsi" w:eastAsia="Microsoft JhengHei UI" w:hAnsiTheme="majorHAnsi"/>
+          <w:szCs w:val="23"/>
+        </w:rPr>
+        <w:t>.</w:t>
+      </w:r>
+    </w:p>
+    <w:p>
+      <w:pPr>
+        <w:rPr>
+          <w:rFonts w:asciiTheme="majorHAnsi" w:eastAsia="Microsoft JhengHei UI" w:hAnsiTheme="majorHAnsi"/>
+          <w:szCs w:val="23"/>
+        </w:rPr>
+      </w:pPr>
+      <w:r>
+        <w:rPr>
+          <w:rFonts w:asciiTheme="majorHAnsi" w:eastAsia="Microsoft JhengHei UI" w:hAnsiTheme="majorHAnsi"/>
+          <w:szCs w:val="23"/>
+        </w:rPr>
+        <w:t>Ex:</w:t>
       </w:r>
       <w:r>
         <w:rPr>
@@ -16174,200 +15829,7 @@
           <w:rFonts w:asciiTheme="majorHAnsi" w:eastAsia="Microsoft JhengHei UI" w:hAnsiTheme="majorHAnsi"/>
           <w:szCs w:val="23"/>
         </w:rPr>
-        <w:t>string other than the file.</w:t>
-      </w:r>
-    </w:p>
-    <w:p>
-      <w:pPr>
-        <w:rPr>
-          <w:rFonts w:asciiTheme="majorHAnsi" w:eastAsia="Microsoft JhengHei UI" w:hAnsiTheme="majorHAnsi"/>
-          <w:b/>
-          <w:szCs w:val="23"/>
-        </w:rPr>
-      </w:pPr>
-      <w:r>
-        <w:rPr>
-          <w:rFonts w:asciiTheme="majorHAnsi" w:eastAsia="Microsoft JhengHei UI" w:hAnsiTheme="majorHAnsi"/>
-          <w:b/>
-          <w:szCs w:val="23"/>
-        </w:rPr>
-        <w:t>Int whileNum</w:t>
-      </w:r>
-      <w:r>
-        <w:rPr>
-          <w:rFonts w:asciiTheme="majorHAnsi" w:eastAsia="Microsoft JhengHei UI" w:hAnsiTheme="majorHAnsi"/>
-          <w:b/>
-          <w:szCs w:val="23"/>
-        </w:rPr>
-        <w:t>1</w:t>
-      </w:r>
-      <w:r>
-        <w:rPr>
-          <w:rFonts w:asciiTheme="majorHAnsi" w:eastAsia="Microsoft JhengHei UI" w:hAnsiTheme="majorHAnsi"/>
-          <w:b/>
-          <w:szCs w:val="23"/>
-        </w:rPr>
-        <w:t xml:space="preserve">, whileNum2; </w:t>
-      </w:r>
-      <w:r>
-        <w:rPr>
-          <w:rFonts w:asciiTheme="majorHAnsi" w:eastAsia="Microsoft JhengHei UI" w:hAnsiTheme="majorHAnsi"/>
-          <w:b/>
-          <w:szCs w:val="23"/>
-        </w:rPr>
-        <w:sym w:font="Wingdings" w:char="F0E0"/>
-      </w:r>
-      <w:r>
-        <w:rPr>
-          <w:rFonts w:asciiTheme="majorHAnsi" w:eastAsia="Microsoft JhengHei UI" w:hAnsiTheme="majorHAnsi"/>
-          <w:szCs w:val="23"/>
-        </w:rPr>
-        <w:t xml:space="preserve">Two numbers are used in the back tracing both will be substituted at the </w:t>
-      </w:r>
-      <w:r>
-        <w:rPr>
-          <w:rFonts w:asciiTheme="majorHAnsi" w:eastAsia="Microsoft JhengHei UI" w:hAnsiTheme="majorHAnsi"/>
-          <w:b/>
-          <w:szCs w:val="23"/>
-        </w:rPr>
-        <w:t xml:space="preserve">end. </w:t>
-      </w:r>
-    </w:p>
-    <w:p>
-      <w:pPr>
-        <w:rPr>
-          <w:rFonts w:asciiTheme="majorHAnsi" w:eastAsia="Microsoft JhengHei UI" w:hAnsiTheme="majorHAnsi"/>
-          <w:b/>
-          <w:szCs w:val="23"/>
-        </w:rPr>
-      </w:pPr>
-      <w:r>
-        <w:rPr>
-          <w:rFonts w:asciiTheme="majorHAnsi" w:eastAsia="Microsoft JhengHei UI" w:hAnsiTheme="majorHAnsi"/>
-          <w:b/>
-          <w:szCs w:val="23"/>
-        </w:rPr>
-        <w:t xml:space="preserve">Back </w:t>
-      </w:r>
-      <w:r>
-        <w:rPr>
-          <w:rFonts w:asciiTheme="majorHAnsi" w:eastAsia="Microsoft JhengHei UI" w:hAnsiTheme="majorHAnsi"/>
-          <w:b/>
-          <w:szCs w:val="23"/>
-        </w:rPr>
-        <w:t>patching</w:t>
-      </w:r>
-      <w:r>
-        <w:rPr>
-          <w:rFonts w:asciiTheme="majorHAnsi" w:eastAsia="Microsoft JhengHei UI" w:hAnsiTheme="majorHAnsi"/>
-          <w:b/>
-          <w:szCs w:val="23"/>
-        </w:rPr>
-        <w:t xml:space="preserve"> in while:</w:t>
-      </w:r>
-    </w:p>
-    <w:p>
-      <w:pPr>
-        <w:rPr>
-          <w:rFonts w:asciiTheme="majorHAnsi" w:eastAsia="Microsoft JhengHei UI" w:hAnsiTheme="majorHAnsi"/>
-          <w:szCs w:val="23"/>
-        </w:rPr>
-      </w:pPr>
-      <w:r>
-        <w:rPr>
-          <w:rFonts w:asciiTheme="majorHAnsi" w:eastAsia="Microsoft JhengHei UI" w:hAnsiTheme="majorHAnsi"/>
-          <w:szCs w:val="23"/>
-        </w:rPr>
-        <w:t xml:space="preserve">The int whileNum1 is </w:t>
-      </w:r>
-      <w:r>
-        <w:rPr>
-          <w:rFonts w:asciiTheme="majorHAnsi" w:eastAsia="Microsoft JhengHei UI" w:hAnsiTheme="majorHAnsi"/>
-          <w:szCs w:val="23"/>
-        </w:rPr>
-        <w:t>going to</w:t>
-      </w:r>
-      <w:r>
-        <w:rPr>
-          <w:rFonts w:asciiTheme="majorHAnsi" w:eastAsia="Microsoft JhengHei UI" w:hAnsiTheme="majorHAnsi"/>
-          <w:szCs w:val="23"/>
-        </w:rPr>
-        <w:t xml:space="preserve"> be the line before writing the if condition of the while </w:t>
-      </w:r>
-      <w:proofErr w:type="gramStart"/>
-      <w:r>
-        <w:rPr>
-          <w:rFonts w:asciiTheme="majorHAnsi" w:eastAsia="Microsoft JhengHei UI" w:hAnsiTheme="majorHAnsi"/>
-          <w:szCs w:val="23"/>
-        </w:rPr>
-        <w:t>loop</w:t>
-      </w:r>
-      <w:proofErr w:type="gramEnd"/>
-      <w:r>
-        <w:rPr>
-          <w:rFonts w:asciiTheme="majorHAnsi" w:eastAsia="Microsoft JhengHei UI" w:hAnsiTheme="majorHAnsi"/>
-          <w:szCs w:val="23"/>
-        </w:rPr>
-        <w:t xml:space="preserve"> i.e</w:t>
-      </w:r>
-      <w:r>
-        <w:rPr>
-          <w:rFonts w:asciiTheme="majorHAnsi" w:eastAsia="Microsoft JhengHei UI" w:hAnsiTheme="majorHAnsi"/>
-          <w:szCs w:val="23"/>
-        </w:rPr>
-        <w:t>.</w:t>
-      </w:r>
-      <w:r>
-        <w:rPr>
-          <w:rFonts w:asciiTheme="majorHAnsi" w:eastAsia="Microsoft JhengHei UI" w:hAnsiTheme="majorHAnsi"/>
-          <w:szCs w:val="23"/>
-        </w:rPr>
-        <w:t>: in bytecode the while loop’s bytecode ends with its condition</w:t>
-      </w:r>
-      <w:r>
-        <w:rPr>
-          <w:rFonts w:asciiTheme="majorHAnsi" w:eastAsia="Microsoft JhengHei UI" w:hAnsiTheme="majorHAnsi"/>
-          <w:szCs w:val="23"/>
-        </w:rPr>
-        <w:t>.</w:t>
-      </w:r>
-    </w:p>
-    <w:p>
-      <w:pPr>
-        <w:rPr>
-          <w:rFonts w:asciiTheme="majorHAnsi" w:eastAsia="Microsoft JhengHei UI" w:hAnsiTheme="majorHAnsi"/>
-          <w:szCs w:val="23"/>
-        </w:rPr>
-      </w:pPr>
-      <w:r>
-        <w:rPr>
-          <w:rFonts w:asciiTheme="majorHAnsi" w:eastAsia="Microsoft JhengHei UI" w:hAnsiTheme="majorHAnsi"/>
-          <w:szCs w:val="23"/>
-        </w:rPr>
-        <w:t>Ex:</w:t>
-      </w:r>
-      <w:r>
-        <w:rPr>
-          <w:rFonts w:asciiTheme="majorHAnsi" w:eastAsia="Microsoft JhengHei UI" w:hAnsiTheme="majorHAnsi"/>
-          <w:szCs w:val="23"/>
-        </w:rPr>
-        <w:br/>
-      </w:r>
-      <w:proofErr w:type="gramStart"/>
-      <w:r>
-        <w:rPr>
-          <w:rFonts w:asciiTheme="majorHAnsi" w:eastAsia="Microsoft JhengHei UI" w:hAnsiTheme="majorHAnsi"/>
-          <w:szCs w:val="23"/>
-        </w:rPr>
-        <w:t>While(</w:t>
-      </w:r>
-      <w:proofErr w:type="gramEnd"/>
-      <w:r>
-        <w:rPr>
-          <w:rFonts w:asciiTheme="majorHAnsi" w:eastAsia="Microsoft JhengHei UI" w:hAnsiTheme="majorHAnsi"/>
-          <w:szCs w:val="23"/>
-        </w:rPr>
-        <w:t xml:space="preserve">x != 0) </w:t>
+        <w:t xml:space="preserve">While(x != 0) </w:t>
       </w:r>
       <w:r>
         <w:rPr>
@@ -16474,7 +15936,6 @@
         </w:rPr>
       </w:pPr>
       <w:proofErr w:type="spellStart"/>
-      <w:proofErr w:type="gramStart"/>
       <w:r>
         <w:rPr>
           <w:rFonts w:asciiTheme="majorHAnsi" w:eastAsia="Microsoft JhengHei UI" w:hAnsiTheme="majorHAnsi"/>
@@ -16502,17 +15963,7 @@
           <w:sz w:val="28"/>
           <w:szCs w:val="23"/>
         </w:rPr>
-        <w:t>( )</w:t>
-      </w:r>
-      <w:proofErr w:type="gramEnd"/>
-      <w:r>
-        <w:rPr>
-          <w:rFonts w:asciiTheme="majorHAnsi" w:eastAsia="Microsoft JhengHei UI" w:hAnsiTheme="majorHAnsi"/>
-          <w:b/>
-          <w:sz w:val="28"/>
-          <w:szCs w:val="23"/>
-        </w:rPr>
-        <w:t>:</w:t>
+        <w:t>( ):</w:t>
       </w:r>
     </w:p>
     <w:p>
@@ -16630,27 +16081,7 @@
           <w:sz w:val="28"/>
           <w:szCs w:val="23"/>
         </w:rPr>
-        <w:t xml:space="preserve"> operators (&amp;&amp;</w:t>
-      </w:r>
-      <w:proofErr w:type="gramStart"/>
-      <w:r>
-        <w:rPr>
-          <w:rFonts w:asciiTheme="majorHAnsi" w:eastAsia="Microsoft JhengHei UI" w:hAnsiTheme="majorHAnsi"/>
-          <w:bCs/>
-          <w:sz w:val="28"/>
-          <w:szCs w:val="23"/>
-        </w:rPr>
-        <w:t>, !</w:t>
-      </w:r>
-      <w:proofErr w:type="gramEnd"/>
-      <w:r>
-        <w:rPr>
-          <w:rFonts w:asciiTheme="majorHAnsi" w:eastAsia="Microsoft JhengHei UI" w:hAnsiTheme="majorHAnsi"/>
-          <w:bCs/>
-          <w:sz w:val="28"/>
-          <w:szCs w:val="23"/>
-        </w:rPr>
-        <w:t>, or)</w:t>
+        <w:t xml:space="preserve"> operators (&amp;&amp;, !, or)</w:t>
       </w:r>
       <w:r>
         <w:rPr>
@@ -17024,27 +16455,7 @@
           <w:szCs w:val="23"/>
         </w:rPr>
         <w:br/>
-        <w:t xml:space="preserve">Ex: </w:t>
-      </w:r>
-      <w:proofErr w:type="gramStart"/>
-      <w:r>
-        <w:rPr>
-          <w:rFonts w:asciiTheme="majorHAnsi" w:eastAsia="Microsoft JhengHei UI" w:hAnsiTheme="majorHAnsi"/>
-          <w:bCs/>
-          <w:sz w:val="28"/>
-          <w:szCs w:val="23"/>
-        </w:rPr>
-        <w:t>if( x</w:t>
-      </w:r>
-      <w:proofErr w:type="gramEnd"/>
-      <w:r>
-        <w:rPr>
-          <w:rFonts w:asciiTheme="majorHAnsi" w:eastAsia="Microsoft JhengHei UI" w:hAnsiTheme="majorHAnsi"/>
-          <w:bCs/>
-          <w:sz w:val="28"/>
-          <w:szCs w:val="23"/>
-        </w:rPr>
-        <w:t xml:space="preserve">&gt;0 &amp;&amp; x&lt;6 ) </w:t>
+        <w:t xml:space="preserve">Ex: if( x&gt;0 &amp;&amp; x&lt;6 ) </w:t>
       </w:r>
       <w:r>
         <w:rPr>
@@ -17491,7 +16902,6 @@
         </w:rPr>
         <w:t xml:space="preserve">It doesn’t support mixed Boolean expressions yet. Ex: </w:t>
       </w:r>
-      <w:proofErr w:type="gramStart"/>
       <w:r>
         <w:rPr>
           <w:rFonts w:asciiTheme="majorHAnsi" w:eastAsia="Microsoft JhengHei UI" w:hAnsiTheme="majorHAnsi"/>
@@ -17508,17 +16918,7 @@
           <w:sz w:val="28"/>
           <w:szCs w:val="23"/>
         </w:rPr>
-        <w:t>( x</w:t>
-      </w:r>
-      <w:proofErr w:type="gramEnd"/>
-      <w:r>
-        <w:rPr>
-          <w:rFonts w:asciiTheme="majorHAnsi" w:eastAsia="Microsoft JhengHei UI" w:hAnsiTheme="majorHAnsi"/>
-          <w:b/>
-          <w:sz w:val="28"/>
-          <w:szCs w:val="23"/>
-        </w:rPr>
-        <w:t xml:space="preserve">&lt;0 </w:t>
+        <w:t xml:space="preserve">( x&lt;0 </w:t>
       </w:r>
       <w:r>
         <w:rPr>
@@ -17631,7 +17031,7 @@
           <w:szCs w:val="32"/>
         </w:rPr>
         <w:drawing>
-          <wp:anchor distT="0" distB="0" distL="114300" distR="114300" simplePos="0" relativeHeight="251658240" behindDoc="0" locked="0" layoutInCell="1" allowOverlap="1" wp14:anchorId="6F05C3AC" wp14:editId="35A32A2B">
+          <wp:anchor distT="0" distB="0" distL="114300" distR="114300" simplePos="0" relativeHeight="251660288" behindDoc="0" locked="0" layoutInCell="1" allowOverlap="1" wp14:anchorId="6F05C3AC" wp14:editId="35A32A2B">
             <wp:simplePos x="0" y="0"/>
             <wp:positionH relativeFrom="column">
               <wp:posOffset>-318977</wp:posOffset>
@@ -18378,25 +17778,7 @@
           <w:color w:val="1F497D" w:themeColor="text2"/>
           <w:sz w:val="28"/>
         </w:rPr>
-        <w:t xml:space="preserve"> </w:t>
-      </w:r>
-      <w:proofErr w:type="gramStart"/>
-      <w:r>
-        <w:rPr>
-          <w:rFonts w:asciiTheme="majorHAnsi" w:hAnsiTheme="majorHAnsi"/>
-          <w:color w:val="1F497D" w:themeColor="text2"/>
-          <w:sz w:val="28"/>
-        </w:rPr>
-        <w:t>- }</w:t>
-      </w:r>
-      <w:proofErr w:type="gramEnd"/>
-      <w:r>
-        <w:rPr>
-          <w:rFonts w:asciiTheme="majorHAnsi" w:hAnsiTheme="majorHAnsi"/>
-          <w:color w:val="1F497D" w:themeColor="text2"/>
-          <w:sz w:val="28"/>
-        </w:rPr>
-        <w:t xml:space="preserve"> -</w:t>
+        <w:t xml:space="preserve"> - } -</w:t>
       </w:r>
     </w:p>
     <w:sectPr>

</xml_diff>